<commit_message>
REM: week 6 P
</commit_message>
<xml_diff>
--- a/REM/week 06/REM  Week6 Tutorial-Practical.docx
+++ b/REM/week 06/REM  Week6 Tutorial-Practical.docx
@@ -1,6 +1,6 @@
 
 <file path=word/document.xml><?xml version="1.0" encoding="utf-8"?>
-<w:document xmlns:wpc="http://schemas.microsoft.com/office/word/2010/wordprocessingCanvas" xmlns:mc="http://schemas.openxmlformats.org/markup-compatibility/2006" xmlns:o="urn:schemas-microsoft-com:office:office" xmlns:r="http://schemas.openxmlformats.org/officeDocument/2006/relationships" xmlns:m="http://schemas.openxmlformats.org/officeDocument/2006/math" xmlns:v="urn:schemas-microsoft-com:vml" xmlns:wp14="http://schemas.microsoft.com/office/word/2010/wordprocessingDrawing" xmlns:wp="http://schemas.openxmlformats.org/drawingml/2006/wordprocessingDrawing" xmlns:w10="urn:schemas-microsoft-com:office:word" xmlns:w="http://schemas.openxmlformats.org/wordprocessingml/2006/main" xmlns:w14="http://schemas.microsoft.com/office/word/2010/wordml" xmlns:wpg="http://schemas.microsoft.com/office/word/2010/wordprocessingGroup" xmlns:wpi="http://schemas.microsoft.com/office/word/2010/wordprocessingInk" xmlns:wne="http://schemas.microsoft.com/office/word/2006/wordml" xmlns:wps="http://schemas.microsoft.com/office/word/2010/wordprocessingShape" mc:Ignorable="w14 wp14">
+<w:document xmlns:wpc="http://schemas.microsoft.com/office/word/2010/wordprocessingCanvas" xmlns:cx="http://schemas.microsoft.com/office/drawing/2014/chartex" xmlns:cx1="http://schemas.microsoft.com/office/drawing/2015/9/8/chartex" xmlns:cx2="http://schemas.microsoft.com/office/drawing/2015/10/21/chartex" xmlns:cx3="http://schemas.microsoft.com/office/drawing/2016/5/9/chartex" xmlns:cx4="http://schemas.microsoft.com/office/drawing/2016/5/10/chartex" xmlns:cx5="http://schemas.microsoft.com/office/drawing/2016/5/11/chartex" xmlns:cx6="http://schemas.microsoft.com/office/drawing/2016/5/12/chartex" xmlns:cx7="http://schemas.microsoft.com/office/drawing/2016/5/13/chartex" xmlns:cx8="http://schemas.microsoft.com/office/drawing/2016/5/14/chartex" xmlns:mc="http://schemas.openxmlformats.org/markup-compatibility/2006" xmlns:aink="http://schemas.microsoft.com/office/drawing/2016/ink" xmlns:am3d="http://schemas.microsoft.com/office/drawing/2017/model3d" xmlns:o="urn:schemas-microsoft-com:office:office" xmlns:r="http://schemas.openxmlformats.org/officeDocument/2006/relationships" xmlns:m="http://schemas.openxmlformats.org/officeDocument/2006/math" xmlns:v="urn:schemas-microsoft-com:vml" xmlns:wp14="http://schemas.microsoft.com/office/word/2010/wordprocessingDrawing" xmlns:wp="http://schemas.openxmlformats.org/drawingml/2006/wordprocessingDrawing" xmlns:w10="urn:schemas-microsoft-com:office:word" xmlns:w="http://schemas.openxmlformats.org/wordprocessingml/2006/main" xmlns:w14="http://schemas.microsoft.com/office/word/2010/wordml" xmlns:w15="http://schemas.microsoft.com/office/word/2012/wordml" xmlns:w16cex="http://schemas.microsoft.com/office/word/2018/wordml/cex" xmlns:w16cid="http://schemas.microsoft.com/office/word/2016/wordml/cid" xmlns:w16="http://schemas.microsoft.com/office/word/2018/wordml" xmlns:w16se="http://schemas.microsoft.com/office/word/2015/wordml/symex" xmlns:wpg="http://schemas.microsoft.com/office/word/2010/wordprocessingGroup" xmlns:wpi="http://schemas.microsoft.com/office/word/2010/wordprocessingInk" xmlns:wne="http://schemas.microsoft.com/office/word/2006/wordml" xmlns:wps="http://schemas.microsoft.com/office/word/2010/wordprocessingShape" mc:Ignorable="w14 w15 w16se w16cid w16 w16cex wp14">
   <w:body>
     <w:tbl>
       <w:tblPr>
@@ -140,7 +140,15 @@
         <w:t xml:space="preserve">Understand </w:t>
       </w:r>
       <w:r>
-        <w:t xml:space="preserve">Boolean and comparison instructions , </w:t>
+        <w:t xml:space="preserve">Boolean and comparison </w:t>
+      </w:r>
+      <w:proofErr w:type="gramStart"/>
+      <w:r>
+        <w:t>instructions ,</w:t>
+      </w:r>
+      <w:proofErr w:type="gramEnd"/>
+      <w:r>
+        <w:t xml:space="preserve"> </w:t>
       </w:r>
       <w:r>
         <w:t>conditional processing</w:t>
@@ -169,6 +177,26 @@
         </w:rPr>
         <w:t>1. What will be the value of BX after the following instructions execute?</w:t>
       </w:r>
+      <w:r>
+        <w:rPr>
+          <w:lang w:val="en-US"/>
+        </w:rPr>
+        <w:t xml:space="preserve"> </w:t>
+      </w:r>
+      <w:r>
+        <w:rPr>
+          <w:color w:val="FF0000"/>
+          <w:lang w:val="en-US"/>
+        </w:rPr>
+        <w:t>Ans:</w:t>
+      </w:r>
+      <w:r>
+        <w:rPr>
+          <w:color w:val="FF0000"/>
+          <w:lang w:val="en-US"/>
+        </w:rPr>
+        <w:t>6BH</w:t>
+      </w:r>
     </w:p>
     <w:p>
       <w:pPr>
@@ -218,6 +246,27 @@
         </w:rPr>
         <w:t>2. What will be the value of BX after the following instructions execute?</w:t>
       </w:r>
+      <w:r>
+        <w:rPr>
+          <w:color w:val="FF0000"/>
+          <w:lang w:val="en-US"/>
+        </w:rPr>
+        <w:t xml:space="preserve"> </w:t>
+      </w:r>
+      <w:r>
+        <w:rPr>
+          <w:color w:val="FF0000"/>
+          <w:lang w:val="en-US"/>
+        </w:rPr>
+        <w:t>Ans:</w:t>
+      </w:r>
+      <w:r>
+        <w:rPr>
+          <w:color w:val="FF0000"/>
+          <w:lang w:val="en-US"/>
+        </w:rPr>
+        <w:t>92H</w:t>
+      </w:r>
     </w:p>
     <w:p>
       <w:pPr>
@@ -267,6 +316,27 @@
         </w:rPr>
         <w:t>3. What will be the value of BX after the following instructions execute?</w:t>
       </w:r>
+      <w:r>
+        <w:rPr>
+          <w:color w:val="FF0000"/>
+          <w:lang w:val="en-US"/>
+        </w:rPr>
+        <w:t xml:space="preserve"> </w:t>
+      </w:r>
+      <w:r>
+        <w:rPr>
+          <w:color w:val="FF0000"/>
+          <w:lang w:val="en-US"/>
+        </w:rPr>
+        <w:t>Ans:</w:t>
+      </w:r>
+      <w:r>
+        <w:rPr>
+          <w:color w:val="FF0000"/>
+          <w:lang w:val="en-US"/>
+        </w:rPr>
+        <w:t>64bb</w:t>
+      </w:r>
     </w:p>
     <w:p>
       <w:pPr>
@@ -316,6 +386,36 @@
         </w:rPr>
         <w:t>4. What will be the value of BX after the following instructions execute?</w:t>
       </w:r>
+      <w:r>
+        <w:rPr>
+          <w:color w:val="FF0000"/>
+          <w:lang w:val="en-US"/>
+        </w:rPr>
+        <w:t xml:space="preserve"> </w:t>
+      </w:r>
+      <w:proofErr w:type="gramStart"/>
+      <w:r>
+        <w:rPr>
+          <w:color w:val="FF0000"/>
+          <w:lang w:val="en-US"/>
+        </w:rPr>
+        <w:t>Ans:</w:t>
+      </w:r>
+      <w:r>
+        <w:rPr>
+          <w:color w:val="FF0000"/>
+          <w:lang w:val="en-US"/>
+        </w:rPr>
+        <w:t>A</w:t>
+      </w:r>
+      <w:proofErr w:type="gramEnd"/>
+      <w:r>
+        <w:rPr>
+          <w:color w:val="FF0000"/>
+          <w:lang w:val="en-US"/>
+        </w:rPr>
+        <w:t>857H</w:t>
+      </w:r>
     </w:p>
     <w:p>
       <w:pPr>
@@ -338,24 +438,33 @@
           <w:lang w:val="en-US"/>
         </w:rPr>
       </w:pPr>
-      <w:r>
-        <w:rPr>
-          <w:lang w:val="en-US"/>
-        </w:rPr>
-        <w:t>xor bx,8181h</w:t>
-      </w:r>
-    </w:p>
-    <w:p>
-      <w:pPr>
-        <w:ind w:firstLine="720"/>
-        <w:rPr>
-          <w:lang w:val="en-US"/>
-        </w:rPr>
-      </w:pPr>
-    </w:p>
-    <w:p>
-      <w:pPr>
-        <w:rPr>
+      <w:proofErr w:type="spellStart"/>
+      <w:r>
+        <w:rPr>
+          <w:lang w:val="en-US"/>
+        </w:rPr>
+        <w:t>xor</w:t>
+      </w:r>
+      <w:proofErr w:type="spellEnd"/>
+      <w:r>
+        <w:rPr>
+          <w:lang w:val="en-US"/>
+        </w:rPr>
+        <w:t xml:space="preserve"> bx,8181h</w:t>
+      </w:r>
+    </w:p>
+    <w:p>
+      <w:pPr>
+        <w:ind w:firstLine="720"/>
+        <w:rPr>
+          <w:lang w:val="en-US"/>
+        </w:rPr>
+      </w:pPr>
+    </w:p>
+    <w:p>
+      <w:pPr>
+        <w:rPr>
+          <w:color w:val="FF0000"/>
           <w:lang w:val="en-US"/>
         </w:rPr>
       </w:pPr>
@@ -365,6 +474,41 @@
         </w:rPr>
         <w:t>5. What will be the value of EBX after the following instructions execute?</w:t>
       </w:r>
+      <w:r>
+        <w:rPr>
+          <w:color w:val="FF0000"/>
+          <w:lang w:val="en-US"/>
+        </w:rPr>
+        <w:t xml:space="preserve"> </w:t>
+      </w:r>
+    </w:p>
+    <w:p>
+      <w:pPr>
+        <w:rPr>
+          <w:lang w:val="en-US"/>
+        </w:rPr>
+      </w:pPr>
+      <w:r>
+        <w:rPr>
+          <w:color w:val="FF0000"/>
+          <w:lang w:val="en-US"/>
+        </w:rPr>
+        <w:t>Ans:</w:t>
+      </w:r>
+      <w:r>
+        <w:rPr>
+          <w:color w:val="FF0000"/>
+          <w:lang w:val="en-US"/>
+        </w:rPr>
+        <w:t xml:space="preserve"> </w:t>
+      </w:r>
+      <w:r>
+        <w:rPr>
+          <w:rStyle w:val="termtext"/>
+          <w:color w:val="FF0000"/>
+        </w:rPr>
+        <w:t>BFAFF69Fh</w:t>
+      </w:r>
     </w:p>
     <w:p>
       <w:pPr>
@@ -391,6 +535,7 @@
         <w:rPr>
           <w:lang w:val="en-US"/>
         </w:rPr>
+        <w:lastRenderedPageBreak/>
         <w:t>or ebx,3A219604h</w:t>
       </w:r>
     </w:p>
@@ -404,7 +549,6 @@
         <w:rPr>
           <w:lang w:val="en-US"/>
         </w:rPr>
-        <w:lastRenderedPageBreak/>
         <w:t>6</w:t>
       </w:r>
       <w:r>
@@ -413,6 +557,29 @@
         </w:rPr>
         <w:t>. In the following instruction sequence, show the resulting value of AL where indicated, in binary:</w:t>
       </w:r>
+      <w:r>
+        <w:rPr>
+          <w:lang w:val="en-US"/>
+        </w:rPr>
+        <w:t xml:space="preserve"> </w:t>
+      </w:r>
+      <w:r>
+        <w:rPr>
+          <w:color w:val="FF0000"/>
+          <w:lang w:val="en-US"/>
+        </w:rPr>
+        <w:t>Ans:</w:t>
+      </w:r>
+      <w:r>
+        <w:t xml:space="preserve"> </w:t>
+      </w:r>
+      <w:r>
+        <w:rPr>
+          <w:color w:val="FF0000"/>
+          <w:lang w:val="en-US"/>
+        </w:rPr>
+        <w:t>AL = 2Dh, 48h, 6Fh, A3h</w:t>
+      </w:r>
     </w:p>
     <w:p>
       <w:pPr>
@@ -439,7 +606,21 @@
         <w:rPr>
           <w:lang w:val="en-US"/>
         </w:rPr>
-        <w:t>and al,00101101b ; a.</w:t>
+        <w:t>and al,00101101</w:t>
+      </w:r>
+      <w:proofErr w:type="gramStart"/>
+      <w:r>
+        <w:rPr>
+          <w:lang w:val="en-US"/>
+        </w:rPr>
+        <w:t>b ;</w:t>
+      </w:r>
+      <w:proofErr w:type="gramEnd"/>
+      <w:r>
+        <w:rPr>
+          <w:lang w:val="en-US"/>
+        </w:rPr>
+        <w:t xml:space="preserve"> a.</w:t>
       </w:r>
     </w:p>
     <w:p>
@@ -467,7 +648,21 @@
         <w:rPr>
           <w:lang w:val="en-US"/>
         </w:rPr>
-        <w:t>and al,4Ah ; b.</w:t>
+        <w:t>and al,4</w:t>
+      </w:r>
+      <w:proofErr w:type="gramStart"/>
+      <w:r>
+        <w:rPr>
+          <w:lang w:val="en-US"/>
+        </w:rPr>
+        <w:t>Ah ;</w:t>
+      </w:r>
+      <w:proofErr w:type="gramEnd"/>
+      <w:r>
+        <w:rPr>
+          <w:lang w:val="en-US"/>
+        </w:rPr>
+        <w:t xml:space="preserve"> b.</w:t>
       </w:r>
     </w:p>
     <w:p>
@@ -495,7 +690,21 @@
         <w:rPr>
           <w:lang w:val="en-US"/>
         </w:rPr>
-        <w:t>or al,61h ; c.</w:t>
+        <w:t>or al,61</w:t>
+      </w:r>
+      <w:proofErr w:type="gramStart"/>
+      <w:r>
+        <w:rPr>
+          <w:lang w:val="en-US"/>
+        </w:rPr>
+        <w:t>h ;</w:t>
+      </w:r>
+      <w:proofErr w:type="gramEnd"/>
+      <w:r>
+        <w:rPr>
+          <w:lang w:val="en-US"/>
+        </w:rPr>
+        <w:t xml:space="preserve"> c.</w:t>
       </w:r>
     </w:p>
     <w:p>
@@ -519,11 +728,33 @@
           <w:lang w:val="en-US"/>
         </w:rPr>
       </w:pPr>
-      <w:r>
-        <w:rPr>
-          <w:lang w:val="en-US"/>
-        </w:rPr>
-        <w:t>xor al,37h ; d.</w:t>
+      <w:proofErr w:type="spellStart"/>
+      <w:r>
+        <w:rPr>
+          <w:lang w:val="en-US"/>
+        </w:rPr>
+        <w:t>xor</w:t>
+      </w:r>
+      <w:proofErr w:type="spellEnd"/>
+      <w:r>
+        <w:rPr>
+          <w:lang w:val="en-US"/>
+        </w:rPr>
+        <w:t xml:space="preserve"> al,37</w:t>
+      </w:r>
+      <w:proofErr w:type="gramStart"/>
+      <w:r>
+        <w:rPr>
+          <w:lang w:val="en-US"/>
+        </w:rPr>
+        <w:t>h ;</w:t>
+      </w:r>
+      <w:proofErr w:type="gramEnd"/>
+      <w:r>
+        <w:rPr>
+          <w:lang w:val="en-US"/>
+        </w:rPr>
+        <w:t xml:space="preserve"> d.</w:t>
       </w:r>
     </w:p>
     <w:p>
@@ -552,20 +783,70 @@
         </w:rPr>
         <w:t>. In the following instruction sequence, show the resulting value of AL where indicated, in</w:t>
       </w:r>
-    </w:p>
-    <w:p>
-      <w:pPr>
-        <w:ind w:firstLine="720"/>
-        <w:rPr>
-          <w:lang w:val="en-US"/>
-        </w:rPr>
-      </w:pPr>
+      <w:r>
+        <w:rPr>
+          <w:lang w:val="en-US"/>
+        </w:rPr>
+        <w:t xml:space="preserve"> </w:t>
+      </w:r>
       <w:r>
         <w:rPr>
           <w:lang w:val="en-US"/>
         </w:rPr>
         <w:t>hexadecimal:</w:t>
       </w:r>
+      <w:r>
+        <w:rPr>
+          <w:lang w:val="en-US"/>
+        </w:rPr>
+        <w:t xml:space="preserve"> </w:t>
+      </w:r>
+      <w:r>
+        <w:rPr>
+          <w:color w:val="FF0000"/>
+          <w:lang w:val="en-US"/>
+        </w:rPr>
+        <w:t>Ans:</w:t>
+      </w:r>
+      <w:r>
+        <w:rPr>
+          <w:rStyle w:val="TableGrid"/>
+          <w:color w:val="FF0000"/>
+        </w:rPr>
+        <w:t xml:space="preserve"> </w:t>
+      </w:r>
+      <w:r>
+        <w:rPr>
+          <w:rStyle w:val="termtext"/>
+          <w:color w:val="FF0000"/>
+        </w:rPr>
+        <w:t xml:space="preserve">AL = 85h, 34h, </w:t>
+      </w:r>
+      <w:proofErr w:type="spellStart"/>
+      <w:r>
+        <w:rPr>
+          <w:rStyle w:val="termtext"/>
+          <w:color w:val="FF0000"/>
+        </w:rPr>
+        <w:t>BFh</w:t>
+      </w:r>
+      <w:proofErr w:type="spellEnd"/>
+      <w:r>
+        <w:rPr>
+          <w:rStyle w:val="termtext"/>
+          <w:color w:val="FF0000"/>
+        </w:rPr>
+        <w:t xml:space="preserve">, </w:t>
+      </w:r>
+      <w:proofErr w:type="spellStart"/>
+      <w:r>
+        <w:rPr>
+          <w:rStyle w:val="termtext"/>
+          <w:color w:val="FF0000"/>
+        </w:rPr>
+        <w:t>AEh</w:t>
+      </w:r>
+      <w:proofErr w:type="spellEnd"/>
     </w:p>
     <w:p>
       <w:pPr>
@@ -592,7 +873,29 @@
         <w:rPr>
           <w:lang w:val="en-US"/>
         </w:rPr>
-        <w:t>not al ; a.</w:t>
+        <w:t xml:space="preserve">not </w:t>
+      </w:r>
+      <w:proofErr w:type="spellStart"/>
+      <w:proofErr w:type="gramStart"/>
+      <w:r>
+        <w:rPr>
+          <w:lang w:val="en-US"/>
+        </w:rPr>
+        <w:t>al</w:t>
+      </w:r>
+      <w:proofErr w:type="spellEnd"/>
+      <w:r>
+        <w:rPr>
+          <w:lang w:val="en-US"/>
+        </w:rPr>
+        <w:t xml:space="preserve"> ;</w:t>
+      </w:r>
+      <w:proofErr w:type="gramEnd"/>
+      <w:r>
+        <w:rPr>
+          <w:lang w:val="en-US"/>
+        </w:rPr>
+        <w:t xml:space="preserve"> a.</w:t>
       </w:r>
     </w:p>
     <w:p>
@@ -620,7 +923,21 @@
         <w:rPr>
           <w:lang w:val="en-US"/>
         </w:rPr>
-        <w:t>and al,74h ; b.</w:t>
+        <w:t>and al,74</w:t>
+      </w:r>
+      <w:proofErr w:type="gramStart"/>
+      <w:r>
+        <w:rPr>
+          <w:lang w:val="en-US"/>
+        </w:rPr>
+        <w:t>h ;</w:t>
+      </w:r>
+      <w:proofErr w:type="gramEnd"/>
+      <w:r>
+        <w:rPr>
+          <w:lang w:val="en-US"/>
+        </w:rPr>
+        <w:t xml:space="preserve"> b.</w:t>
       </w:r>
     </w:p>
     <w:p>
@@ -648,7 +965,21 @@
         <w:rPr>
           <w:lang w:val="en-US"/>
         </w:rPr>
-        <w:t>or al,35h ; c.</w:t>
+        <w:t>or al,35</w:t>
+      </w:r>
+      <w:proofErr w:type="gramStart"/>
+      <w:r>
+        <w:rPr>
+          <w:lang w:val="en-US"/>
+        </w:rPr>
+        <w:t>h ;</w:t>
+      </w:r>
+      <w:proofErr w:type="gramEnd"/>
+      <w:r>
+        <w:rPr>
+          <w:lang w:val="en-US"/>
+        </w:rPr>
+        <w:t xml:space="preserve"> c.</w:t>
       </w:r>
     </w:p>
     <w:p>
@@ -672,11 +1003,33 @@
           <w:lang w:val="en-US"/>
         </w:rPr>
       </w:pPr>
-      <w:r>
-        <w:rPr>
-          <w:lang w:val="en-US"/>
-        </w:rPr>
-        <w:t>xor al,0DCh ; d.</w:t>
+      <w:proofErr w:type="spellStart"/>
+      <w:r>
+        <w:rPr>
+          <w:lang w:val="en-US"/>
+        </w:rPr>
+        <w:t>xor</w:t>
+      </w:r>
+      <w:proofErr w:type="spellEnd"/>
+      <w:r>
+        <w:rPr>
+          <w:lang w:val="en-US"/>
+        </w:rPr>
+        <w:t xml:space="preserve"> al,0</w:t>
+      </w:r>
+      <w:proofErr w:type="gramStart"/>
+      <w:r>
+        <w:rPr>
+          <w:lang w:val="en-US"/>
+        </w:rPr>
+        <w:t>DCh ;</w:t>
+      </w:r>
+      <w:proofErr w:type="gramEnd"/>
+      <w:r>
+        <w:rPr>
+          <w:lang w:val="en-US"/>
+        </w:rPr>
+        <w:t xml:space="preserve"> d.</w:t>
       </w:r>
     </w:p>
     <w:p>
@@ -776,333 +1129,1650 @@
         <w:rPr>
           <w:lang w:val="en-US"/>
         </w:rPr>
-        <w:t xml:space="preserve">test al,00000010b ; a. CF= </w:t>
-      </w:r>
-      <w:r>
-        <w:rPr>
+        <w:t>test al,00000010</w:t>
+      </w:r>
+      <w:proofErr w:type="gramStart"/>
+      <w:r>
+        <w:rPr>
+          <w:lang w:val="en-US"/>
+        </w:rPr>
+        <w:t>b ;</w:t>
+      </w:r>
+      <w:proofErr w:type="gramEnd"/>
+      <w:r>
+        <w:rPr>
+          <w:lang w:val="en-US"/>
+        </w:rPr>
+        <w:t xml:space="preserve"> a. </w:t>
+      </w:r>
+      <w:r>
+        <w:rPr>
+          <w:color w:val="FF0000"/>
+          <w:lang w:val="en-US"/>
+        </w:rPr>
+        <w:t>CF=</w:t>
+      </w:r>
+      <w:r>
+        <w:rPr>
+          <w:color w:val="FF0000"/>
+          <w:lang w:val="en-US"/>
+        </w:rPr>
+        <w:t>0</w:t>
+      </w:r>
+      <w:r>
+        <w:rPr>
+          <w:color w:val="FF0000"/>
+          <w:lang w:val="en-US"/>
+        </w:rPr>
+        <w:t xml:space="preserve">  ZF=</w:t>
+      </w:r>
+      <w:r>
+        <w:rPr>
+          <w:color w:val="FF0000"/>
+          <w:lang w:val="en-US"/>
+        </w:rPr>
+        <w:t>0</w:t>
+      </w:r>
+      <w:r>
+        <w:rPr>
+          <w:color w:val="FF0000"/>
+          <w:lang w:val="en-US"/>
+        </w:rPr>
+        <w:t xml:space="preserve">  SF=</w:t>
+      </w:r>
+      <w:r>
+        <w:rPr>
+          <w:color w:val="FF0000"/>
+          <w:lang w:val="en-US"/>
+        </w:rPr>
+        <w:t>0</w:t>
+      </w:r>
+    </w:p>
+    <w:p>
+      <w:pPr>
+        <w:ind w:firstLine="720"/>
+        <w:rPr>
+          <w:lang w:val="en-US"/>
+        </w:rPr>
+      </w:pPr>
+      <w:r>
+        <w:rPr>
+          <w:lang w:val="en-US"/>
+        </w:rPr>
+        <w:t>mov al,00000110b</w:t>
+      </w:r>
+    </w:p>
+    <w:p>
+      <w:pPr>
+        <w:ind w:firstLine="720"/>
+        <w:rPr>
+          <w:lang w:val="en-US"/>
+        </w:rPr>
+      </w:pPr>
+      <w:proofErr w:type="spellStart"/>
+      <w:r>
+        <w:rPr>
+          <w:lang w:val="en-US"/>
+        </w:rPr>
+        <w:t>cmp</w:t>
+      </w:r>
+      <w:proofErr w:type="spellEnd"/>
+      <w:r>
+        <w:rPr>
+          <w:lang w:val="en-US"/>
+        </w:rPr>
+        <w:t xml:space="preserve"> al,00000101</w:t>
+      </w:r>
+      <w:proofErr w:type="gramStart"/>
+      <w:r>
+        <w:rPr>
+          <w:lang w:val="en-US"/>
+        </w:rPr>
+        <w:t>b ;</w:t>
+      </w:r>
+      <w:proofErr w:type="gramEnd"/>
+      <w:r>
+        <w:rPr>
+          <w:lang w:val="en-US"/>
+        </w:rPr>
+        <w:t xml:space="preserve"> b. </w:t>
+      </w:r>
+      <w:r>
+        <w:rPr>
+          <w:color w:val="FF0000"/>
+          <w:lang w:val="en-US"/>
+        </w:rPr>
+        <w:t>CF=</w:t>
+      </w:r>
+      <w:r>
+        <w:rPr>
+          <w:color w:val="FF0000"/>
+          <w:lang w:val="en-US"/>
+        </w:rPr>
+        <w:t>0</w:t>
+      </w:r>
+      <w:r>
+        <w:rPr>
+          <w:color w:val="FF0000"/>
+          <w:lang w:val="en-US"/>
+        </w:rPr>
+        <w:t xml:space="preserve">  ZF=</w:t>
+      </w:r>
+      <w:r>
+        <w:rPr>
+          <w:color w:val="FF0000"/>
+          <w:lang w:val="en-US"/>
+        </w:rPr>
+        <w:t>0</w:t>
+      </w:r>
+      <w:r>
+        <w:rPr>
+          <w:color w:val="FF0000"/>
+          <w:lang w:val="en-US"/>
+        </w:rPr>
+        <w:t xml:space="preserve">  SF=</w:t>
+      </w:r>
+      <w:r>
+        <w:rPr>
+          <w:color w:val="FF0000"/>
+          <w:lang w:val="en-US"/>
+        </w:rPr>
+        <w:t>0</w:t>
+      </w:r>
+    </w:p>
+    <w:p>
+      <w:pPr>
+        <w:ind w:firstLine="720"/>
+        <w:rPr>
+          <w:lang w:val="en-US"/>
+        </w:rPr>
+      </w:pPr>
+      <w:r>
+        <w:rPr>
+          <w:lang w:val="en-US"/>
+        </w:rPr>
+        <w:t>mov al,00000101b</w:t>
+      </w:r>
+    </w:p>
+    <w:p>
+      <w:pPr>
+        <w:ind w:firstLine="720"/>
+        <w:rPr>
+          <w:lang w:val="en-US"/>
+        </w:rPr>
+      </w:pPr>
+      <w:proofErr w:type="spellStart"/>
+      <w:r>
+        <w:rPr>
+          <w:lang w:val="en-US"/>
+        </w:rPr>
+        <w:t>cmp</w:t>
+      </w:r>
+      <w:proofErr w:type="spellEnd"/>
+      <w:r>
+        <w:rPr>
+          <w:lang w:val="en-US"/>
+        </w:rPr>
+        <w:t xml:space="preserve"> al,00000111</w:t>
+      </w:r>
+      <w:proofErr w:type="gramStart"/>
+      <w:r>
+        <w:rPr>
+          <w:lang w:val="en-US"/>
+        </w:rPr>
+        <w:t>b ;</w:t>
+      </w:r>
+      <w:proofErr w:type="gramEnd"/>
+      <w:r>
+        <w:rPr>
+          <w:lang w:val="en-US"/>
+        </w:rPr>
+        <w:t xml:space="preserve"> c. </w:t>
+      </w:r>
+      <w:r>
+        <w:rPr>
+          <w:color w:val="FF0000"/>
+          <w:lang w:val="en-US"/>
+        </w:rPr>
+        <w:t>CF=</w:t>
+      </w:r>
+      <w:r>
+        <w:rPr>
+          <w:color w:val="FF0000"/>
+          <w:lang w:val="en-US"/>
+        </w:rPr>
+        <w:t>1</w:t>
+      </w:r>
+      <w:r>
+        <w:rPr>
+          <w:color w:val="FF0000"/>
+          <w:lang w:val="en-US"/>
+        </w:rPr>
+        <w:t xml:space="preserve">  ZF=</w:t>
+      </w:r>
+      <w:r>
+        <w:rPr>
+          <w:color w:val="FF0000"/>
+          <w:lang w:val="en-US"/>
+        </w:rPr>
+        <w:t>0</w:t>
+      </w:r>
+      <w:r>
+        <w:rPr>
+          <w:color w:val="FF0000"/>
+          <w:lang w:val="en-US"/>
+        </w:rPr>
+        <w:t xml:space="preserve">  SF=</w:t>
+      </w:r>
+      <w:r>
+        <w:rPr>
+          <w:color w:val="FF0000"/>
+          <w:lang w:val="en-US"/>
+        </w:rPr>
+        <w:t>1</w:t>
+      </w:r>
+    </w:p>
+    <w:p>
+      <w:pPr>
+        <w:ind w:firstLine="720"/>
+        <w:rPr>
+          <w:lang w:val="en-US"/>
+        </w:rPr>
+      </w:pPr>
+    </w:p>
+    <w:p>
+      <w:pPr>
+        <w:rPr>
+          <w:lang w:val="en-US"/>
+        </w:rPr>
+      </w:pPr>
+      <w:r>
+        <w:rPr>
+          <w:lang w:val="en-US"/>
+        </w:rPr>
+        <w:t>9</w:t>
+      </w:r>
+      <w:r>
+        <w:rPr>
+          <w:lang w:val="en-US"/>
+        </w:rPr>
+        <w:t xml:space="preserve">. Implement the following pseudocode in assembly language. </w:t>
+      </w:r>
+      <w:r>
+        <w:rPr>
+          <w:lang w:val="en-US"/>
+        </w:rPr>
+        <w:t>A</w:t>
+      </w:r>
+      <w:r>
+        <w:rPr>
+          <w:lang w:val="en-US"/>
+        </w:rPr>
+        <w:t>ssume that X is a 32-bit variable.</w:t>
+      </w:r>
+    </w:p>
+    <w:p>
+      <w:pPr>
+        <w:ind w:firstLine="720"/>
+        <w:rPr>
+          <w:lang w:val="en-US"/>
+        </w:rPr>
+      </w:pPr>
+      <w:proofErr w:type="gramStart"/>
+      <w:r>
+        <w:rPr>
+          <w:lang w:val="en-US"/>
+        </w:rPr>
+        <w:t xml:space="preserve">if( </w:t>
+      </w:r>
+      <w:proofErr w:type="spellStart"/>
+      <w:r>
+        <w:rPr>
+          <w:lang w:val="en-US"/>
+        </w:rPr>
+        <w:t>ebx</w:t>
+      </w:r>
+      <w:proofErr w:type="spellEnd"/>
+      <w:proofErr w:type="gramEnd"/>
+      <w:r>
+        <w:rPr>
+          <w:lang w:val="en-US"/>
+        </w:rPr>
+        <w:t xml:space="preserve"> &gt; </w:t>
+      </w:r>
+      <w:proofErr w:type="spellStart"/>
+      <w:r>
+        <w:rPr>
+          <w:lang w:val="en-US"/>
+        </w:rPr>
+        <w:t>ecx</w:t>
+      </w:r>
+      <w:proofErr w:type="spellEnd"/>
+      <w:r>
+        <w:rPr>
+          <w:lang w:val="en-US"/>
+        </w:rPr>
+        <w:t xml:space="preserve"> ) OR ( </w:t>
+      </w:r>
+      <w:proofErr w:type="spellStart"/>
+      <w:r>
+        <w:rPr>
+          <w:lang w:val="en-US"/>
+        </w:rPr>
+        <w:t>ebx</w:t>
+      </w:r>
+      <w:proofErr w:type="spellEnd"/>
+      <w:r>
+        <w:rPr>
+          <w:lang w:val="en-US"/>
+        </w:rPr>
+        <w:t xml:space="preserve"> &gt; val1 )</w:t>
+      </w:r>
+    </w:p>
+    <w:p>
+      <w:pPr>
+        <w:ind w:firstLine="720"/>
+        <w:rPr>
+          <w:lang w:val="en-US"/>
+        </w:rPr>
+      </w:pPr>
+      <w:r>
+        <w:rPr>
+          <w:lang w:val="en-US"/>
+        </w:rPr>
+        <w:t>X = 1</w:t>
+      </w:r>
+    </w:p>
+    <w:p>
+      <w:pPr>
+        <w:ind w:firstLine="720"/>
+        <w:rPr>
+          <w:lang w:val="en-US"/>
+        </w:rPr>
+      </w:pPr>
+      <w:r>
+        <w:rPr>
+          <w:lang w:val="en-US"/>
+        </w:rPr>
+        <w:t>else</w:t>
+      </w:r>
+    </w:p>
+    <w:p>
+      <w:pPr>
+        <w:ind w:firstLine="720"/>
+        <w:rPr>
+          <w:lang w:val="en-US"/>
+        </w:rPr>
+      </w:pPr>
+      <w:r>
+        <w:rPr>
+          <w:lang w:val="en-US"/>
+        </w:rPr>
+        <w:t>X = 2</w:t>
+      </w:r>
+    </w:p>
+    <w:p>
+      <w:pPr>
+        <w:ind w:firstLine="720"/>
+        <w:rPr>
+          <w:color w:val="FF0000"/>
+          <w:lang w:val="en-US"/>
+        </w:rPr>
+      </w:pPr>
+    </w:p>
+    <w:p>
+      <w:pPr>
+        <w:ind w:firstLine="720"/>
+        <w:rPr>
+          <w:color w:val="FF0000"/>
+          <w:lang w:val="en-US"/>
+        </w:rPr>
+      </w:pPr>
+      <w:r>
+        <w:rPr>
+          <w:color w:val="FF0000"/>
+          <w:lang w:val="en-US"/>
+        </w:rPr>
+        <w:t>Ans:</w:t>
+      </w:r>
+    </w:p>
+    <w:p>
+      <w:pPr>
+        <w:ind w:firstLine="720"/>
+        <w:rPr>
+          <w:color w:val="FF0000"/>
+          <w:lang w:val="en-US"/>
+        </w:rPr>
+      </w:pPr>
+      <w:r>
+        <w:rPr>
+          <w:color w:val="FF0000"/>
+          <w:lang w:val="en-US"/>
+        </w:rPr>
+        <w:t>main PROC</w:t>
+      </w:r>
+    </w:p>
+    <w:p>
+      <w:pPr>
+        <w:ind w:firstLine="720"/>
+        <w:rPr>
+          <w:color w:val="FF0000"/>
+          <w:lang w:val="en-US"/>
+        </w:rPr>
+      </w:pPr>
+      <w:r>
+        <w:rPr>
+          <w:color w:val="FF0000"/>
+          <w:lang w:val="en-US"/>
+        </w:rPr>
+        <w:t xml:space="preserve">    mov ebx,2</w:t>
+      </w:r>
+    </w:p>
+    <w:p>
+      <w:pPr>
+        <w:ind w:firstLine="720"/>
+        <w:rPr>
+          <w:color w:val="FF0000"/>
+          <w:lang w:val="en-US"/>
+        </w:rPr>
+      </w:pPr>
+      <w:r>
+        <w:rPr>
+          <w:color w:val="FF0000"/>
+          <w:lang w:val="en-US"/>
+        </w:rPr>
+        <w:t xml:space="preserve">    mov ecx,1</w:t>
+      </w:r>
+    </w:p>
+    <w:p>
+      <w:pPr>
+        <w:ind w:firstLine="720"/>
+        <w:rPr>
+          <w:color w:val="FF0000"/>
+          <w:lang w:val="en-US"/>
+        </w:rPr>
+      </w:pPr>
+      <w:r>
+        <w:rPr>
+          <w:color w:val="FF0000"/>
+          <w:lang w:val="en-US"/>
+        </w:rPr>
+        <w:t xml:space="preserve">    mov val1,2</w:t>
+      </w:r>
+    </w:p>
+    <w:p>
+      <w:pPr>
+        <w:ind w:firstLine="720"/>
+        <w:rPr>
+          <w:color w:val="FF0000"/>
+          <w:lang w:val="en-US"/>
+        </w:rPr>
+      </w:pPr>
+      <w:r>
+        <w:rPr>
+          <w:color w:val="FF0000"/>
+          <w:lang w:val="en-US"/>
+        </w:rPr>
+        <w:t xml:space="preserve">    </w:t>
+      </w:r>
+      <w:proofErr w:type="spellStart"/>
+      <w:r>
+        <w:rPr>
+          <w:color w:val="FF0000"/>
+          <w:lang w:val="en-US"/>
+        </w:rPr>
+        <w:t>cmp</w:t>
+      </w:r>
+      <w:proofErr w:type="spellEnd"/>
+      <w:r>
+        <w:rPr>
+          <w:color w:val="FF0000"/>
           <w:lang w:val="en-US"/>
         </w:rPr>
         <w:t xml:space="preserve"> </w:t>
       </w:r>
-      <w:r>
-        <w:rPr>
-          <w:lang w:val="en-US"/>
-        </w:rPr>
-        <w:t xml:space="preserve">ZF= </w:t>
-      </w:r>
-      <w:r>
-        <w:rPr>
+      <w:proofErr w:type="spellStart"/>
+      <w:proofErr w:type="gramStart"/>
+      <w:r>
+        <w:rPr>
+          <w:color w:val="FF0000"/>
+          <w:lang w:val="en-US"/>
+        </w:rPr>
+        <w:t>ebx,ecx</w:t>
+      </w:r>
+      <w:proofErr w:type="spellEnd"/>
+      <w:proofErr w:type="gramEnd"/>
+    </w:p>
+    <w:p>
+      <w:pPr>
+        <w:ind w:firstLine="720"/>
+        <w:rPr>
+          <w:color w:val="FF0000"/>
+          <w:lang w:val="en-US"/>
+        </w:rPr>
+      </w:pPr>
+      <w:r>
+        <w:rPr>
+          <w:color w:val="FF0000"/>
+          <w:lang w:val="en-US"/>
+        </w:rPr>
+        <w:t xml:space="preserve">    ja L1</w:t>
+      </w:r>
+    </w:p>
+    <w:p>
+      <w:pPr>
+        <w:ind w:firstLine="720"/>
+        <w:rPr>
+          <w:color w:val="FF0000"/>
+          <w:lang w:val="en-US"/>
+        </w:rPr>
+      </w:pPr>
+      <w:r>
+        <w:rPr>
+          <w:color w:val="FF0000"/>
+          <w:lang w:val="en-US"/>
+        </w:rPr>
+        <w:t xml:space="preserve">    </w:t>
+      </w:r>
+      <w:proofErr w:type="spellStart"/>
+      <w:r>
+        <w:rPr>
+          <w:color w:val="FF0000"/>
+          <w:lang w:val="en-US"/>
+        </w:rPr>
+        <w:t>cmp</w:t>
+      </w:r>
+      <w:proofErr w:type="spellEnd"/>
+      <w:r>
+        <w:rPr>
+          <w:color w:val="FF0000"/>
           <w:lang w:val="en-US"/>
         </w:rPr>
         <w:t xml:space="preserve"> </w:t>
       </w:r>
-      <w:r>
-        <w:rPr>
-          <w:lang w:val="en-US"/>
-        </w:rPr>
-        <w:t>SF=</w:t>
-      </w:r>
-    </w:p>
-    <w:p>
-      <w:pPr>
-        <w:ind w:firstLine="720"/>
-        <w:rPr>
-          <w:lang w:val="en-US"/>
-        </w:rPr>
-      </w:pPr>
-      <w:r>
-        <w:rPr>
-          <w:lang w:val="en-US"/>
-        </w:rPr>
-        <w:t>mov al,00000110b</w:t>
-      </w:r>
-    </w:p>
-    <w:p>
-      <w:pPr>
-        <w:ind w:firstLine="720"/>
-        <w:rPr>
-          <w:lang w:val="en-US"/>
-        </w:rPr>
-      </w:pPr>
-      <w:r>
-        <w:rPr>
-          <w:lang w:val="en-US"/>
-        </w:rPr>
-        <w:t xml:space="preserve">cmp al,00000101b ; b. CF= </w:t>
-      </w:r>
-      <w:r>
-        <w:rPr>
+      <w:proofErr w:type="gramStart"/>
+      <w:r>
+        <w:rPr>
+          <w:color w:val="FF0000"/>
+          <w:lang w:val="en-US"/>
+        </w:rPr>
+        <w:t>ebx,val</w:t>
+      </w:r>
+      <w:proofErr w:type="gramEnd"/>
+      <w:r>
+        <w:rPr>
+          <w:color w:val="FF0000"/>
+          <w:lang w:val="en-US"/>
+        </w:rPr>
+        <w:t>1</w:t>
+      </w:r>
+    </w:p>
+    <w:p>
+      <w:pPr>
+        <w:ind w:firstLine="720"/>
+        <w:rPr>
+          <w:color w:val="FF0000"/>
+          <w:lang w:val="en-US"/>
+        </w:rPr>
+      </w:pPr>
+      <w:r>
+        <w:rPr>
+          <w:color w:val="FF0000"/>
+          <w:lang w:val="en-US"/>
+        </w:rPr>
+        <w:t xml:space="preserve">    ja L1</w:t>
+      </w:r>
+    </w:p>
+    <w:p>
+      <w:pPr>
+        <w:ind w:firstLine="720"/>
+        <w:rPr>
+          <w:color w:val="FF0000"/>
+          <w:lang w:val="en-US"/>
+        </w:rPr>
+      </w:pPr>
+      <w:r>
+        <w:rPr>
+          <w:color w:val="FF0000"/>
+          <w:lang w:val="en-US"/>
+        </w:rPr>
+        <w:t xml:space="preserve">    mov X,2</w:t>
+      </w:r>
+    </w:p>
+    <w:p>
+      <w:pPr>
+        <w:ind w:firstLine="720"/>
+        <w:rPr>
+          <w:color w:val="FF0000"/>
+          <w:lang w:val="en-US"/>
+        </w:rPr>
+      </w:pPr>
+      <w:r>
+        <w:rPr>
+          <w:color w:val="FF0000"/>
+          <w:lang w:val="en-US"/>
+        </w:rPr>
+        <w:t xml:space="preserve">    </w:t>
+      </w:r>
+      <w:proofErr w:type="spellStart"/>
+      <w:r>
+        <w:rPr>
+          <w:color w:val="FF0000"/>
+          <w:lang w:val="en-US"/>
+        </w:rPr>
+        <w:t>jmp</w:t>
+      </w:r>
+      <w:proofErr w:type="spellEnd"/>
+      <w:r>
+        <w:rPr>
+          <w:color w:val="FF0000"/>
+          <w:lang w:val="en-US"/>
+        </w:rPr>
+        <w:t xml:space="preserve"> exits</w:t>
+      </w:r>
+    </w:p>
+    <w:p>
+      <w:pPr>
+        <w:ind w:firstLine="720"/>
+        <w:rPr>
+          <w:color w:val="FF0000"/>
+          <w:lang w:val="en-US"/>
+        </w:rPr>
+      </w:pPr>
+      <w:r>
+        <w:rPr>
+          <w:color w:val="FF0000"/>
+          <w:lang w:val="en-US"/>
+        </w:rPr>
+        <w:t xml:space="preserve">    L1:</w:t>
+      </w:r>
+    </w:p>
+    <w:p>
+      <w:pPr>
+        <w:ind w:firstLine="720"/>
+        <w:rPr>
+          <w:color w:val="FF0000"/>
+          <w:lang w:val="en-US"/>
+        </w:rPr>
+      </w:pPr>
+      <w:r>
+        <w:rPr>
+          <w:color w:val="FF0000"/>
+          <w:lang w:val="en-US"/>
+        </w:rPr>
+        <w:lastRenderedPageBreak/>
+        <w:t xml:space="preserve">        mov X,1</w:t>
+      </w:r>
+    </w:p>
+    <w:p>
+      <w:pPr>
+        <w:ind w:firstLine="720"/>
+        <w:rPr>
+          <w:color w:val="FF0000"/>
+          <w:lang w:val="en-US"/>
+        </w:rPr>
+      </w:pPr>
+      <w:r>
+        <w:rPr>
+          <w:color w:val="FF0000"/>
+          <w:lang w:val="en-US"/>
+        </w:rPr>
+        <w:t xml:space="preserve">    exits:</w:t>
+      </w:r>
+    </w:p>
+    <w:p>
+      <w:pPr>
+        <w:ind w:firstLine="720"/>
+        <w:rPr>
+          <w:color w:val="FF0000"/>
+          <w:lang w:val="en-US"/>
+        </w:rPr>
+      </w:pPr>
+      <w:r>
+        <w:rPr>
+          <w:color w:val="FF0000"/>
+          <w:lang w:val="en-US"/>
+        </w:rPr>
+        <w:t xml:space="preserve">    exit</w:t>
+      </w:r>
+    </w:p>
+    <w:p>
+      <w:pPr>
+        <w:ind w:firstLine="720"/>
+        <w:rPr>
+          <w:color w:val="FF0000"/>
+          <w:lang w:val="en-US"/>
+        </w:rPr>
+      </w:pPr>
+      <w:r>
+        <w:rPr>
+          <w:color w:val="FF0000"/>
+          <w:lang w:val="en-US"/>
+        </w:rPr>
+        <w:t>main ENDP</w:t>
+      </w:r>
+    </w:p>
+    <w:p>
+      <w:pPr>
+        <w:ind w:firstLine="720"/>
+        <w:rPr>
+          <w:lang w:val="en-US"/>
+        </w:rPr>
+      </w:pPr>
+    </w:p>
+    <w:p>
+      <w:pPr>
+        <w:rPr>
+          <w:lang w:val="en-US"/>
+        </w:rPr>
+      </w:pPr>
+      <w:r>
+        <w:rPr>
+          <w:lang w:val="en-US"/>
+        </w:rPr>
+        <w:t xml:space="preserve">10. Implement the following pseudocode in assembly language. </w:t>
+      </w:r>
+      <w:r>
+        <w:rPr>
+          <w:lang w:val="en-US"/>
+        </w:rPr>
+        <w:t>A</w:t>
+      </w:r>
+      <w:r>
+        <w:rPr>
+          <w:lang w:val="en-US"/>
+        </w:rPr>
+        <w:t>ssume that A, B, and N are 32-bit signed integers.</w:t>
+      </w:r>
+    </w:p>
+    <w:p>
+      <w:pPr>
+        <w:ind w:firstLine="720"/>
+        <w:rPr>
+          <w:lang w:val="en-US"/>
+        </w:rPr>
+      </w:pPr>
+      <w:r>
+        <w:rPr>
+          <w:lang w:val="en-US"/>
+        </w:rPr>
+        <w:t>while N &gt; 0</w:t>
+      </w:r>
+    </w:p>
+    <w:p>
+      <w:pPr>
+        <w:ind w:firstLine="720"/>
+        <w:rPr>
+          <w:lang w:val="en-US"/>
+        </w:rPr>
+      </w:pPr>
+      <w:r>
+        <w:rPr>
+          <w:lang w:val="en-US"/>
+        </w:rPr>
+        <w:t xml:space="preserve">if </w:t>
+      </w:r>
+      <w:proofErr w:type="gramStart"/>
+      <w:r>
+        <w:rPr>
+          <w:lang w:val="en-US"/>
+        </w:rPr>
+        <w:t>N !</w:t>
+      </w:r>
+      <w:proofErr w:type="gramEnd"/>
+      <w:r>
+        <w:rPr>
+          <w:lang w:val="en-US"/>
+        </w:rPr>
+        <w:t>= 3 AND (N &lt; A OR N &gt; B)</w:t>
+      </w:r>
+    </w:p>
+    <w:p>
+      <w:pPr>
+        <w:ind w:firstLine="720"/>
+        <w:rPr>
+          <w:lang w:val="en-US"/>
+        </w:rPr>
+      </w:pPr>
+      <w:r>
+        <w:rPr>
+          <w:lang w:val="en-US"/>
+        </w:rPr>
+        <w:t>N = N – 2</w:t>
+      </w:r>
+    </w:p>
+    <w:p>
+      <w:pPr>
+        <w:ind w:firstLine="720"/>
+        <w:rPr>
+          <w:lang w:val="en-US"/>
+        </w:rPr>
+      </w:pPr>
+      <w:r>
+        <w:rPr>
+          <w:lang w:val="en-US"/>
+        </w:rPr>
+        <w:t>else</w:t>
+      </w:r>
+    </w:p>
+    <w:p>
+      <w:pPr>
+        <w:ind w:firstLine="720"/>
+        <w:rPr>
+          <w:lang w:val="en-US"/>
+        </w:rPr>
+      </w:pPr>
+      <w:r>
+        <w:rPr>
+          <w:lang w:val="en-US"/>
+        </w:rPr>
+        <w:t>N = N</w:t>
+      </w:r>
+    </w:p>
+    <w:p>
+      <w:pPr>
+        <w:ind w:firstLine="720"/>
+        <w:rPr>
+          <w:lang w:val="en-US"/>
+        </w:rPr>
+      </w:pPr>
+    </w:p>
+    <w:p>
+      <w:pPr>
+        <w:ind w:firstLine="720"/>
+        <w:rPr>
+          <w:color w:val="FF0000"/>
+          <w:lang w:val="en-US"/>
+        </w:rPr>
+      </w:pPr>
+      <w:r>
+        <w:rPr>
+          <w:color w:val="FF0000"/>
+          <w:lang w:val="en-US"/>
+        </w:rPr>
+        <w:t>Ans:</w:t>
+      </w:r>
+    </w:p>
+    <w:p>
+      <w:pPr>
+        <w:ind w:firstLine="720"/>
+        <w:rPr>
+          <w:color w:val="FF0000"/>
+          <w:lang w:val="en-US"/>
+        </w:rPr>
+      </w:pPr>
+      <w:r>
+        <w:rPr>
+          <w:color w:val="FF0000"/>
+          <w:lang w:val="en-US"/>
+        </w:rPr>
+        <w:t>main PROC</w:t>
+      </w:r>
+    </w:p>
+    <w:p>
+      <w:pPr>
+        <w:ind w:firstLine="720"/>
+        <w:rPr>
+          <w:color w:val="FF0000"/>
+          <w:lang w:val="en-US"/>
+        </w:rPr>
+      </w:pPr>
+      <w:r>
+        <w:rPr>
+          <w:color w:val="FF0000"/>
+          <w:lang w:val="en-US"/>
+        </w:rPr>
+        <w:t xml:space="preserve">    mov </w:t>
+      </w:r>
+      <w:proofErr w:type="spellStart"/>
+      <w:r>
+        <w:rPr>
+          <w:color w:val="FF0000"/>
+          <w:lang w:val="en-US"/>
+        </w:rPr>
+        <w:t>eax</w:t>
+      </w:r>
+      <w:proofErr w:type="spellEnd"/>
+      <w:r>
+        <w:rPr>
+          <w:color w:val="FF0000"/>
+          <w:lang w:val="en-US"/>
+        </w:rPr>
+        <w:t>, n</w:t>
+      </w:r>
+    </w:p>
+    <w:p>
+      <w:pPr>
+        <w:ind w:firstLine="720"/>
+        <w:rPr>
+          <w:color w:val="FF0000"/>
+          <w:lang w:val="en-US"/>
+        </w:rPr>
+      </w:pPr>
+      <w:r>
+        <w:rPr>
+          <w:color w:val="FF0000"/>
+          <w:lang w:val="en-US"/>
+        </w:rPr>
+        <w:t xml:space="preserve">    mov </w:t>
+      </w:r>
+      <w:proofErr w:type="spellStart"/>
+      <w:r>
+        <w:rPr>
+          <w:color w:val="FF0000"/>
+          <w:lang w:val="en-US"/>
+        </w:rPr>
+        <w:t>ebx</w:t>
+      </w:r>
+      <w:proofErr w:type="spellEnd"/>
+      <w:r>
+        <w:rPr>
+          <w:color w:val="FF0000"/>
+          <w:lang w:val="en-US"/>
+        </w:rPr>
+        <w:t>, a</w:t>
+      </w:r>
+    </w:p>
+    <w:p>
+      <w:pPr>
+        <w:ind w:firstLine="720"/>
+        <w:rPr>
+          <w:color w:val="FF0000"/>
+          <w:lang w:val="en-US"/>
+        </w:rPr>
+      </w:pPr>
+      <w:r>
+        <w:rPr>
+          <w:color w:val="FF0000"/>
+          <w:lang w:val="en-US"/>
+        </w:rPr>
+        <w:t xml:space="preserve">    mov </w:t>
+      </w:r>
+      <w:proofErr w:type="spellStart"/>
+      <w:r>
+        <w:rPr>
+          <w:color w:val="FF0000"/>
+          <w:lang w:val="en-US"/>
+        </w:rPr>
+        <w:t>ecx</w:t>
+      </w:r>
+      <w:proofErr w:type="spellEnd"/>
+      <w:r>
+        <w:rPr>
+          <w:color w:val="FF0000"/>
+          <w:lang w:val="en-US"/>
+        </w:rPr>
+        <w:t>, b</w:t>
+      </w:r>
+    </w:p>
+    <w:p>
+      <w:pPr>
+        <w:ind w:firstLine="720"/>
+        <w:rPr>
+          <w:color w:val="FF0000"/>
+          <w:lang w:val="en-US"/>
+        </w:rPr>
+      </w:pPr>
+    </w:p>
+    <w:p>
+      <w:pPr>
+        <w:ind w:firstLine="720"/>
+        <w:rPr>
+          <w:color w:val="FF0000"/>
+          <w:lang w:val="en-US"/>
+        </w:rPr>
+      </w:pPr>
+      <w:r>
+        <w:rPr>
+          <w:color w:val="FF0000"/>
+          <w:lang w:val="en-US"/>
+        </w:rPr>
+        <w:t xml:space="preserve">    </w:t>
+      </w:r>
+      <w:proofErr w:type="spellStart"/>
+      <w:r>
+        <w:rPr>
+          <w:color w:val="FF0000"/>
+          <w:lang w:val="en-US"/>
+        </w:rPr>
+        <w:t>whileloop</w:t>
+      </w:r>
+      <w:proofErr w:type="spellEnd"/>
+      <w:r>
+        <w:rPr>
+          <w:color w:val="FF0000"/>
+          <w:lang w:val="en-US"/>
+        </w:rPr>
+        <w:t>:</w:t>
+      </w:r>
+    </w:p>
+    <w:p>
+      <w:pPr>
+        <w:ind w:firstLine="720"/>
+        <w:rPr>
+          <w:color w:val="FF0000"/>
+          <w:lang w:val="en-US"/>
+        </w:rPr>
+      </w:pPr>
+      <w:r>
+        <w:rPr>
+          <w:color w:val="FF0000"/>
+          <w:lang w:val="en-US"/>
+        </w:rPr>
+        <w:t xml:space="preserve">        </w:t>
+      </w:r>
+      <w:proofErr w:type="spellStart"/>
+      <w:r>
+        <w:rPr>
+          <w:color w:val="FF0000"/>
+          <w:lang w:val="en-US"/>
+        </w:rPr>
+        <w:t>cmp</w:t>
+      </w:r>
+      <w:proofErr w:type="spellEnd"/>
+      <w:r>
+        <w:rPr>
+          <w:color w:val="FF0000"/>
           <w:lang w:val="en-US"/>
         </w:rPr>
         <w:t xml:space="preserve"> </w:t>
       </w:r>
-      <w:r>
-        <w:rPr>
-          <w:lang w:val="en-US"/>
-        </w:rPr>
-        <w:t xml:space="preserve">ZF= </w:t>
-      </w:r>
-      <w:r>
-        <w:rPr>
+      <w:proofErr w:type="spellStart"/>
+      <w:r>
+        <w:rPr>
+          <w:color w:val="FF0000"/>
+          <w:lang w:val="en-US"/>
+        </w:rPr>
+        <w:t>eax</w:t>
+      </w:r>
+      <w:proofErr w:type="spellEnd"/>
+      <w:r>
+        <w:rPr>
+          <w:color w:val="FF0000"/>
+          <w:lang w:val="en-US"/>
+        </w:rPr>
+        <w:t>, 0</w:t>
+      </w:r>
+    </w:p>
+    <w:p>
+      <w:pPr>
+        <w:ind w:firstLine="720"/>
+        <w:rPr>
+          <w:color w:val="FF0000"/>
+          <w:lang w:val="en-US"/>
+        </w:rPr>
+      </w:pPr>
+      <w:r>
+        <w:rPr>
+          <w:color w:val="FF0000"/>
+          <w:lang w:val="en-US"/>
+        </w:rPr>
+        <w:t xml:space="preserve">        </w:t>
+      </w:r>
+      <w:proofErr w:type="spellStart"/>
+      <w:r>
+        <w:rPr>
+          <w:color w:val="FF0000"/>
+          <w:lang w:val="en-US"/>
+        </w:rPr>
+        <w:t>jle</w:t>
+      </w:r>
+      <w:proofErr w:type="spellEnd"/>
+      <w:r>
+        <w:rPr>
+          <w:color w:val="FF0000"/>
+          <w:lang w:val="en-US"/>
+        </w:rPr>
+        <w:t xml:space="preserve"> exits</w:t>
+      </w:r>
+    </w:p>
+    <w:p>
+      <w:pPr>
+        <w:ind w:firstLine="720"/>
+        <w:rPr>
+          <w:color w:val="FF0000"/>
+          <w:lang w:val="en-US"/>
+        </w:rPr>
+      </w:pPr>
+      <w:r>
+        <w:rPr>
+          <w:color w:val="FF0000"/>
+          <w:lang w:val="en-US"/>
+        </w:rPr>
+        <w:t xml:space="preserve">        </w:t>
+      </w:r>
+      <w:proofErr w:type="spellStart"/>
+      <w:r>
+        <w:rPr>
+          <w:color w:val="FF0000"/>
+          <w:lang w:val="en-US"/>
+        </w:rPr>
+        <w:t>cmp</w:t>
+      </w:r>
+      <w:proofErr w:type="spellEnd"/>
+      <w:r>
+        <w:rPr>
+          <w:color w:val="FF0000"/>
           <w:lang w:val="en-US"/>
         </w:rPr>
         <w:t xml:space="preserve"> </w:t>
       </w:r>
-      <w:r>
-        <w:rPr>
-          <w:lang w:val="en-US"/>
-        </w:rPr>
-        <w:t>SF=</w:t>
-      </w:r>
-    </w:p>
-    <w:p>
-      <w:pPr>
-        <w:ind w:firstLine="720"/>
-        <w:rPr>
-          <w:lang w:val="en-US"/>
-        </w:rPr>
-      </w:pPr>
-      <w:r>
-        <w:rPr>
-          <w:lang w:val="en-US"/>
-        </w:rPr>
-        <w:t>mov al,00000101b</w:t>
-      </w:r>
-    </w:p>
-    <w:p>
-      <w:pPr>
-        <w:ind w:firstLine="720"/>
-        <w:rPr>
-          <w:lang w:val="en-US"/>
-        </w:rPr>
-      </w:pPr>
-      <w:r>
-        <w:rPr>
-          <w:lang w:val="en-US"/>
-        </w:rPr>
-        <w:t>cmp al,00000111b ; c. CF=</w:t>
-      </w:r>
-      <w:r>
-        <w:rPr>
+      <w:proofErr w:type="spellStart"/>
+      <w:r>
+        <w:rPr>
+          <w:color w:val="FF0000"/>
+          <w:lang w:val="en-US"/>
+        </w:rPr>
+        <w:t>eax</w:t>
+      </w:r>
+      <w:proofErr w:type="spellEnd"/>
+      <w:r>
+        <w:rPr>
+          <w:color w:val="FF0000"/>
+          <w:lang w:val="en-US"/>
+        </w:rPr>
+        <w:t>, 3</w:t>
+      </w:r>
+    </w:p>
+    <w:p>
+      <w:pPr>
+        <w:ind w:firstLine="720"/>
+        <w:rPr>
+          <w:color w:val="FF0000"/>
+          <w:lang w:val="en-US"/>
+        </w:rPr>
+      </w:pPr>
+      <w:r>
+        <w:rPr>
+          <w:color w:val="FF0000"/>
+          <w:lang w:val="en-US"/>
+        </w:rPr>
+        <w:t xml:space="preserve">        je L3</w:t>
+      </w:r>
+    </w:p>
+    <w:p>
+      <w:pPr>
+        <w:ind w:firstLine="720"/>
+        <w:rPr>
+          <w:color w:val="FF0000"/>
+          <w:lang w:val="en-US"/>
+        </w:rPr>
+      </w:pPr>
+      <w:r>
+        <w:rPr>
+          <w:color w:val="FF0000"/>
+          <w:lang w:val="en-US"/>
+        </w:rPr>
+        <w:t xml:space="preserve">        </w:t>
+      </w:r>
+      <w:proofErr w:type="spellStart"/>
+      <w:r>
+        <w:rPr>
+          <w:color w:val="FF0000"/>
+          <w:lang w:val="en-US"/>
+        </w:rPr>
+        <w:t>jmp</w:t>
+      </w:r>
+      <w:proofErr w:type="spellEnd"/>
+      <w:r>
+        <w:rPr>
+          <w:color w:val="FF0000"/>
+          <w:lang w:val="en-US"/>
+        </w:rPr>
+        <w:t xml:space="preserve"> L1</w:t>
+      </w:r>
+    </w:p>
+    <w:p>
+      <w:pPr>
+        <w:ind w:firstLine="720"/>
+        <w:rPr>
+          <w:color w:val="FF0000"/>
+          <w:lang w:val="en-US"/>
+        </w:rPr>
+      </w:pPr>
+      <w:r>
+        <w:rPr>
+          <w:color w:val="FF0000"/>
+          <w:lang w:val="en-US"/>
+        </w:rPr>
+        <w:t xml:space="preserve">        L1:</w:t>
+      </w:r>
+    </w:p>
+    <w:p>
+      <w:pPr>
+        <w:ind w:firstLine="720"/>
+        <w:rPr>
+          <w:color w:val="FF0000"/>
+          <w:lang w:val="en-US"/>
+        </w:rPr>
+      </w:pPr>
+      <w:r>
+        <w:rPr>
+          <w:color w:val="FF0000"/>
+          <w:lang w:val="en-US"/>
+        </w:rPr>
+        <w:t xml:space="preserve">            </w:t>
+      </w:r>
+      <w:proofErr w:type="spellStart"/>
+      <w:r>
+        <w:rPr>
+          <w:color w:val="FF0000"/>
+          <w:lang w:val="en-US"/>
+        </w:rPr>
+        <w:t>cmp</w:t>
+      </w:r>
+      <w:proofErr w:type="spellEnd"/>
+      <w:r>
+        <w:rPr>
+          <w:color w:val="FF0000"/>
           <w:lang w:val="en-US"/>
         </w:rPr>
         <w:t xml:space="preserve"> </w:t>
       </w:r>
-      <w:r>
-        <w:rPr>
-          <w:lang w:val="en-US"/>
-        </w:rPr>
-        <w:t xml:space="preserve"> ZF=</w:t>
-      </w:r>
-      <w:r>
-        <w:rPr>
+      <w:proofErr w:type="spellStart"/>
+      <w:r>
+        <w:rPr>
+          <w:color w:val="FF0000"/>
+          <w:lang w:val="en-US"/>
+        </w:rPr>
+        <w:t>eax</w:t>
+      </w:r>
+      <w:proofErr w:type="spellEnd"/>
+      <w:r>
+        <w:rPr>
+          <w:color w:val="FF0000"/>
+          <w:lang w:val="en-US"/>
+        </w:rPr>
+        <w:t xml:space="preserve">, </w:t>
+      </w:r>
+      <w:proofErr w:type="spellStart"/>
+      <w:r>
+        <w:rPr>
+          <w:color w:val="FF0000"/>
+          <w:lang w:val="en-US"/>
+        </w:rPr>
+        <w:t>ebx</w:t>
+      </w:r>
+      <w:proofErr w:type="spellEnd"/>
+    </w:p>
+    <w:p>
+      <w:pPr>
+        <w:ind w:firstLine="720"/>
+        <w:rPr>
+          <w:color w:val="FF0000"/>
+          <w:lang w:val="en-US"/>
+        </w:rPr>
+      </w:pPr>
+      <w:r>
+        <w:rPr>
+          <w:color w:val="FF0000"/>
+          <w:lang w:val="en-US"/>
+        </w:rPr>
+        <w:lastRenderedPageBreak/>
+        <w:t xml:space="preserve">            </w:t>
+      </w:r>
+      <w:proofErr w:type="spellStart"/>
+      <w:r>
+        <w:rPr>
+          <w:color w:val="FF0000"/>
+          <w:lang w:val="en-US"/>
+        </w:rPr>
+        <w:t>jl</w:t>
+      </w:r>
+      <w:proofErr w:type="spellEnd"/>
+      <w:r>
+        <w:rPr>
+          <w:color w:val="FF0000"/>
+          <w:lang w:val="en-US"/>
+        </w:rPr>
+        <w:t xml:space="preserve"> L2</w:t>
+      </w:r>
+    </w:p>
+    <w:p>
+      <w:pPr>
+        <w:ind w:firstLine="720"/>
+        <w:rPr>
+          <w:color w:val="FF0000"/>
+          <w:lang w:val="en-US"/>
+        </w:rPr>
+      </w:pPr>
+      <w:r>
+        <w:rPr>
+          <w:color w:val="FF0000"/>
+          <w:lang w:val="en-US"/>
+        </w:rPr>
+        <w:t xml:space="preserve">            </w:t>
+      </w:r>
+      <w:proofErr w:type="spellStart"/>
+      <w:r>
+        <w:rPr>
+          <w:color w:val="FF0000"/>
+          <w:lang w:val="en-US"/>
+        </w:rPr>
+        <w:t>cmp</w:t>
+      </w:r>
+      <w:proofErr w:type="spellEnd"/>
+      <w:r>
+        <w:rPr>
+          <w:color w:val="FF0000"/>
           <w:lang w:val="en-US"/>
         </w:rPr>
         <w:t xml:space="preserve"> </w:t>
       </w:r>
-      <w:r>
-        <w:rPr>
-          <w:lang w:val="en-US"/>
-        </w:rPr>
-        <w:t xml:space="preserve"> SF=</w:t>
-      </w:r>
-    </w:p>
-    <w:p>
-      <w:pPr>
-        <w:ind w:firstLine="720"/>
-        <w:rPr>
-          <w:lang w:val="en-US"/>
-        </w:rPr>
-      </w:pPr>
-    </w:p>
-    <w:p>
-      <w:pPr>
-        <w:rPr>
-          <w:lang w:val="en-US"/>
-        </w:rPr>
-      </w:pPr>
-      <w:r>
-        <w:rPr>
-          <w:lang w:val="en-US"/>
-        </w:rPr>
-        <w:t>9</w:t>
-      </w:r>
-      <w:r>
-        <w:rPr>
-          <w:lang w:val="en-US"/>
-        </w:rPr>
-        <w:t xml:space="preserve">. Implement the following pseudocode in assembly language. </w:t>
-      </w:r>
-      <w:r>
-        <w:rPr>
-          <w:lang w:val="en-US"/>
-        </w:rPr>
-        <w:t>A</w:t>
-      </w:r>
-      <w:r>
-        <w:rPr>
-          <w:lang w:val="en-US"/>
-        </w:rPr>
-        <w:t>ssume that X is a 32-bit variable.</w:t>
-      </w:r>
-    </w:p>
-    <w:p>
-      <w:pPr>
-        <w:ind w:firstLine="720"/>
-        <w:rPr>
-          <w:lang w:val="en-US"/>
-        </w:rPr>
-      </w:pPr>
-      <w:r>
-        <w:rPr>
-          <w:lang w:val="en-US"/>
-        </w:rPr>
-        <w:t>if( ebx &gt; ecx ) OR ( ebx &gt; val1 )</w:t>
-      </w:r>
-    </w:p>
-    <w:p>
-      <w:pPr>
-        <w:ind w:firstLine="720"/>
-        <w:rPr>
-          <w:lang w:val="en-US"/>
-        </w:rPr>
-      </w:pPr>
-      <w:r>
-        <w:rPr>
-          <w:lang w:val="en-US"/>
-        </w:rPr>
-        <w:t>X = 1</w:t>
-      </w:r>
-    </w:p>
-    <w:p>
-      <w:pPr>
-        <w:ind w:firstLine="720"/>
-        <w:rPr>
-          <w:lang w:val="en-US"/>
-        </w:rPr>
-      </w:pPr>
-      <w:r>
-        <w:rPr>
-          <w:lang w:val="en-US"/>
-        </w:rPr>
-        <w:t>else</w:t>
-      </w:r>
-    </w:p>
-    <w:p>
-      <w:pPr>
-        <w:ind w:firstLine="720"/>
-        <w:rPr>
-          <w:lang w:val="en-US"/>
-        </w:rPr>
-      </w:pPr>
-      <w:r>
-        <w:rPr>
-          <w:lang w:val="en-US"/>
-        </w:rPr>
-        <w:t>X = 2</w:t>
-      </w:r>
-    </w:p>
-    <w:p>
-      <w:pPr>
-        <w:ind w:firstLine="720"/>
-        <w:rPr>
-          <w:lang w:val="en-US"/>
-        </w:rPr>
-      </w:pPr>
-    </w:p>
-    <w:p>
-      <w:pPr>
-        <w:rPr>
-          <w:lang w:val="en-US"/>
-        </w:rPr>
-      </w:pPr>
-      <w:r>
-        <w:rPr>
-          <w:lang w:val="en-US"/>
-        </w:rPr>
-        <w:t xml:space="preserve">10. Implement the following pseudocode in assembly language. </w:t>
-      </w:r>
-      <w:r>
-        <w:rPr>
-          <w:lang w:val="en-US"/>
-        </w:rPr>
-        <w:t>A</w:t>
-      </w:r>
-      <w:r>
-        <w:rPr>
-          <w:lang w:val="en-US"/>
-        </w:rPr>
-        <w:t>ssume that A, B, and N are 32-bit signed integers.</w:t>
-      </w:r>
-    </w:p>
-    <w:p>
-      <w:pPr>
-        <w:ind w:firstLine="720"/>
-        <w:rPr>
-          <w:lang w:val="en-US"/>
-        </w:rPr>
-      </w:pPr>
-      <w:r>
-        <w:rPr>
-          <w:lang w:val="en-US"/>
-        </w:rPr>
-        <w:t>while N &gt; 0</w:t>
-      </w:r>
-    </w:p>
-    <w:p>
-      <w:pPr>
-        <w:ind w:firstLine="720"/>
-        <w:rPr>
-          <w:lang w:val="en-US"/>
-        </w:rPr>
-      </w:pPr>
-      <w:r>
-        <w:rPr>
-          <w:lang w:val="en-US"/>
-        </w:rPr>
-        <w:t>if N != 3 AND (N &lt; A OR N &gt; B)</w:t>
-      </w:r>
-    </w:p>
-    <w:p>
-      <w:pPr>
-        <w:ind w:firstLine="720"/>
-        <w:rPr>
-          <w:lang w:val="en-US"/>
-        </w:rPr>
-      </w:pPr>
-      <w:r>
-        <w:rPr>
-          <w:lang w:val="en-US"/>
-        </w:rPr>
-        <w:t>N = N – 2</w:t>
-      </w:r>
-    </w:p>
-    <w:p>
-      <w:pPr>
-        <w:ind w:firstLine="720"/>
-        <w:rPr>
-          <w:lang w:val="en-US"/>
-        </w:rPr>
-      </w:pPr>
-      <w:r>
-        <w:rPr>
-          <w:lang w:val="en-US"/>
-        </w:rPr>
-        <w:t>else</w:t>
-      </w:r>
-    </w:p>
-    <w:p>
-      <w:pPr>
-        <w:ind w:firstLine="720"/>
-        <w:rPr>
-          <w:lang w:val="en-US"/>
-        </w:rPr>
-      </w:pPr>
-      <w:r>
-        <w:rPr>
-          <w:lang w:val="en-US"/>
-        </w:rPr>
-        <w:t>N = N</w:t>
+      <w:proofErr w:type="spellStart"/>
+      <w:r>
+        <w:rPr>
+          <w:color w:val="FF0000"/>
+          <w:lang w:val="en-US"/>
+        </w:rPr>
+        <w:t>eax</w:t>
+      </w:r>
+      <w:proofErr w:type="spellEnd"/>
+      <w:r>
+        <w:rPr>
+          <w:color w:val="FF0000"/>
+          <w:lang w:val="en-US"/>
+        </w:rPr>
+        <w:t xml:space="preserve">, </w:t>
+      </w:r>
+      <w:proofErr w:type="spellStart"/>
+      <w:r>
+        <w:rPr>
+          <w:color w:val="FF0000"/>
+          <w:lang w:val="en-US"/>
+        </w:rPr>
+        <w:t>ecx</w:t>
+      </w:r>
+      <w:proofErr w:type="spellEnd"/>
+    </w:p>
+    <w:p>
+      <w:pPr>
+        <w:ind w:firstLine="720"/>
+        <w:rPr>
+          <w:color w:val="FF0000"/>
+          <w:lang w:val="en-US"/>
+        </w:rPr>
+      </w:pPr>
+      <w:r>
+        <w:rPr>
+          <w:color w:val="FF0000"/>
+          <w:lang w:val="en-US"/>
+        </w:rPr>
+        <w:t xml:space="preserve">            </w:t>
+      </w:r>
+      <w:proofErr w:type="spellStart"/>
+      <w:r>
+        <w:rPr>
+          <w:color w:val="FF0000"/>
+          <w:lang w:val="en-US"/>
+        </w:rPr>
+        <w:t>jg</w:t>
+      </w:r>
+      <w:proofErr w:type="spellEnd"/>
+      <w:r>
+        <w:rPr>
+          <w:color w:val="FF0000"/>
+          <w:lang w:val="en-US"/>
+        </w:rPr>
+        <w:t xml:space="preserve"> L2</w:t>
+      </w:r>
+    </w:p>
+    <w:p>
+      <w:pPr>
+        <w:ind w:firstLine="720"/>
+        <w:rPr>
+          <w:color w:val="FF0000"/>
+          <w:lang w:val="en-US"/>
+        </w:rPr>
+      </w:pPr>
+      <w:r>
+        <w:rPr>
+          <w:color w:val="FF0000"/>
+          <w:lang w:val="en-US"/>
+        </w:rPr>
+        <w:t xml:space="preserve">            </w:t>
+      </w:r>
+      <w:proofErr w:type="spellStart"/>
+      <w:r>
+        <w:rPr>
+          <w:color w:val="FF0000"/>
+          <w:lang w:val="en-US"/>
+        </w:rPr>
+        <w:t>jmp</w:t>
+      </w:r>
+      <w:proofErr w:type="spellEnd"/>
+      <w:r>
+        <w:rPr>
+          <w:color w:val="FF0000"/>
+          <w:lang w:val="en-US"/>
+        </w:rPr>
+        <w:t xml:space="preserve"> L3</w:t>
+      </w:r>
+    </w:p>
+    <w:p>
+      <w:pPr>
+        <w:ind w:firstLine="720"/>
+        <w:rPr>
+          <w:color w:val="FF0000"/>
+          <w:lang w:val="en-US"/>
+        </w:rPr>
+      </w:pPr>
+      <w:r>
+        <w:rPr>
+          <w:color w:val="FF0000"/>
+          <w:lang w:val="en-US"/>
+        </w:rPr>
+        <w:t xml:space="preserve">        L2:</w:t>
+      </w:r>
+    </w:p>
+    <w:p>
+      <w:pPr>
+        <w:ind w:firstLine="720"/>
+        <w:rPr>
+          <w:color w:val="FF0000"/>
+          <w:lang w:val="en-US"/>
+        </w:rPr>
+      </w:pPr>
+      <w:r>
+        <w:rPr>
+          <w:color w:val="FF0000"/>
+          <w:lang w:val="en-US"/>
+        </w:rPr>
+        <w:t xml:space="preserve">            sub </w:t>
+      </w:r>
+      <w:proofErr w:type="spellStart"/>
+      <w:r>
+        <w:rPr>
+          <w:color w:val="FF0000"/>
+          <w:lang w:val="en-US"/>
+        </w:rPr>
+        <w:t>eax</w:t>
+      </w:r>
+      <w:proofErr w:type="spellEnd"/>
+      <w:r>
+        <w:rPr>
+          <w:color w:val="FF0000"/>
+          <w:lang w:val="en-US"/>
+        </w:rPr>
+        <w:t>, 2</w:t>
+      </w:r>
+    </w:p>
+    <w:p>
+      <w:pPr>
+        <w:ind w:firstLine="720"/>
+        <w:rPr>
+          <w:color w:val="FF0000"/>
+          <w:lang w:val="en-US"/>
+        </w:rPr>
+      </w:pPr>
+      <w:r>
+        <w:rPr>
+          <w:color w:val="FF0000"/>
+          <w:lang w:val="en-US"/>
+        </w:rPr>
+        <w:t xml:space="preserve">            </w:t>
+      </w:r>
+      <w:proofErr w:type="spellStart"/>
+      <w:r>
+        <w:rPr>
+          <w:color w:val="FF0000"/>
+          <w:lang w:val="en-US"/>
+        </w:rPr>
+        <w:t>jmp</w:t>
+      </w:r>
+      <w:proofErr w:type="spellEnd"/>
+      <w:r>
+        <w:rPr>
+          <w:color w:val="FF0000"/>
+          <w:lang w:val="en-US"/>
+        </w:rPr>
+        <w:t xml:space="preserve"> </w:t>
+      </w:r>
+      <w:proofErr w:type="spellStart"/>
+      <w:r>
+        <w:rPr>
+          <w:color w:val="FF0000"/>
+          <w:lang w:val="en-US"/>
+        </w:rPr>
+        <w:t>whileloop</w:t>
+      </w:r>
+      <w:proofErr w:type="spellEnd"/>
+    </w:p>
+    <w:p>
+      <w:pPr>
+        <w:ind w:firstLine="720"/>
+        <w:rPr>
+          <w:color w:val="FF0000"/>
+          <w:lang w:val="en-US"/>
+        </w:rPr>
+      </w:pPr>
+      <w:r>
+        <w:rPr>
+          <w:color w:val="FF0000"/>
+          <w:lang w:val="en-US"/>
+        </w:rPr>
+        <w:t xml:space="preserve">        L3:</w:t>
+      </w:r>
+    </w:p>
+    <w:p>
+      <w:pPr>
+        <w:ind w:firstLine="720"/>
+        <w:rPr>
+          <w:color w:val="FF0000"/>
+          <w:lang w:val="en-US"/>
+        </w:rPr>
+      </w:pPr>
+      <w:r>
+        <w:rPr>
+          <w:color w:val="FF0000"/>
+          <w:lang w:val="en-US"/>
+        </w:rPr>
+        <w:t xml:space="preserve">            sub </w:t>
+      </w:r>
+      <w:proofErr w:type="spellStart"/>
+      <w:r>
+        <w:rPr>
+          <w:color w:val="FF0000"/>
+          <w:lang w:val="en-US"/>
+        </w:rPr>
+        <w:t>eax</w:t>
+      </w:r>
+      <w:proofErr w:type="spellEnd"/>
+      <w:r>
+        <w:rPr>
+          <w:color w:val="FF0000"/>
+          <w:lang w:val="en-US"/>
+        </w:rPr>
+        <w:t>, 1</w:t>
+      </w:r>
+    </w:p>
+    <w:p>
+      <w:pPr>
+        <w:ind w:firstLine="720"/>
+        <w:rPr>
+          <w:color w:val="FF0000"/>
+          <w:lang w:val="en-US"/>
+        </w:rPr>
+      </w:pPr>
+      <w:r>
+        <w:rPr>
+          <w:color w:val="FF0000"/>
+          <w:lang w:val="en-US"/>
+        </w:rPr>
+        <w:t xml:space="preserve">            </w:t>
+      </w:r>
+      <w:proofErr w:type="spellStart"/>
+      <w:r>
+        <w:rPr>
+          <w:color w:val="FF0000"/>
+          <w:lang w:val="en-US"/>
+        </w:rPr>
+        <w:t>jmp</w:t>
+      </w:r>
+      <w:proofErr w:type="spellEnd"/>
+      <w:r>
+        <w:rPr>
+          <w:color w:val="FF0000"/>
+          <w:lang w:val="en-US"/>
+        </w:rPr>
+        <w:t xml:space="preserve"> </w:t>
+      </w:r>
+      <w:proofErr w:type="spellStart"/>
+      <w:r>
+        <w:rPr>
+          <w:color w:val="FF0000"/>
+          <w:lang w:val="en-US"/>
+        </w:rPr>
+        <w:t>whileloop</w:t>
+      </w:r>
+      <w:proofErr w:type="spellEnd"/>
+    </w:p>
+    <w:p>
+      <w:pPr>
+        <w:ind w:firstLine="720"/>
+        <w:rPr>
+          <w:color w:val="FF0000"/>
+          <w:lang w:val="en-US"/>
+        </w:rPr>
+      </w:pPr>
+      <w:r>
+        <w:rPr>
+          <w:color w:val="FF0000"/>
+          <w:lang w:val="en-US"/>
+        </w:rPr>
+        <w:t xml:space="preserve">    exits:</w:t>
+      </w:r>
+    </w:p>
+    <w:p>
+      <w:pPr>
+        <w:ind w:firstLine="720"/>
+        <w:rPr>
+          <w:color w:val="FF0000"/>
+          <w:lang w:val="en-US"/>
+        </w:rPr>
+      </w:pPr>
+      <w:r>
+        <w:rPr>
+          <w:color w:val="FF0000"/>
+          <w:lang w:val="en-US"/>
+        </w:rPr>
+        <w:t xml:space="preserve">    exit</w:t>
+      </w:r>
+    </w:p>
+    <w:p>
+      <w:pPr>
+        <w:ind w:firstLine="720"/>
+        <w:rPr>
+          <w:color w:val="FF0000"/>
+          <w:lang w:val="en-US"/>
+        </w:rPr>
+      </w:pPr>
+      <w:r>
+        <w:rPr>
+          <w:color w:val="FF0000"/>
+          <w:lang w:val="en-US"/>
+        </w:rPr>
+        <w:t>main ENDP</w:t>
       </w:r>
     </w:p>
     <w:p>
@@ -1119,12 +2789,12 @@
       </w:r>
     </w:p>
     <w:sectPr>
-      <w:headerReference w:type="even" r:id="rId8"/>
-      <w:headerReference w:type="default" r:id="rId9"/>
-      <w:footerReference w:type="even" r:id="rId10"/>
-      <w:footerReference w:type="default" r:id="rId11"/>
-      <w:headerReference w:type="first" r:id="rId12"/>
-      <w:footerReference w:type="first" r:id="rId13"/>
+      <w:headerReference w:type="even" r:id="rId7"/>
+      <w:headerReference w:type="default" r:id="rId8"/>
+      <w:footerReference w:type="even" r:id="rId9"/>
+      <w:footerReference w:type="default" r:id="rId10"/>
+      <w:headerReference w:type="first" r:id="rId11"/>
+      <w:footerReference w:type="first" r:id="rId12"/>
       <w:pgSz w:w="11906" w:h="16838"/>
       <w:pgMar w:top="1440" w:right="1440" w:bottom="1440" w:left="1440" w:header="708" w:footer="708" w:gutter="0"/>
       <w:cols w:space="708"/>
@@ -1135,7 +2805,7 @@
 </file>
 
 <file path=word/endnotes.xml><?xml version="1.0" encoding="utf-8"?>
-<w:endnotes xmlns:wpc="http://schemas.microsoft.com/office/word/2010/wordprocessingCanvas" xmlns:mc="http://schemas.openxmlformats.org/markup-compatibility/2006" xmlns:o="urn:schemas-microsoft-com:office:office" xmlns:r="http://schemas.openxmlformats.org/officeDocument/2006/relationships" xmlns:m="http://schemas.openxmlformats.org/officeDocument/2006/math" xmlns:v="urn:schemas-microsoft-com:vml" xmlns:wp14="http://schemas.microsoft.com/office/word/2010/wordprocessingDrawing" xmlns:wp="http://schemas.openxmlformats.org/drawingml/2006/wordprocessingDrawing" xmlns:w10="urn:schemas-microsoft-com:office:word" xmlns:w="http://schemas.openxmlformats.org/wordprocessingml/2006/main" xmlns:w14="http://schemas.microsoft.com/office/word/2010/wordml" xmlns:wpg="http://schemas.microsoft.com/office/word/2010/wordprocessingGroup" xmlns:wpi="http://schemas.microsoft.com/office/word/2010/wordprocessingInk" xmlns:wne="http://schemas.microsoft.com/office/word/2006/wordml" xmlns:wps="http://schemas.microsoft.com/office/word/2010/wordprocessingShape" mc:Ignorable="w14 wp14">
+<w:endnotes xmlns:wpc="http://schemas.microsoft.com/office/word/2010/wordprocessingCanvas" xmlns:cx="http://schemas.microsoft.com/office/drawing/2014/chartex" xmlns:cx1="http://schemas.microsoft.com/office/drawing/2015/9/8/chartex" xmlns:cx2="http://schemas.microsoft.com/office/drawing/2015/10/21/chartex" xmlns:cx3="http://schemas.microsoft.com/office/drawing/2016/5/9/chartex" xmlns:cx4="http://schemas.microsoft.com/office/drawing/2016/5/10/chartex" xmlns:cx5="http://schemas.microsoft.com/office/drawing/2016/5/11/chartex" xmlns:cx6="http://schemas.microsoft.com/office/drawing/2016/5/12/chartex" xmlns:cx7="http://schemas.microsoft.com/office/drawing/2016/5/13/chartex" xmlns:cx8="http://schemas.microsoft.com/office/drawing/2016/5/14/chartex" xmlns:mc="http://schemas.openxmlformats.org/markup-compatibility/2006" xmlns:aink="http://schemas.microsoft.com/office/drawing/2016/ink" xmlns:am3d="http://schemas.microsoft.com/office/drawing/2017/model3d" xmlns:o="urn:schemas-microsoft-com:office:office" xmlns:r="http://schemas.openxmlformats.org/officeDocument/2006/relationships" xmlns:m="http://schemas.openxmlformats.org/officeDocument/2006/math" xmlns:v="urn:schemas-microsoft-com:vml" xmlns:wp14="http://schemas.microsoft.com/office/word/2010/wordprocessingDrawing" xmlns:wp="http://schemas.openxmlformats.org/drawingml/2006/wordprocessingDrawing" xmlns:w10="urn:schemas-microsoft-com:office:word" xmlns:w="http://schemas.openxmlformats.org/wordprocessingml/2006/main" xmlns:w14="http://schemas.microsoft.com/office/word/2010/wordml" xmlns:w15="http://schemas.microsoft.com/office/word/2012/wordml" xmlns:w16cex="http://schemas.microsoft.com/office/word/2018/wordml/cex" xmlns:w16cid="http://schemas.microsoft.com/office/word/2016/wordml/cid" xmlns:w16="http://schemas.microsoft.com/office/word/2018/wordml" xmlns:w16se="http://schemas.microsoft.com/office/word/2015/wordml/symex" xmlns:wpg="http://schemas.microsoft.com/office/word/2010/wordprocessingGroup" xmlns:wpi="http://schemas.microsoft.com/office/word/2010/wordprocessingInk" xmlns:wne="http://schemas.microsoft.com/office/word/2006/wordml" xmlns:wps="http://schemas.microsoft.com/office/word/2010/wordprocessingShape" mc:Ignorable="w14 w15 w16se w16cid w16 w16cex wp14">
   <w:endnote w:type="separator" w:id="-1">
     <w:p>
       <w:pPr>
@@ -1160,7 +2830,7 @@
 </file>
 
 <file path=word/footer1.xml><?xml version="1.0" encoding="utf-8"?>
-<w:ftr xmlns:wpc="http://schemas.microsoft.com/office/word/2010/wordprocessingCanvas" xmlns:mc="http://schemas.openxmlformats.org/markup-compatibility/2006" xmlns:o="urn:schemas-microsoft-com:office:office" xmlns:r="http://schemas.openxmlformats.org/officeDocument/2006/relationships" xmlns:m="http://schemas.openxmlformats.org/officeDocument/2006/math" xmlns:v="urn:schemas-microsoft-com:vml" xmlns:wp14="http://schemas.microsoft.com/office/word/2010/wordprocessingDrawing" xmlns:wp="http://schemas.openxmlformats.org/drawingml/2006/wordprocessingDrawing" xmlns:w10="urn:schemas-microsoft-com:office:word" xmlns:w="http://schemas.openxmlformats.org/wordprocessingml/2006/main" xmlns:w14="http://schemas.microsoft.com/office/word/2010/wordml" xmlns:wpg="http://schemas.microsoft.com/office/word/2010/wordprocessingGroup" xmlns:wpi="http://schemas.microsoft.com/office/word/2010/wordprocessingInk" xmlns:wne="http://schemas.microsoft.com/office/word/2006/wordml" xmlns:wps="http://schemas.microsoft.com/office/word/2010/wordprocessingShape" mc:Ignorable="w14 wp14">
+<w:ftr xmlns:wpc="http://schemas.microsoft.com/office/word/2010/wordprocessingCanvas" xmlns:cx="http://schemas.microsoft.com/office/drawing/2014/chartex" xmlns:cx1="http://schemas.microsoft.com/office/drawing/2015/9/8/chartex" xmlns:cx2="http://schemas.microsoft.com/office/drawing/2015/10/21/chartex" xmlns:cx3="http://schemas.microsoft.com/office/drawing/2016/5/9/chartex" xmlns:cx4="http://schemas.microsoft.com/office/drawing/2016/5/10/chartex" xmlns:cx5="http://schemas.microsoft.com/office/drawing/2016/5/11/chartex" xmlns:cx6="http://schemas.microsoft.com/office/drawing/2016/5/12/chartex" xmlns:cx7="http://schemas.microsoft.com/office/drawing/2016/5/13/chartex" xmlns:cx8="http://schemas.microsoft.com/office/drawing/2016/5/14/chartex" xmlns:mc="http://schemas.openxmlformats.org/markup-compatibility/2006" xmlns:aink="http://schemas.microsoft.com/office/drawing/2016/ink" xmlns:am3d="http://schemas.microsoft.com/office/drawing/2017/model3d" xmlns:o="urn:schemas-microsoft-com:office:office" xmlns:r="http://schemas.openxmlformats.org/officeDocument/2006/relationships" xmlns:m="http://schemas.openxmlformats.org/officeDocument/2006/math" xmlns:v="urn:schemas-microsoft-com:vml" xmlns:wp14="http://schemas.microsoft.com/office/word/2010/wordprocessingDrawing" xmlns:wp="http://schemas.openxmlformats.org/drawingml/2006/wordprocessingDrawing" xmlns:w10="urn:schemas-microsoft-com:office:word" xmlns:w="http://schemas.openxmlformats.org/wordprocessingml/2006/main" xmlns:w14="http://schemas.microsoft.com/office/word/2010/wordml" xmlns:w15="http://schemas.microsoft.com/office/word/2012/wordml" xmlns:w16cex="http://schemas.microsoft.com/office/word/2018/wordml/cex" xmlns:w16cid="http://schemas.microsoft.com/office/word/2016/wordml/cid" xmlns:w16="http://schemas.microsoft.com/office/word/2018/wordml" xmlns:w16se="http://schemas.microsoft.com/office/word/2015/wordml/symex" xmlns:wpg="http://schemas.microsoft.com/office/word/2010/wordprocessingGroup" xmlns:wpi="http://schemas.microsoft.com/office/word/2010/wordprocessingInk" xmlns:wne="http://schemas.microsoft.com/office/word/2006/wordml" xmlns:wps="http://schemas.microsoft.com/office/word/2010/wordprocessingShape" mc:Ignorable="w14 w15 w16se w16cid w16 w16cex wp14">
   <w:p>
     <w:pPr>
       <w:pStyle w:val="Footer"/>
@@ -1170,7 +2840,7 @@
 </file>
 
 <file path=word/footer2.xml><?xml version="1.0" encoding="utf-8"?>
-<w:ftr xmlns:wpc="http://schemas.microsoft.com/office/word/2010/wordprocessingCanvas" xmlns:mc="http://schemas.openxmlformats.org/markup-compatibility/2006" xmlns:o="urn:schemas-microsoft-com:office:office" xmlns:r="http://schemas.openxmlformats.org/officeDocument/2006/relationships" xmlns:m="http://schemas.openxmlformats.org/officeDocument/2006/math" xmlns:v="urn:schemas-microsoft-com:vml" xmlns:wp14="http://schemas.microsoft.com/office/word/2010/wordprocessingDrawing" xmlns:wp="http://schemas.openxmlformats.org/drawingml/2006/wordprocessingDrawing" xmlns:w10="urn:schemas-microsoft-com:office:word" xmlns:w="http://schemas.openxmlformats.org/wordprocessingml/2006/main" xmlns:w14="http://schemas.microsoft.com/office/word/2010/wordml" xmlns:wpg="http://schemas.microsoft.com/office/word/2010/wordprocessingGroup" xmlns:wpi="http://schemas.microsoft.com/office/word/2010/wordprocessingInk" xmlns:wne="http://schemas.microsoft.com/office/word/2006/wordml" xmlns:wps="http://schemas.microsoft.com/office/word/2010/wordprocessingShape" mc:Ignorable="w14 wp14">
+<w:ftr xmlns:wpc="http://schemas.microsoft.com/office/word/2010/wordprocessingCanvas" xmlns:cx="http://schemas.microsoft.com/office/drawing/2014/chartex" xmlns:cx1="http://schemas.microsoft.com/office/drawing/2015/9/8/chartex" xmlns:cx2="http://schemas.microsoft.com/office/drawing/2015/10/21/chartex" xmlns:cx3="http://schemas.microsoft.com/office/drawing/2016/5/9/chartex" xmlns:cx4="http://schemas.microsoft.com/office/drawing/2016/5/10/chartex" xmlns:cx5="http://schemas.microsoft.com/office/drawing/2016/5/11/chartex" xmlns:cx6="http://schemas.microsoft.com/office/drawing/2016/5/12/chartex" xmlns:cx7="http://schemas.microsoft.com/office/drawing/2016/5/13/chartex" xmlns:cx8="http://schemas.microsoft.com/office/drawing/2016/5/14/chartex" xmlns:mc="http://schemas.openxmlformats.org/markup-compatibility/2006" xmlns:aink="http://schemas.microsoft.com/office/drawing/2016/ink" xmlns:am3d="http://schemas.microsoft.com/office/drawing/2017/model3d" xmlns:o="urn:schemas-microsoft-com:office:office" xmlns:r="http://schemas.openxmlformats.org/officeDocument/2006/relationships" xmlns:m="http://schemas.openxmlformats.org/officeDocument/2006/math" xmlns:v="urn:schemas-microsoft-com:vml" xmlns:wp14="http://schemas.microsoft.com/office/word/2010/wordprocessingDrawing" xmlns:wp="http://schemas.openxmlformats.org/drawingml/2006/wordprocessingDrawing" xmlns:w10="urn:schemas-microsoft-com:office:word" xmlns:w="http://schemas.openxmlformats.org/wordprocessingml/2006/main" xmlns:w14="http://schemas.microsoft.com/office/word/2010/wordml" xmlns:w15="http://schemas.microsoft.com/office/word/2012/wordml" xmlns:w16cex="http://schemas.microsoft.com/office/word/2018/wordml/cex" xmlns:w16cid="http://schemas.microsoft.com/office/word/2016/wordml/cid" xmlns:w16="http://schemas.microsoft.com/office/word/2018/wordml" xmlns:w16se="http://schemas.microsoft.com/office/word/2015/wordml/symex" xmlns:wpg="http://schemas.microsoft.com/office/word/2010/wordprocessingGroup" xmlns:wpi="http://schemas.microsoft.com/office/word/2010/wordprocessingInk" xmlns:wne="http://schemas.microsoft.com/office/word/2006/wordml" xmlns:wps="http://schemas.microsoft.com/office/word/2010/wordprocessingShape" mc:Ignorable="w14 w15 w16se w16cid w16 w16cex wp14">
   <w:sdt>
     <w:sdtPr>
       <w:id w:val="-1437367406"/>
@@ -1202,8 +2872,6 @@
             <w:r>
               <w:t>26</w:t>
             </w:r>
-            <w:bookmarkStart w:id="0" w:name="_GoBack"/>
-            <w:bookmarkEnd w:id="0"/>
             <w:r>
               <w:t>-</w:t>
             </w:r>
@@ -1314,7 +2982,7 @@
 </file>
 
 <file path=word/footer3.xml><?xml version="1.0" encoding="utf-8"?>
-<w:ftr xmlns:wpc="http://schemas.microsoft.com/office/word/2010/wordprocessingCanvas" xmlns:mc="http://schemas.openxmlformats.org/markup-compatibility/2006" xmlns:o="urn:schemas-microsoft-com:office:office" xmlns:r="http://schemas.openxmlformats.org/officeDocument/2006/relationships" xmlns:m="http://schemas.openxmlformats.org/officeDocument/2006/math" xmlns:v="urn:schemas-microsoft-com:vml" xmlns:wp14="http://schemas.microsoft.com/office/word/2010/wordprocessingDrawing" xmlns:wp="http://schemas.openxmlformats.org/drawingml/2006/wordprocessingDrawing" xmlns:w10="urn:schemas-microsoft-com:office:word" xmlns:w="http://schemas.openxmlformats.org/wordprocessingml/2006/main" xmlns:w14="http://schemas.microsoft.com/office/word/2010/wordml" xmlns:wpg="http://schemas.microsoft.com/office/word/2010/wordprocessingGroup" xmlns:wpi="http://schemas.microsoft.com/office/word/2010/wordprocessingInk" xmlns:wne="http://schemas.microsoft.com/office/word/2006/wordml" xmlns:wps="http://schemas.microsoft.com/office/word/2010/wordprocessingShape" mc:Ignorable="w14 wp14">
+<w:ftr xmlns:wpc="http://schemas.microsoft.com/office/word/2010/wordprocessingCanvas" xmlns:cx="http://schemas.microsoft.com/office/drawing/2014/chartex" xmlns:cx1="http://schemas.microsoft.com/office/drawing/2015/9/8/chartex" xmlns:cx2="http://schemas.microsoft.com/office/drawing/2015/10/21/chartex" xmlns:cx3="http://schemas.microsoft.com/office/drawing/2016/5/9/chartex" xmlns:cx4="http://schemas.microsoft.com/office/drawing/2016/5/10/chartex" xmlns:cx5="http://schemas.microsoft.com/office/drawing/2016/5/11/chartex" xmlns:cx6="http://schemas.microsoft.com/office/drawing/2016/5/12/chartex" xmlns:cx7="http://schemas.microsoft.com/office/drawing/2016/5/13/chartex" xmlns:cx8="http://schemas.microsoft.com/office/drawing/2016/5/14/chartex" xmlns:mc="http://schemas.openxmlformats.org/markup-compatibility/2006" xmlns:aink="http://schemas.microsoft.com/office/drawing/2016/ink" xmlns:am3d="http://schemas.microsoft.com/office/drawing/2017/model3d" xmlns:o="urn:schemas-microsoft-com:office:office" xmlns:r="http://schemas.openxmlformats.org/officeDocument/2006/relationships" xmlns:m="http://schemas.openxmlformats.org/officeDocument/2006/math" xmlns:v="urn:schemas-microsoft-com:vml" xmlns:wp14="http://schemas.microsoft.com/office/word/2010/wordprocessingDrawing" xmlns:wp="http://schemas.openxmlformats.org/drawingml/2006/wordprocessingDrawing" xmlns:w10="urn:schemas-microsoft-com:office:word" xmlns:w="http://schemas.openxmlformats.org/wordprocessingml/2006/main" xmlns:w14="http://schemas.microsoft.com/office/word/2010/wordml" xmlns:w15="http://schemas.microsoft.com/office/word/2012/wordml" xmlns:w16cex="http://schemas.microsoft.com/office/word/2018/wordml/cex" xmlns:w16cid="http://schemas.microsoft.com/office/word/2016/wordml/cid" xmlns:w16="http://schemas.microsoft.com/office/word/2018/wordml" xmlns:w16se="http://schemas.microsoft.com/office/word/2015/wordml/symex" xmlns:wpg="http://schemas.microsoft.com/office/word/2010/wordprocessingGroup" xmlns:wpi="http://schemas.microsoft.com/office/word/2010/wordprocessingInk" xmlns:wne="http://schemas.microsoft.com/office/word/2006/wordml" xmlns:wps="http://schemas.microsoft.com/office/word/2010/wordprocessingShape" mc:Ignorable="w14 w15 w16se w16cid w16 w16cex wp14">
   <w:p>
     <w:pPr>
       <w:pStyle w:val="Footer"/>
@@ -1324,7 +2992,7 @@
 </file>
 
 <file path=word/footnotes.xml><?xml version="1.0" encoding="utf-8"?>
-<w:footnotes xmlns:wpc="http://schemas.microsoft.com/office/word/2010/wordprocessingCanvas" xmlns:mc="http://schemas.openxmlformats.org/markup-compatibility/2006" xmlns:o="urn:schemas-microsoft-com:office:office" xmlns:r="http://schemas.openxmlformats.org/officeDocument/2006/relationships" xmlns:m="http://schemas.openxmlformats.org/officeDocument/2006/math" xmlns:v="urn:schemas-microsoft-com:vml" xmlns:wp14="http://schemas.microsoft.com/office/word/2010/wordprocessingDrawing" xmlns:wp="http://schemas.openxmlformats.org/drawingml/2006/wordprocessingDrawing" xmlns:w10="urn:schemas-microsoft-com:office:word" xmlns:w="http://schemas.openxmlformats.org/wordprocessingml/2006/main" xmlns:w14="http://schemas.microsoft.com/office/word/2010/wordml" xmlns:wpg="http://schemas.microsoft.com/office/word/2010/wordprocessingGroup" xmlns:wpi="http://schemas.microsoft.com/office/word/2010/wordprocessingInk" xmlns:wne="http://schemas.microsoft.com/office/word/2006/wordml" xmlns:wps="http://schemas.microsoft.com/office/word/2010/wordprocessingShape" mc:Ignorable="w14 wp14">
+<w:footnotes xmlns:wpc="http://schemas.microsoft.com/office/word/2010/wordprocessingCanvas" xmlns:cx="http://schemas.microsoft.com/office/drawing/2014/chartex" xmlns:cx1="http://schemas.microsoft.com/office/drawing/2015/9/8/chartex" xmlns:cx2="http://schemas.microsoft.com/office/drawing/2015/10/21/chartex" xmlns:cx3="http://schemas.microsoft.com/office/drawing/2016/5/9/chartex" xmlns:cx4="http://schemas.microsoft.com/office/drawing/2016/5/10/chartex" xmlns:cx5="http://schemas.microsoft.com/office/drawing/2016/5/11/chartex" xmlns:cx6="http://schemas.microsoft.com/office/drawing/2016/5/12/chartex" xmlns:cx7="http://schemas.microsoft.com/office/drawing/2016/5/13/chartex" xmlns:cx8="http://schemas.microsoft.com/office/drawing/2016/5/14/chartex" xmlns:mc="http://schemas.openxmlformats.org/markup-compatibility/2006" xmlns:aink="http://schemas.microsoft.com/office/drawing/2016/ink" xmlns:am3d="http://schemas.microsoft.com/office/drawing/2017/model3d" xmlns:o="urn:schemas-microsoft-com:office:office" xmlns:r="http://schemas.openxmlformats.org/officeDocument/2006/relationships" xmlns:m="http://schemas.openxmlformats.org/officeDocument/2006/math" xmlns:v="urn:schemas-microsoft-com:vml" xmlns:wp14="http://schemas.microsoft.com/office/word/2010/wordprocessingDrawing" xmlns:wp="http://schemas.openxmlformats.org/drawingml/2006/wordprocessingDrawing" xmlns:w10="urn:schemas-microsoft-com:office:word" xmlns:w="http://schemas.openxmlformats.org/wordprocessingml/2006/main" xmlns:w14="http://schemas.microsoft.com/office/word/2010/wordml" xmlns:w15="http://schemas.microsoft.com/office/word/2012/wordml" xmlns:w16cex="http://schemas.microsoft.com/office/word/2018/wordml/cex" xmlns:w16cid="http://schemas.microsoft.com/office/word/2016/wordml/cid" xmlns:w16="http://schemas.microsoft.com/office/word/2018/wordml" xmlns:w16se="http://schemas.microsoft.com/office/word/2015/wordml/symex" xmlns:wpg="http://schemas.microsoft.com/office/word/2010/wordprocessingGroup" xmlns:wpi="http://schemas.microsoft.com/office/word/2010/wordprocessingInk" xmlns:wne="http://schemas.microsoft.com/office/word/2006/wordml" xmlns:wps="http://schemas.microsoft.com/office/word/2010/wordprocessingShape" mc:Ignorable="w14 w15 w16se w16cid w16 w16cex wp14">
   <w:footnote w:type="separator" w:id="-1">
     <w:p>
       <w:pPr>
@@ -1349,7 +3017,7 @@
 </file>
 
 <file path=word/header1.xml><?xml version="1.0" encoding="utf-8"?>
-<w:hdr xmlns:wpc="http://schemas.microsoft.com/office/word/2010/wordprocessingCanvas" xmlns:mc="http://schemas.openxmlformats.org/markup-compatibility/2006" xmlns:o="urn:schemas-microsoft-com:office:office" xmlns:r="http://schemas.openxmlformats.org/officeDocument/2006/relationships" xmlns:m="http://schemas.openxmlformats.org/officeDocument/2006/math" xmlns:v="urn:schemas-microsoft-com:vml" xmlns:wp14="http://schemas.microsoft.com/office/word/2010/wordprocessingDrawing" xmlns:wp="http://schemas.openxmlformats.org/drawingml/2006/wordprocessingDrawing" xmlns:w10="urn:schemas-microsoft-com:office:word" xmlns:w="http://schemas.openxmlformats.org/wordprocessingml/2006/main" xmlns:w14="http://schemas.microsoft.com/office/word/2010/wordml" xmlns:wpg="http://schemas.microsoft.com/office/word/2010/wordprocessingGroup" xmlns:wpi="http://schemas.microsoft.com/office/word/2010/wordprocessingInk" xmlns:wne="http://schemas.microsoft.com/office/word/2006/wordml" xmlns:wps="http://schemas.microsoft.com/office/word/2010/wordprocessingShape" mc:Ignorable="w14 wp14">
+<w:hdr xmlns:wpc="http://schemas.microsoft.com/office/word/2010/wordprocessingCanvas" xmlns:cx="http://schemas.microsoft.com/office/drawing/2014/chartex" xmlns:cx1="http://schemas.microsoft.com/office/drawing/2015/9/8/chartex" xmlns:cx2="http://schemas.microsoft.com/office/drawing/2015/10/21/chartex" xmlns:cx3="http://schemas.microsoft.com/office/drawing/2016/5/9/chartex" xmlns:cx4="http://schemas.microsoft.com/office/drawing/2016/5/10/chartex" xmlns:cx5="http://schemas.microsoft.com/office/drawing/2016/5/11/chartex" xmlns:cx6="http://schemas.microsoft.com/office/drawing/2016/5/12/chartex" xmlns:cx7="http://schemas.microsoft.com/office/drawing/2016/5/13/chartex" xmlns:cx8="http://schemas.microsoft.com/office/drawing/2016/5/14/chartex" xmlns:mc="http://schemas.openxmlformats.org/markup-compatibility/2006" xmlns:aink="http://schemas.microsoft.com/office/drawing/2016/ink" xmlns:am3d="http://schemas.microsoft.com/office/drawing/2017/model3d" xmlns:o="urn:schemas-microsoft-com:office:office" xmlns:r="http://schemas.openxmlformats.org/officeDocument/2006/relationships" xmlns:m="http://schemas.openxmlformats.org/officeDocument/2006/math" xmlns:v="urn:schemas-microsoft-com:vml" xmlns:wp14="http://schemas.microsoft.com/office/word/2010/wordprocessingDrawing" xmlns:wp="http://schemas.openxmlformats.org/drawingml/2006/wordprocessingDrawing" xmlns:w10="urn:schemas-microsoft-com:office:word" xmlns:w="http://schemas.openxmlformats.org/wordprocessingml/2006/main" xmlns:w14="http://schemas.microsoft.com/office/word/2010/wordml" xmlns:w15="http://schemas.microsoft.com/office/word/2012/wordml" xmlns:w16cex="http://schemas.microsoft.com/office/word/2018/wordml/cex" xmlns:w16cid="http://schemas.microsoft.com/office/word/2016/wordml/cid" xmlns:w16="http://schemas.microsoft.com/office/word/2018/wordml" xmlns:w16se="http://schemas.microsoft.com/office/word/2015/wordml/symex" xmlns:wpg="http://schemas.microsoft.com/office/word/2010/wordprocessingGroup" xmlns:wpi="http://schemas.microsoft.com/office/word/2010/wordprocessingInk" xmlns:wne="http://schemas.microsoft.com/office/word/2006/wordml" xmlns:wps="http://schemas.microsoft.com/office/word/2010/wordprocessingShape" mc:Ignorable="w14 w15 w16se w16cid w16 w16cex wp14">
   <w:p>
     <w:pPr>
       <w:pStyle w:val="Header"/>
@@ -1359,7 +3027,7 @@
 </file>
 
 <file path=word/header2.xml><?xml version="1.0" encoding="utf-8"?>
-<w:hdr xmlns:wpc="http://schemas.microsoft.com/office/word/2010/wordprocessingCanvas" xmlns:mc="http://schemas.openxmlformats.org/markup-compatibility/2006" xmlns:o="urn:schemas-microsoft-com:office:office" xmlns:r="http://schemas.openxmlformats.org/officeDocument/2006/relationships" xmlns:m="http://schemas.openxmlformats.org/officeDocument/2006/math" xmlns:v="urn:schemas-microsoft-com:vml" xmlns:wp14="http://schemas.microsoft.com/office/word/2010/wordprocessingDrawing" xmlns:wp="http://schemas.openxmlformats.org/drawingml/2006/wordprocessingDrawing" xmlns:w10="urn:schemas-microsoft-com:office:word" xmlns:w="http://schemas.openxmlformats.org/wordprocessingml/2006/main" xmlns:w14="http://schemas.microsoft.com/office/word/2010/wordml" xmlns:wpg="http://schemas.microsoft.com/office/word/2010/wordprocessingGroup" xmlns:wpi="http://schemas.microsoft.com/office/word/2010/wordprocessingInk" xmlns:wne="http://schemas.microsoft.com/office/word/2006/wordml" xmlns:wps="http://schemas.microsoft.com/office/word/2010/wordprocessingShape" mc:Ignorable="w14 wp14">
+<w:hdr xmlns:wpc="http://schemas.microsoft.com/office/word/2010/wordprocessingCanvas" xmlns:cx="http://schemas.microsoft.com/office/drawing/2014/chartex" xmlns:cx1="http://schemas.microsoft.com/office/drawing/2015/9/8/chartex" xmlns:cx2="http://schemas.microsoft.com/office/drawing/2015/10/21/chartex" xmlns:cx3="http://schemas.microsoft.com/office/drawing/2016/5/9/chartex" xmlns:cx4="http://schemas.microsoft.com/office/drawing/2016/5/10/chartex" xmlns:cx5="http://schemas.microsoft.com/office/drawing/2016/5/11/chartex" xmlns:cx6="http://schemas.microsoft.com/office/drawing/2016/5/12/chartex" xmlns:cx7="http://schemas.microsoft.com/office/drawing/2016/5/13/chartex" xmlns:cx8="http://schemas.microsoft.com/office/drawing/2016/5/14/chartex" xmlns:mc="http://schemas.openxmlformats.org/markup-compatibility/2006" xmlns:aink="http://schemas.microsoft.com/office/drawing/2016/ink" xmlns:am3d="http://schemas.microsoft.com/office/drawing/2017/model3d" xmlns:o="urn:schemas-microsoft-com:office:office" xmlns:r="http://schemas.openxmlformats.org/officeDocument/2006/relationships" xmlns:m="http://schemas.openxmlformats.org/officeDocument/2006/math" xmlns:v="urn:schemas-microsoft-com:vml" xmlns:wp14="http://schemas.microsoft.com/office/word/2010/wordprocessingDrawing" xmlns:wp="http://schemas.openxmlformats.org/drawingml/2006/wordprocessingDrawing" xmlns:w10="urn:schemas-microsoft-com:office:word" xmlns:w="http://schemas.openxmlformats.org/wordprocessingml/2006/main" xmlns:w14="http://schemas.microsoft.com/office/word/2010/wordml" xmlns:w15="http://schemas.microsoft.com/office/word/2012/wordml" xmlns:w16cex="http://schemas.microsoft.com/office/word/2018/wordml/cex" xmlns:w16cid="http://schemas.microsoft.com/office/word/2016/wordml/cid" xmlns:w16="http://schemas.microsoft.com/office/word/2018/wordml" xmlns:w16se="http://schemas.microsoft.com/office/word/2015/wordml/symex" xmlns:wpg="http://schemas.microsoft.com/office/word/2010/wordprocessingGroup" xmlns:wpi="http://schemas.microsoft.com/office/word/2010/wordprocessingInk" xmlns:wne="http://schemas.microsoft.com/office/word/2006/wordml" xmlns:wps="http://schemas.microsoft.com/office/word/2010/wordprocessingShape" mc:Ignorable="w14 w15 w16se w16cid w16 w16cex wp14">
   <w:p>
     <w:pPr>
       <w:pStyle w:val="Header"/>
@@ -1372,7 +3040,7 @@
       <mc:AlternateContent>
         <mc:Choice Requires="wps">
           <w:drawing>
-            <wp:anchor distT="0" distB="0" distL="114300" distR="114300" simplePos="0" relativeHeight="251659264" behindDoc="0" locked="0" layoutInCell="0" allowOverlap="1">
+            <wp:anchor distT="0" distB="0" distL="114300" distR="114300" simplePos="0" relativeHeight="251659264" behindDoc="0" locked="0" layoutInCell="0" allowOverlap="1" wp14:anchorId="216ABE17" wp14:editId="170B2DEF">
               <wp:simplePos x="0" y="0"/>
               <wp:positionH relativeFrom="page">
                 <wp:posOffset>0</wp:posOffset>
@@ -1429,8 +3097,18 @@
                               <w:color w:val="000000"/>
                               <w:sz w:val="22"/>
                             </w:rPr>
-                            <w:t xml:space="preserve">                    Official (Closed) - Non Sensitive</w:t>
+                            <w:t xml:space="preserve">                    Official (Closed) - </w:t>
                           </w:r>
+                          <w:proofErr w:type="gramStart"/>
+                          <w:r>
+                            <w:rPr>
+                              <w:rFonts w:ascii="Calibri" w:hAnsi="Calibri" w:cs="Calibri"/>
+                              <w:color w:val="000000"/>
+                              <w:sz w:val="22"/>
+                            </w:rPr>
+                            <w:t>Non Sensitive</w:t>
+                          </w:r>
+                          <w:proofErr w:type="gramEnd"/>
                         </w:p>
                       </w:txbxContent>
                     </wps:txbx>
@@ -1448,11 +3126,11 @@
         </mc:Choice>
         <mc:Fallback>
           <w:pict>
-            <v:shapetype id="_x0000_t202" coordsize="21600,21600" o:spt="202" path="m,l,21600r21600,l21600,xe">
+            <v:shapetype w14:anchorId="216ABE17" id="_x0000_t202" coordsize="21600,21600" o:spt="202" path="m,l,21600r21600,l21600,xe">
               <v:stroke joinstyle="miter"/>
               <v:path gradientshapeok="t" o:connecttype="rect"/>
             </v:shapetype>
-            <v:shape id="MSIPCMb82a4106b62b5eee7ec0a28c" o:spid="_x0000_s1026" type="#_x0000_t202" alt="{&quot;HashCode&quot;:-838022706,&quot;Height&quot;:841.0,&quot;Width&quot;:595.0,&quot;Placement&quot;:&quot;Header&quot;,&quot;Index&quot;:&quot;Primary&quot;,&quot;Section&quot;:1,&quot;Top&quot;:0.0,&quot;Left&quot;:0.0}" style="position:absolute;left:0;text-align:left;margin-left:0;margin-top:15pt;width:595.3pt;height:21pt;z-index:251659264;visibility:visible;mso-wrap-style:square;mso-wrap-distance-left:9pt;mso-wrap-distance-top:0;mso-wrap-distance-right:9pt;mso-wrap-distance-bottom:0;mso-position-horizontal:absolute;mso-position-horizontal-relative:page;mso-position-vertical:absolute;mso-position-vertical-relative:page;v-text-anchor:top" o:gfxdata="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" o:allowincell="f" filled="f" stroked="f" strokeweight=".5pt">
+            <v:shape id="MSIPCMb82a4106b62b5eee7ec0a28c" o:spid="_x0000_s1026" type="#_x0000_t202" alt="{&quot;HashCode&quot;:-838022706,&quot;Height&quot;:841.0,&quot;Width&quot;:595.0,&quot;Placement&quot;:&quot;Header&quot;,&quot;Index&quot;:&quot;Primary&quot;,&quot;Section&quot;:1,&quot;Top&quot;:0.0,&quot;Left&quot;:0.0}" style="position:absolute;left:0;text-align:left;margin-left:0;margin-top:15pt;width:595.3pt;height:21pt;z-index:251659264;visibility:visible;mso-wrap-style:square;mso-wrap-distance-left:9pt;mso-wrap-distance-top:0;mso-wrap-distance-right:9pt;mso-wrap-distance-bottom:0;mso-position-horizontal:absolute;mso-position-horizontal-relative:page;mso-position-vertical:absolute;mso-position-vertical-relative:page;v-text-anchor:top" o:gfxdata="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" o:allowincell="f" filled="f" stroked="f" strokeweight=".5pt">
               <v:textbox inset="20pt,0,,0">
                 <w:txbxContent>
                   <w:p>
@@ -1471,8 +3149,18 @@
                         <w:color w:val="000000"/>
                         <w:sz w:val="22"/>
                       </w:rPr>
-                      <w:t xml:space="preserve">                    Official (Closed) - Non Sensitive</w:t>
+                      <w:t xml:space="preserve">                    Official (Closed) - </w:t>
                     </w:r>
+                    <w:proofErr w:type="gramStart"/>
+                    <w:r>
+                      <w:rPr>
+                        <w:rFonts w:ascii="Calibri" w:hAnsi="Calibri" w:cs="Calibri"/>
+                        <w:color w:val="000000"/>
+                        <w:sz w:val="22"/>
+                      </w:rPr>
+                      <w:t>Non Sensitive</w:t>
+                    </w:r>
+                    <w:proofErr w:type="gramEnd"/>
                   </w:p>
                 </w:txbxContent>
               </v:textbox>
@@ -1488,7 +3176,7 @@
         <w:lang w:val="en-US"/>
       </w:rPr>
       <w:drawing>
-        <wp:anchor distT="0" distB="0" distL="114300" distR="114300" simplePos="0" relativeHeight="251658240" behindDoc="0" locked="0" layoutInCell="1" allowOverlap="1" wp14:anchorId="46C96196" wp14:editId="36B1918F">
+        <wp:anchor distT="0" distB="0" distL="114300" distR="114300" simplePos="0" relativeHeight="251658240" behindDoc="0" locked="0" layoutInCell="1" allowOverlap="1" wp14:anchorId="22EDD86F" wp14:editId="1994CD0E">
           <wp:simplePos x="0" y="0"/>
           <wp:positionH relativeFrom="column">
             <wp:posOffset>5086350</wp:posOffset>
@@ -1555,7 +3243,7 @@
 </file>
 
 <file path=word/header3.xml><?xml version="1.0" encoding="utf-8"?>
-<w:hdr xmlns:wpc="http://schemas.microsoft.com/office/word/2010/wordprocessingCanvas" xmlns:mc="http://schemas.openxmlformats.org/markup-compatibility/2006" xmlns:o="urn:schemas-microsoft-com:office:office" xmlns:r="http://schemas.openxmlformats.org/officeDocument/2006/relationships" xmlns:m="http://schemas.openxmlformats.org/officeDocument/2006/math" xmlns:v="urn:schemas-microsoft-com:vml" xmlns:wp14="http://schemas.microsoft.com/office/word/2010/wordprocessingDrawing" xmlns:wp="http://schemas.openxmlformats.org/drawingml/2006/wordprocessingDrawing" xmlns:w10="urn:schemas-microsoft-com:office:word" xmlns:w="http://schemas.openxmlformats.org/wordprocessingml/2006/main" xmlns:w14="http://schemas.microsoft.com/office/word/2010/wordml" xmlns:wpg="http://schemas.microsoft.com/office/word/2010/wordprocessingGroup" xmlns:wpi="http://schemas.microsoft.com/office/word/2010/wordprocessingInk" xmlns:wne="http://schemas.microsoft.com/office/word/2006/wordml" xmlns:wps="http://schemas.microsoft.com/office/word/2010/wordprocessingShape" mc:Ignorable="w14 wp14">
+<w:hdr xmlns:wpc="http://schemas.microsoft.com/office/word/2010/wordprocessingCanvas" xmlns:cx="http://schemas.microsoft.com/office/drawing/2014/chartex" xmlns:cx1="http://schemas.microsoft.com/office/drawing/2015/9/8/chartex" xmlns:cx2="http://schemas.microsoft.com/office/drawing/2015/10/21/chartex" xmlns:cx3="http://schemas.microsoft.com/office/drawing/2016/5/9/chartex" xmlns:cx4="http://schemas.microsoft.com/office/drawing/2016/5/10/chartex" xmlns:cx5="http://schemas.microsoft.com/office/drawing/2016/5/11/chartex" xmlns:cx6="http://schemas.microsoft.com/office/drawing/2016/5/12/chartex" xmlns:cx7="http://schemas.microsoft.com/office/drawing/2016/5/13/chartex" xmlns:cx8="http://schemas.microsoft.com/office/drawing/2016/5/14/chartex" xmlns:mc="http://schemas.openxmlformats.org/markup-compatibility/2006" xmlns:aink="http://schemas.microsoft.com/office/drawing/2016/ink" xmlns:am3d="http://schemas.microsoft.com/office/drawing/2017/model3d" xmlns:o="urn:schemas-microsoft-com:office:office" xmlns:r="http://schemas.openxmlformats.org/officeDocument/2006/relationships" xmlns:m="http://schemas.openxmlformats.org/officeDocument/2006/math" xmlns:v="urn:schemas-microsoft-com:vml" xmlns:wp14="http://schemas.microsoft.com/office/word/2010/wordprocessingDrawing" xmlns:wp="http://schemas.openxmlformats.org/drawingml/2006/wordprocessingDrawing" xmlns:w10="urn:schemas-microsoft-com:office:word" xmlns:w="http://schemas.openxmlformats.org/wordprocessingml/2006/main" xmlns:w14="http://schemas.microsoft.com/office/word/2010/wordml" xmlns:w15="http://schemas.microsoft.com/office/word/2012/wordml" xmlns:w16cex="http://schemas.microsoft.com/office/word/2018/wordml/cex" xmlns:w16cid="http://schemas.microsoft.com/office/word/2016/wordml/cid" xmlns:w16="http://schemas.microsoft.com/office/word/2018/wordml" xmlns:w16se="http://schemas.microsoft.com/office/word/2015/wordml/symex" xmlns:wpg="http://schemas.microsoft.com/office/word/2010/wordprocessingGroup" xmlns:wpi="http://schemas.microsoft.com/office/word/2010/wordprocessingInk" xmlns:wne="http://schemas.microsoft.com/office/word/2006/wordml" xmlns:wps="http://schemas.microsoft.com/office/word/2010/wordprocessingShape" mc:Ignorable="w14 w15 w16se w16cid w16 w16cex wp14">
   <w:p>
     <w:pPr>
       <w:pStyle w:val="Header"/>
@@ -1565,8 +3253,8 @@
 </file>
 
 <file path=word/numbering.xml><?xml version="1.0" encoding="utf-8"?>
-<w:numbering xmlns:wpc="http://schemas.microsoft.com/office/word/2010/wordprocessingCanvas" xmlns:mc="http://schemas.openxmlformats.org/markup-compatibility/2006" xmlns:o="urn:schemas-microsoft-com:office:office" xmlns:r="http://schemas.openxmlformats.org/officeDocument/2006/relationships" xmlns:m="http://schemas.openxmlformats.org/officeDocument/2006/math" xmlns:v="urn:schemas-microsoft-com:vml" xmlns:wp14="http://schemas.microsoft.com/office/word/2010/wordprocessingDrawing" xmlns:wp="http://schemas.openxmlformats.org/drawingml/2006/wordprocessingDrawing" xmlns:w10="urn:schemas-microsoft-com:office:word" xmlns:w="http://schemas.openxmlformats.org/wordprocessingml/2006/main" xmlns:w14="http://schemas.microsoft.com/office/word/2010/wordml" xmlns:wpg="http://schemas.microsoft.com/office/word/2010/wordprocessingGroup" xmlns:wpi="http://schemas.microsoft.com/office/word/2010/wordprocessingInk" xmlns:wne="http://schemas.microsoft.com/office/word/2006/wordml" xmlns:wps="http://schemas.microsoft.com/office/word/2010/wordprocessingShape" mc:Ignorable="w14 wp14">
-  <w:abstractNum w:abstractNumId="0">
+<w:numbering xmlns:wpc="http://schemas.microsoft.com/office/word/2010/wordprocessingCanvas" xmlns:cx="http://schemas.microsoft.com/office/drawing/2014/chartex" xmlns:cx1="http://schemas.microsoft.com/office/drawing/2015/9/8/chartex" xmlns:cx2="http://schemas.microsoft.com/office/drawing/2015/10/21/chartex" xmlns:cx3="http://schemas.microsoft.com/office/drawing/2016/5/9/chartex" xmlns:cx4="http://schemas.microsoft.com/office/drawing/2016/5/10/chartex" xmlns:cx5="http://schemas.microsoft.com/office/drawing/2016/5/11/chartex" xmlns:cx6="http://schemas.microsoft.com/office/drawing/2016/5/12/chartex" xmlns:cx7="http://schemas.microsoft.com/office/drawing/2016/5/13/chartex" xmlns:cx8="http://schemas.microsoft.com/office/drawing/2016/5/14/chartex" xmlns:mc="http://schemas.openxmlformats.org/markup-compatibility/2006" xmlns:aink="http://schemas.microsoft.com/office/drawing/2016/ink" xmlns:am3d="http://schemas.microsoft.com/office/drawing/2017/model3d" xmlns:o="urn:schemas-microsoft-com:office:office" xmlns:r="http://schemas.openxmlformats.org/officeDocument/2006/relationships" xmlns:m="http://schemas.openxmlformats.org/officeDocument/2006/math" xmlns:v="urn:schemas-microsoft-com:vml" xmlns:wp14="http://schemas.microsoft.com/office/word/2010/wordprocessingDrawing" xmlns:wp="http://schemas.openxmlformats.org/drawingml/2006/wordprocessingDrawing" xmlns:w10="urn:schemas-microsoft-com:office:word" xmlns:w="http://schemas.openxmlformats.org/wordprocessingml/2006/main" xmlns:w14="http://schemas.microsoft.com/office/word/2010/wordml" xmlns:w15="http://schemas.microsoft.com/office/word/2012/wordml" xmlns:w16cex="http://schemas.microsoft.com/office/word/2018/wordml/cex" xmlns:w16cid="http://schemas.microsoft.com/office/word/2016/wordml/cid" xmlns:w16="http://schemas.microsoft.com/office/word/2018/wordml" xmlns:w16se="http://schemas.microsoft.com/office/word/2015/wordml/symex" xmlns:wpg="http://schemas.microsoft.com/office/word/2010/wordprocessingGroup" xmlns:wpi="http://schemas.microsoft.com/office/word/2010/wordprocessingInk" xmlns:wne="http://schemas.microsoft.com/office/word/2006/wordml" xmlns:wps="http://schemas.microsoft.com/office/word/2010/wordprocessingShape" mc:Ignorable="w14 w15 w16se w16cid w16 w16cex wp14">
+  <w:abstractNum w:abstractNumId="0" w15:restartNumberingAfterBreak="0">
     <w:nsid w:val="0ADA0C0A"/>
     <w:multiLevelType w:val="hybridMultilevel"/>
     <w:tmpl w:val="F8824B22"/>
@@ -1679,7 +3367,7 @@
       </w:rPr>
     </w:lvl>
   </w:abstractNum>
-  <w:abstractNum w:abstractNumId="1">
+  <w:abstractNum w:abstractNumId="1" w15:restartNumberingAfterBreak="0">
     <w:nsid w:val="1A252372"/>
     <w:multiLevelType w:val="hybridMultilevel"/>
     <w:tmpl w:val="07A82944"/>
@@ -1792,7 +3480,7 @@
       </w:rPr>
     </w:lvl>
   </w:abstractNum>
-  <w:abstractNum w:abstractNumId="2">
+  <w:abstractNum w:abstractNumId="2" w15:restartNumberingAfterBreak="0">
     <w:nsid w:val="1F8F7AF6"/>
     <w:multiLevelType w:val="hybridMultilevel"/>
     <w:tmpl w:val="004CAF2C"/>
@@ -1905,7 +3593,7 @@
       </w:rPr>
     </w:lvl>
   </w:abstractNum>
-  <w:abstractNum w:abstractNumId="3">
+  <w:abstractNum w:abstractNumId="3" w15:restartNumberingAfterBreak="0">
     <w:nsid w:val="208426BB"/>
     <w:multiLevelType w:val="hybridMultilevel"/>
     <w:tmpl w:val="30848546"/>
@@ -2018,7 +3706,7 @@
       </w:rPr>
     </w:lvl>
   </w:abstractNum>
-  <w:abstractNum w:abstractNumId="4">
+  <w:abstractNum w:abstractNumId="4" w15:restartNumberingAfterBreak="0">
     <w:nsid w:val="385D08E3"/>
     <w:multiLevelType w:val="hybridMultilevel"/>
     <w:tmpl w:val="173EE5CE"/>
@@ -2158,7 +3846,7 @@
       </w:rPr>
     </w:lvl>
   </w:abstractNum>
-  <w:abstractNum w:abstractNumId="5">
+  <w:abstractNum w:abstractNumId="5" w15:restartNumberingAfterBreak="0">
     <w:nsid w:val="38BF3926"/>
     <w:multiLevelType w:val="hybridMultilevel"/>
     <w:tmpl w:val="0AA23648"/>
@@ -2250,7 +3938,7 @@
       </w:pPr>
     </w:lvl>
   </w:abstractNum>
-  <w:abstractNum w:abstractNumId="6">
+  <w:abstractNum w:abstractNumId="6" w15:restartNumberingAfterBreak="0">
     <w:nsid w:val="554330EA"/>
     <w:multiLevelType w:val="hybridMultilevel"/>
     <w:tmpl w:val="D2521518"/>
@@ -2339,7 +4027,7 @@
       </w:pPr>
     </w:lvl>
   </w:abstractNum>
-  <w:abstractNum w:abstractNumId="7">
+  <w:abstractNum w:abstractNumId="7" w15:restartNumberingAfterBreak="0">
     <w:nsid w:val="74DF6D47"/>
     <w:multiLevelType w:val="hybridMultilevel"/>
     <w:tmpl w:val="A2A4198C"/>
@@ -2456,7 +4144,7 @@
 </file>
 
 <file path=word/styles.xml><?xml version="1.0" encoding="utf-8"?>
-<w:styles xmlns:mc="http://schemas.openxmlformats.org/markup-compatibility/2006" xmlns:r="http://schemas.openxmlformats.org/officeDocument/2006/relationships" xmlns:w="http://schemas.openxmlformats.org/wordprocessingml/2006/main" xmlns:w14="http://schemas.microsoft.com/office/word/2010/wordml" mc:Ignorable="w14">
+<w:styles xmlns:mc="http://schemas.openxmlformats.org/markup-compatibility/2006" xmlns:r="http://schemas.openxmlformats.org/officeDocument/2006/relationships" xmlns:w="http://schemas.openxmlformats.org/wordprocessingml/2006/main" xmlns:w14="http://schemas.microsoft.com/office/word/2010/wordml" xmlns:w15="http://schemas.microsoft.com/office/word/2012/wordml" xmlns:w16cex="http://schemas.microsoft.com/office/word/2018/wordml/cex" xmlns:w16cid="http://schemas.microsoft.com/office/word/2016/wordml/cid" xmlns:w16="http://schemas.microsoft.com/office/word/2018/wordml" xmlns:w16se="http://schemas.microsoft.com/office/word/2015/wordml/symex" mc:Ignorable="w14 w15 w16se w16cid w16 w16cex">
   <w:docDefaults>
     <w:rPrDefault>
       <w:rPr>
@@ -2472,144 +4160,383 @@
       </w:pPr>
     </w:pPrDefault>
   </w:docDefaults>
-  <w:latentStyles w:defLockedState="0" w:defUIPriority="99" w:defSemiHidden="1" w:defUnhideWhenUsed="1" w:defQFormat="0" w:count="267">
-    <w:lsdException w:name="Normal" w:semiHidden="0" w:uiPriority="0" w:unhideWhenUsed="0" w:qFormat="1"/>
-    <w:lsdException w:name="heading 1" w:semiHidden="0" w:uiPriority="9" w:unhideWhenUsed="0" w:qFormat="1"/>
-    <w:lsdException w:name="heading 2" w:uiPriority="9" w:qFormat="1"/>
-    <w:lsdException w:name="heading 3" w:uiPriority="9" w:qFormat="1"/>
-    <w:lsdException w:name="heading 4" w:uiPriority="9" w:qFormat="1"/>
-    <w:lsdException w:name="heading 5" w:uiPriority="9" w:qFormat="1"/>
-    <w:lsdException w:name="heading 6" w:uiPriority="9" w:qFormat="1"/>
-    <w:lsdException w:name="heading 7" w:uiPriority="9" w:qFormat="1"/>
-    <w:lsdException w:name="heading 8" w:uiPriority="9" w:qFormat="1"/>
-    <w:lsdException w:name="heading 9" w:uiPriority="9" w:qFormat="1"/>
-    <w:lsdException w:name="toc 1" w:uiPriority="39"/>
-    <w:lsdException w:name="toc 2" w:uiPriority="39"/>
-    <w:lsdException w:name="toc 3" w:uiPriority="39"/>
-    <w:lsdException w:name="toc 4" w:uiPriority="39"/>
-    <w:lsdException w:name="toc 5" w:uiPriority="39"/>
-    <w:lsdException w:name="toc 6" w:uiPriority="39"/>
-    <w:lsdException w:name="toc 7" w:uiPriority="39"/>
-    <w:lsdException w:name="toc 8" w:uiPriority="39"/>
-    <w:lsdException w:name="toc 9" w:uiPriority="39"/>
-    <w:lsdException w:name="caption" w:uiPriority="35" w:qFormat="1"/>
-    <w:lsdException w:name="Title" w:semiHidden="0" w:uiPriority="10" w:unhideWhenUsed="0" w:qFormat="1"/>
-    <w:lsdException w:name="Default Paragraph Font" w:uiPriority="1"/>
-    <w:lsdException w:name="Subtitle" w:semiHidden="0" w:uiPriority="11" w:unhideWhenUsed="0" w:qFormat="1"/>
-    <w:lsdException w:name="Strong" w:semiHidden="0" w:uiPriority="22" w:unhideWhenUsed="0" w:qFormat="1"/>
-    <w:lsdException w:name="Emphasis" w:semiHidden="0" w:uiPriority="20" w:unhideWhenUsed="0" w:qFormat="1"/>
-    <w:lsdException w:name="Table Grid" w:semiHidden="0" w:uiPriority="59" w:unhideWhenUsed="0"/>
-    <w:lsdException w:name="Placeholder Text" w:unhideWhenUsed="0"/>
-    <w:lsdException w:name="No Spacing" w:semiHidden="0" w:uiPriority="1" w:unhideWhenUsed="0" w:qFormat="1"/>
-    <w:lsdException w:name="Light Shading" w:semiHidden="0" w:uiPriority="60" w:unhideWhenUsed="0"/>
-    <w:lsdException w:name="Light List" w:semiHidden="0" w:uiPriority="61" w:unhideWhenUsed="0"/>
-    <w:lsdException w:name="Light Grid" w:semiHidden="0" w:uiPriority="62" w:unhideWhenUsed="0"/>
-    <w:lsdException w:name="Medium Shading 1" w:semiHidden="0" w:uiPriority="63" w:unhideWhenUsed="0"/>
-    <w:lsdException w:name="Medium Shading 2" w:semiHidden="0" w:uiPriority="64" w:unhideWhenUsed="0"/>
-    <w:lsdException w:name="Medium List 1" w:semiHidden="0" w:uiPriority="65" w:unhideWhenUsed="0"/>
-    <w:lsdException w:name="Medium List 2" w:semiHidden="0" w:uiPriority="66" w:unhideWhenUsed="0"/>
-    <w:lsdException w:name="Medium Grid 1" w:semiHidden="0" w:uiPriority="67" w:unhideWhenUsed="0"/>
-    <w:lsdException w:name="Medium Grid 2" w:semiHidden="0" w:uiPriority="68" w:unhideWhenUsed="0"/>
-    <w:lsdException w:name="Medium Grid 3" w:semiHidden="0" w:uiPriority="69" w:unhideWhenUsed="0"/>
-    <w:lsdException w:name="Dark List" w:semiHidden="0" w:uiPriority="70" w:unhideWhenUsed="0"/>
-    <w:lsdException w:name="Colorful Shading" w:semiHidden="0" w:uiPriority="71" w:unhideWhenUsed="0"/>
-    <w:lsdException w:name="Colorful List" w:semiHidden="0" w:uiPriority="72" w:unhideWhenUsed="0"/>
-    <w:lsdException w:name="Colorful Grid" w:semiHidden="0" w:uiPriority="73" w:unhideWhenUsed="0"/>
-    <w:lsdException w:name="Light Shading Accent 1" w:semiHidden="0" w:uiPriority="60" w:unhideWhenUsed="0"/>
-    <w:lsdException w:name="Light List Accent 1" w:semiHidden="0" w:uiPriority="61" w:unhideWhenUsed="0"/>
-    <w:lsdException w:name="Light Grid Accent 1" w:semiHidden="0" w:uiPriority="62" w:unhideWhenUsed="0"/>
-    <w:lsdException w:name="Medium Shading 1 Accent 1" w:semiHidden="0" w:uiPriority="63" w:unhideWhenUsed="0"/>
-    <w:lsdException w:name="Medium Shading 2 Accent 1" w:semiHidden="0" w:uiPriority="64" w:unhideWhenUsed="0"/>
-    <w:lsdException w:name="Medium List 1 Accent 1" w:semiHidden="0" w:uiPriority="65" w:unhideWhenUsed="0"/>
-    <w:lsdException w:name="Revision" w:unhideWhenUsed="0"/>
-    <w:lsdException w:name="List Paragraph" w:semiHidden="0" w:uiPriority="34" w:unhideWhenUsed="0" w:qFormat="1"/>
-    <w:lsdException w:name="Quote" w:semiHidden="0" w:uiPriority="29" w:unhideWhenUsed="0" w:qFormat="1"/>
-    <w:lsdException w:name="Intense Quote" w:semiHidden="0" w:uiPriority="30" w:unhideWhenUsed="0" w:qFormat="1"/>
-    <w:lsdException w:name="Medium List 2 Accent 1" w:semiHidden="0" w:uiPriority="66" w:unhideWhenUsed="0"/>
-    <w:lsdException w:name="Medium Grid 1 Accent 1" w:semiHidden="0" w:uiPriority="67" w:unhideWhenUsed="0"/>
-    <w:lsdException w:name="Medium Grid 2 Accent 1" w:semiHidden="0" w:uiPriority="68" w:unhideWhenUsed="0"/>
-    <w:lsdException w:name="Medium Grid 3 Accent 1" w:semiHidden="0" w:uiPriority="69" w:unhideWhenUsed="0"/>
-    <w:lsdException w:name="Dark List Accent 1" w:semiHidden="0" w:uiPriority="70" w:unhideWhenUsed="0"/>
-    <w:lsdException w:name="Colorful Shading Accent 1" w:semiHidden="0" w:uiPriority="71" w:unhideWhenUsed="0"/>
-    <w:lsdException w:name="Colorful List Accent 1" w:semiHidden="0" w:uiPriority="72" w:unhideWhenUsed="0"/>
-    <w:lsdException w:name="Colorful Grid Accent 1" w:semiHidden="0" w:uiPriority="73" w:unhideWhenUsed="0"/>
-    <w:lsdException w:name="Light Shading Accent 2" w:semiHidden="0" w:uiPriority="60" w:unhideWhenUsed="0"/>
-    <w:lsdException w:name="Light List Accent 2" w:semiHidden="0" w:uiPriority="61" w:unhideWhenUsed="0"/>
-    <w:lsdException w:name="Light Grid Accent 2" w:semiHidden="0" w:uiPriority="62" w:unhideWhenUsed="0"/>
-    <w:lsdException w:name="Medium Shading 1 Accent 2" w:semiHidden="0" w:uiPriority="63" w:unhideWhenUsed="0"/>
-    <w:lsdException w:name="Medium Shading 2 Accent 2" w:semiHidden="0" w:uiPriority="64" w:unhideWhenUsed="0"/>
-    <w:lsdException w:name="Medium List 1 Accent 2" w:semiHidden="0" w:uiPriority="65" w:unhideWhenUsed="0"/>
-    <w:lsdException w:name="Medium List 2 Accent 2" w:semiHidden="0" w:uiPriority="66" w:unhideWhenUsed="0"/>
-    <w:lsdException w:name="Medium Grid 1 Accent 2" w:semiHidden="0" w:uiPriority="67" w:unhideWhenUsed="0"/>
-    <w:lsdException w:name="Medium Grid 2 Accent 2" w:semiHidden="0" w:uiPriority="68" w:unhideWhenUsed="0"/>
-    <w:lsdException w:name="Medium Grid 3 Accent 2" w:semiHidden="0" w:uiPriority="69" w:unhideWhenUsed="0"/>
-    <w:lsdException w:name="Dark List Accent 2" w:semiHidden="0" w:uiPriority="70" w:unhideWhenUsed="0"/>
-    <w:lsdException w:name="Colorful Shading Accent 2" w:semiHidden="0" w:uiPriority="71" w:unhideWhenUsed="0"/>
-    <w:lsdException w:name="Colorful List Accent 2" w:semiHidden="0" w:uiPriority="72" w:unhideWhenUsed="0"/>
-    <w:lsdException w:name="Colorful Grid Accent 2" w:semiHidden="0" w:uiPriority="73" w:unhideWhenUsed="0"/>
-    <w:lsdException w:name="Light Shading Accent 3" w:semiHidden="0" w:uiPriority="60" w:unhideWhenUsed="0"/>
-    <w:lsdException w:name="Light List Accent 3" w:semiHidden="0" w:uiPriority="61" w:unhideWhenUsed="0"/>
-    <w:lsdException w:name="Light Grid Accent 3" w:semiHidden="0" w:uiPriority="62" w:unhideWhenUsed="0"/>
-    <w:lsdException w:name="Medium Shading 1 Accent 3" w:semiHidden="0" w:uiPriority="63" w:unhideWhenUsed="0"/>
-    <w:lsdException w:name="Medium Shading 2 Accent 3" w:semiHidden="0" w:uiPriority="64" w:unhideWhenUsed="0"/>
-    <w:lsdException w:name="Medium List 1 Accent 3" w:semiHidden="0" w:uiPriority="65" w:unhideWhenUsed="0"/>
-    <w:lsdException w:name="Medium List 2 Accent 3" w:semiHidden="0" w:uiPriority="66" w:unhideWhenUsed="0"/>
-    <w:lsdException w:name="Medium Grid 1 Accent 3" w:semiHidden="0" w:uiPriority="67" w:unhideWhenUsed="0"/>
-    <w:lsdException w:name="Medium Grid 2 Accent 3" w:semiHidden="0" w:uiPriority="68" w:unhideWhenUsed="0"/>
-    <w:lsdException w:name="Medium Grid 3 Accent 3" w:semiHidden="0" w:uiPriority="69" w:unhideWhenUsed="0"/>
-    <w:lsdException w:name="Dark List Accent 3" w:semiHidden="0" w:uiPriority="70" w:unhideWhenUsed="0"/>
-    <w:lsdException w:name="Colorful Shading Accent 3" w:semiHidden="0" w:uiPriority="71" w:unhideWhenUsed="0"/>
-    <w:lsdException w:name="Colorful List Accent 3" w:semiHidden="0" w:uiPriority="72" w:unhideWhenUsed="0"/>
-    <w:lsdException w:name="Colorful Grid Accent 3" w:semiHidden="0" w:uiPriority="73" w:unhideWhenUsed="0"/>
-    <w:lsdException w:name="Light Shading Accent 4" w:semiHidden="0" w:uiPriority="60" w:unhideWhenUsed="0"/>
-    <w:lsdException w:name="Light List Accent 4" w:semiHidden="0" w:uiPriority="61" w:unhideWhenUsed="0"/>
-    <w:lsdException w:name="Light Grid Accent 4" w:semiHidden="0" w:uiPriority="62" w:unhideWhenUsed="0"/>
-    <w:lsdException w:name="Medium Shading 1 Accent 4" w:semiHidden="0" w:uiPriority="63" w:unhideWhenUsed="0"/>
-    <w:lsdException w:name="Medium Shading 2 Accent 4" w:semiHidden="0" w:uiPriority="64" w:unhideWhenUsed="0"/>
-    <w:lsdException w:name="Medium List 1 Accent 4" w:semiHidden="0" w:uiPriority="65" w:unhideWhenUsed="0"/>
-    <w:lsdException w:name="Medium List 2 Accent 4" w:semiHidden="0" w:uiPriority="66" w:unhideWhenUsed="0"/>
-    <w:lsdException w:name="Medium Grid 1 Accent 4" w:semiHidden="0" w:uiPriority="67" w:unhideWhenUsed="0"/>
-    <w:lsdException w:name="Medium Grid 2 Accent 4" w:semiHidden="0" w:uiPriority="68" w:unhideWhenUsed="0"/>
-    <w:lsdException w:name="Medium Grid 3 Accent 4" w:semiHidden="0" w:uiPriority="69" w:unhideWhenUsed="0"/>
-    <w:lsdException w:name="Dark List Accent 4" w:semiHidden="0" w:uiPriority="70" w:unhideWhenUsed="0"/>
-    <w:lsdException w:name="Colorful Shading Accent 4" w:semiHidden="0" w:uiPriority="71" w:unhideWhenUsed="0"/>
-    <w:lsdException w:name="Colorful List Accent 4" w:semiHidden="0" w:uiPriority="72" w:unhideWhenUsed="0"/>
-    <w:lsdException w:name="Colorful Grid Accent 4" w:semiHidden="0" w:uiPriority="73" w:unhideWhenUsed="0"/>
-    <w:lsdException w:name="Light Shading Accent 5" w:semiHidden="0" w:uiPriority="60" w:unhideWhenUsed="0"/>
-    <w:lsdException w:name="Light List Accent 5" w:semiHidden="0" w:uiPriority="61" w:unhideWhenUsed="0"/>
-    <w:lsdException w:name="Light Grid Accent 5" w:semiHidden="0" w:uiPriority="62" w:unhideWhenUsed="0"/>
-    <w:lsdException w:name="Medium Shading 1 Accent 5" w:semiHidden="0" w:uiPriority="63" w:unhideWhenUsed="0"/>
-    <w:lsdException w:name="Medium Shading 2 Accent 5" w:semiHidden="0" w:uiPriority="64" w:unhideWhenUsed="0"/>
-    <w:lsdException w:name="Medium List 1 Accent 5" w:semiHidden="0" w:uiPriority="65" w:unhideWhenUsed="0"/>
-    <w:lsdException w:name="Medium List 2 Accent 5" w:semiHidden="0" w:uiPriority="66" w:unhideWhenUsed="0"/>
-    <w:lsdException w:name="Medium Grid 1 Accent 5" w:semiHidden="0" w:uiPriority="67" w:unhideWhenUsed="0"/>
-    <w:lsdException w:name="Medium Grid 2 Accent 5" w:semiHidden="0" w:uiPriority="68" w:unhideWhenUsed="0"/>
-    <w:lsdException w:name="Medium Grid 3 Accent 5" w:semiHidden="0" w:uiPriority="69" w:unhideWhenUsed="0"/>
-    <w:lsdException w:name="Dark List Accent 5" w:semiHidden="0" w:uiPriority="70" w:unhideWhenUsed="0"/>
-    <w:lsdException w:name="Colorful Shading Accent 5" w:semiHidden="0" w:uiPriority="71" w:unhideWhenUsed="0"/>
-    <w:lsdException w:name="Colorful List Accent 5" w:semiHidden="0" w:uiPriority="72" w:unhideWhenUsed="0"/>
-    <w:lsdException w:name="Colorful Grid Accent 5" w:semiHidden="0" w:uiPriority="73" w:unhideWhenUsed="0"/>
-    <w:lsdException w:name="Light Shading Accent 6" w:semiHidden="0" w:uiPriority="60" w:unhideWhenUsed="0"/>
-    <w:lsdException w:name="Light List Accent 6" w:semiHidden="0" w:uiPriority="61" w:unhideWhenUsed="0"/>
-    <w:lsdException w:name="Light Grid Accent 6" w:semiHidden="0" w:uiPriority="62" w:unhideWhenUsed="0"/>
-    <w:lsdException w:name="Medium Shading 1 Accent 6" w:semiHidden="0" w:uiPriority="63" w:unhideWhenUsed="0"/>
-    <w:lsdException w:name="Medium Shading 2 Accent 6" w:semiHidden="0" w:uiPriority="64" w:unhideWhenUsed="0"/>
-    <w:lsdException w:name="Medium List 1 Accent 6" w:semiHidden="0" w:uiPriority="65" w:unhideWhenUsed="0"/>
-    <w:lsdException w:name="Medium List 2 Accent 6" w:semiHidden="0" w:uiPriority="66" w:unhideWhenUsed="0"/>
-    <w:lsdException w:name="Medium Grid 1 Accent 6" w:semiHidden="0" w:uiPriority="67" w:unhideWhenUsed="0"/>
-    <w:lsdException w:name="Medium Grid 2 Accent 6" w:semiHidden="0" w:uiPriority="68" w:unhideWhenUsed="0"/>
-    <w:lsdException w:name="Medium Grid 3 Accent 6" w:semiHidden="0" w:uiPriority="69" w:unhideWhenUsed="0"/>
-    <w:lsdException w:name="Dark List Accent 6" w:semiHidden="0" w:uiPriority="70" w:unhideWhenUsed="0"/>
-    <w:lsdException w:name="Colorful Shading Accent 6" w:semiHidden="0" w:uiPriority="71" w:unhideWhenUsed="0"/>
-    <w:lsdException w:name="Colorful List Accent 6" w:semiHidden="0" w:uiPriority="72" w:unhideWhenUsed="0"/>
-    <w:lsdException w:name="Colorful Grid Accent 6" w:semiHidden="0" w:uiPriority="73" w:unhideWhenUsed="0"/>
-    <w:lsdException w:name="Subtle Emphasis" w:semiHidden="0" w:uiPriority="19" w:unhideWhenUsed="0" w:qFormat="1"/>
-    <w:lsdException w:name="Intense Emphasis" w:semiHidden="0" w:uiPriority="21" w:unhideWhenUsed="0" w:qFormat="1"/>
-    <w:lsdException w:name="Subtle Reference" w:semiHidden="0" w:uiPriority="31" w:unhideWhenUsed="0" w:qFormat="1"/>
-    <w:lsdException w:name="Intense Reference" w:semiHidden="0" w:uiPriority="32" w:unhideWhenUsed="0" w:qFormat="1"/>
-    <w:lsdException w:name="Book Title" w:semiHidden="0" w:uiPriority="33" w:unhideWhenUsed="0" w:qFormat="1"/>
-    <w:lsdException w:name="Bibliography" w:uiPriority="37"/>
-    <w:lsdException w:name="TOC Heading" w:uiPriority="39" w:qFormat="1"/>
+  <w:latentStyles w:defLockedState="0" w:defUIPriority="99" w:defSemiHidden="0" w:defUnhideWhenUsed="0" w:defQFormat="0" w:count="376">
+    <w:lsdException w:name="Normal" w:uiPriority="0" w:qFormat="1"/>
+    <w:lsdException w:name="heading 1" w:uiPriority="9" w:qFormat="1"/>
+    <w:lsdException w:name="heading 2" w:semiHidden="1" w:uiPriority="9" w:unhideWhenUsed="1" w:qFormat="1"/>
+    <w:lsdException w:name="heading 3" w:semiHidden="1" w:uiPriority="9" w:unhideWhenUsed="1" w:qFormat="1"/>
+    <w:lsdException w:name="heading 4" w:semiHidden="1" w:uiPriority="9" w:unhideWhenUsed="1" w:qFormat="1"/>
+    <w:lsdException w:name="heading 5" w:semiHidden="1" w:uiPriority="9" w:unhideWhenUsed="1" w:qFormat="1"/>
+    <w:lsdException w:name="heading 6" w:semiHidden="1" w:uiPriority="9" w:unhideWhenUsed="1" w:qFormat="1"/>
+    <w:lsdException w:name="heading 7" w:semiHidden="1" w:uiPriority="9" w:unhideWhenUsed="1" w:qFormat="1"/>
+    <w:lsdException w:name="heading 8" w:semiHidden="1" w:uiPriority="9" w:unhideWhenUsed="1" w:qFormat="1"/>
+    <w:lsdException w:name="heading 9" w:semiHidden="1" w:uiPriority="9" w:unhideWhenUsed="1" w:qFormat="1"/>
+    <w:lsdException w:name="index 1" w:semiHidden="1" w:unhideWhenUsed="1"/>
+    <w:lsdException w:name="index 2" w:semiHidden="1" w:unhideWhenUsed="1"/>
+    <w:lsdException w:name="index 3" w:semiHidden="1" w:unhideWhenUsed="1"/>
+    <w:lsdException w:name="index 4" w:semiHidden="1" w:unhideWhenUsed="1"/>
+    <w:lsdException w:name="index 5" w:semiHidden="1" w:unhideWhenUsed="1"/>
+    <w:lsdException w:name="index 6" w:semiHidden="1" w:unhideWhenUsed="1"/>
+    <w:lsdException w:name="index 7" w:semiHidden="1" w:unhideWhenUsed="1"/>
+    <w:lsdException w:name="index 8" w:semiHidden="1" w:unhideWhenUsed="1"/>
+    <w:lsdException w:name="index 9" w:semiHidden="1" w:unhideWhenUsed="1"/>
+    <w:lsdException w:name="toc 1" w:semiHidden="1" w:uiPriority="39" w:unhideWhenUsed="1"/>
+    <w:lsdException w:name="toc 2" w:semiHidden="1" w:uiPriority="39" w:unhideWhenUsed="1"/>
+    <w:lsdException w:name="toc 3" w:semiHidden="1" w:uiPriority="39" w:unhideWhenUsed="1"/>
+    <w:lsdException w:name="toc 4" w:semiHidden="1" w:uiPriority="39" w:unhideWhenUsed="1"/>
+    <w:lsdException w:name="toc 5" w:semiHidden="1" w:uiPriority="39" w:unhideWhenUsed="1"/>
+    <w:lsdException w:name="toc 6" w:semiHidden="1" w:uiPriority="39" w:unhideWhenUsed="1"/>
+    <w:lsdException w:name="toc 7" w:semiHidden="1" w:uiPriority="39" w:unhideWhenUsed="1"/>
+    <w:lsdException w:name="toc 8" w:semiHidden="1" w:uiPriority="39" w:unhideWhenUsed="1"/>
+    <w:lsdException w:name="toc 9" w:semiHidden="1" w:uiPriority="39" w:unhideWhenUsed="1"/>
+    <w:lsdException w:name="Normal Indent" w:semiHidden="1" w:unhideWhenUsed="1"/>
+    <w:lsdException w:name="footnote text" w:semiHidden="1" w:unhideWhenUsed="1"/>
+    <w:lsdException w:name="annotation text" w:semiHidden="1" w:unhideWhenUsed="1"/>
+    <w:lsdException w:name="header" w:semiHidden="1" w:unhideWhenUsed="1"/>
+    <w:lsdException w:name="footer" w:semiHidden="1" w:unhideWhenUsed="1"/>
+    <w:lsdException w:name="index heading" w:semiHidden="1" w:unhideWhenUsed="1"/>
+    <w:lsdException w:name="caption" w:semiHidden="1" w:uiPriority="35" w:unhideWhenUsed="1" w:qFormat="1"/>
+    <w:lsdException w:name="table of figures" w:semiHidden="1" w:unhideWhenUsed="1"/>
+    <w:lsdException w:name="envelope address" w:semiHidden="1" w:unhideWhenUsed="1"/>
+    <w:lsdException w:name="envelope return" w:semiHidden="1" w:unhideWhenUsed="1"/>
+    <w:lsdException w:name="footnote reference" w:semiHidden="1" w:unhideWhenUsed="1"/>
+    <w:lsdException w:name="annotation reference" w:semiHidden="1" w:unhideWhenUsed="1"/>
+    <w:lsdException w:name="line number" w:semiHidden="1" w:unhideWhenUsed="1"/>
+    <w:lsdException w:name="page number" w:semiHidden="1" w:unhideWhenUsed="1"/>
+    <w:lsdException w:name="endnote reference" w:semiHidden="1" w:unhideWhenUsed="1"/>
+    <w:lsdException w:name="endnote text" w:semiHidden="1" w:unhideWhenUsed="1"/>
+    <w:lsdException w:name="table of authorities" w:semiHidden="1" w:unhideWhenUsed="1"/>
+    <w:lsdException w:name="macro" w:semiHidden="1" w:unhideWhenUsed="1"/>
+    <w:lsdException w:name="toa heading" w:semiHidden="1" w:unhideWhenUsed="1"/>
+    <w:lsdException w:name="List" w:semiHidden="1" w:unhideWhenUsed="1"/>
+    <w:lsdException w:name="List Bullet" w:semiHidden="1" w:unhideWhenUsed="1"/>
+    <w:lsdException w:name="List Number" w:semiHidden="1" w:unhideWhenUsed="1"/>
+    <w:lsdException w:name="List 2" w:semiHidden="1" w:unhideWhenUsed="1"/>
+    <w:lsdException w:name="List 3" w:semiHidden="1" w:unhideWhenUsed="1"/>
+    <w:lsdException w:name="List 4" w:semiHidden="1" w:unhideWhenUsed="1"/>
+    <w:lsdException w:name="List 5" w:semiHidden="1" w:unhideWhenUsed="1"/>
+    <w:lsdException w:name="List Bullet 2" w:semiHidden="1" w:unhideWhenUsed="1"/>
+    <w:lsdException w:name="List Bullet 3" w:semiHidden="1" w:unhideWhenUsed="1"/>
+    <w:lsdException w:name="List Bullet 4" w:semiHidden="1" w:unhideWhenUsed="1"/>
+    <w:lsdException w:name="List Bullet 5" w:semiHidden="1" w:unhideWhenUsed="1"/>
+    <w:lsdException w:name="List Number 2" w:semiHidden="1" w:unhideWhenUsed="1"/>
+    <w:lsdException w:name="List Number 3" w:semiHidden="1" w:unhideWhenUsed="1"/>
+    <w:lsdException w:name="List Number 4" w:semiHidden="1" w:unhideWhenUsed="1"/>
+    <w:lsdException w:name="List Number 5" w:semiHidden="1" w:unhideWhenUsed="1"/>
+    <w:lsdException w:name="Title" w:uiPriority="10" w:qFormat="1"/>
+    <w:lsdException w:name="Closing" w:semiHidden="1" w:unhideWhenUsed="1"/>
+    <w:lsdException w:name="Signature" w:semiHidden="1" w:unhideWhenUsed="1"/>
+    <w:lsdException w:name="Default Paragraph Font" w:semiHidden="1" w:uiPriority="1" w:unhideWhenUsed="1"/>
+    <w:lsdException w:name="Body Text" w:semiHidden="1" w:unhideWhenUsed="1"/>
+    <w:lsdException w:name="Body Text Indent" w:semiHidden="1" w:unhideWhenUsed="1"/>
+    <w:lsdException w:name="List Continue" w:semiHidden="1" w:unhideWhenUsed="1"/>
+    <w:lsdException w:name="List Continue 2" w:semiHidden="1" w:unhideWhenUsed="1"/>
+    <w:lsdException w:name="List Continue 3" w:semiHidden="1" w:unhideWhenUsed="1"/>
+    <w:lsdException w:name="List Continue 4" w:semiHidden="1" w:unhideWhenUsed="1"/>
+    <w:lsdException w:name="List Continue 5" w:semiHidden="1" w:unhideWhenUsed="1"/>
+    <w:lsdException w:name="Message Header" w:semiHidden="1" w:unhideWhenUsed="1"/>
+    <w:lsdException w:name="Subtitle" w:uiPriority="11" w:qFormat="1"/>
+    <w:lsdException w:name="Salutation" w:semiHidden="1" w:unhideWhenUsed="1"/>
+    <w:lsdException w:name="Date" w:semiHidden="1" w:unhideWhenUsed="1"/>
+    <w:lsdException w:name="Body Text First Indent" w:semiHidden="1" w:unhideWhenUsed="1"/>
+    <w:lsdException w:name="Body Text First Indent 2" w:semiHidden="1" w:unhideWhenUsed="1"/>
+    <w:lsdException w:name="Note Heading" w:semiHidden="1" w:unhideWhenUsed="1"/>
+    <w:lsdException w:name="Body Text 2" w:semiHidden="1" w:unhideWhenUsed="1"/>
+    <w:lsdException w:name="Body Text 3" w:semiHidden="1" w:unhideWhenUsed="1"/>
+    <w:lsdException w:name="Body Text Indent 2" w:semiHidden="1" w:unhideWhenUsed="1"/>
+    <w:lsdException w:name="Body Text Indent 3" w:semiHidden="1" w:unhideWhenUsed="1"/>
+    <w:lsdException w:name="Block Text" w:semiHidden="1" w:unhideWhenUsed="1"/>
+    <w:lsdException w:name="Hyperlink" w:semiHidden="1" w:unhideWhenUsed="1"/>
+    <w:lsdException w:name="FollowedHyperlink" w:semiHidden="1" w:unhideWhenUsed="1"/>
+    <w:lsdException w:name="Strong" w:uiPriority="22" w:qFormat="1"/>
+    <w:lsdException w:name="Emphasis" w:uiPriority="20" w:qFormat="1"/>
+    <w:lsdException w:name="Document Map" w:semiHidden="1" w:unhideWhenUsed="1"/>
+    <w:lsdException w:name="Plain Text" w:semiHidden="1" w:unhideWhenUsed="1"/>
+    <w:lsdException w:name="E-mail Signature" w:semiHidden="1" w:unhideWhenUsed="1"/>
+    <w:lsdException w:name="HTML Top of Form" w:semiHidden="1" w:unhideWhenUsed="1"/>
+    <w:lsdException w:name="HTML Bottom of Form" w:semiHidden="1" w:unhideWhenUsed="1"/>
+    <w:lsdException w:name="Normal (Web)" w:semiHidden="1" w:unhideWhenUsed="1"/>
+    <w:lsdException w:name="HTML Acronym" w:semiHidden="1" w:unhideWhenUsed="1"/>
+    <w:lsdException w:name="HTML Address" w:semiHidden="1" w:unhideWhenUsed="1"/>
+    <w:lsdException w:name="HTML Cite" w:semiHidden="1" w:unhideWhenUsed="1"/>
+    <w:lsdException w:name="HTML Code" w:semiHidden="1" w:unhideWhenUsed="1"/>
+    <w:lsdException w:name="HTML Definition" w:semiHidden="1" w:unhideWhenUsed="1"/>
+    <w:lsdException w:name="HTML Keyboard" w:semiHidden="1" w:unhideWhenUsed="1"/>
+    <w:lsdException w:name="HTML Preformatted" w:semiHidden="1" w:unhideWhenUsed="1"/>
+    <w:lsdException w:name="HTML Sample" w:semiHidden="1" w:unhideWhenUsed="1"/>
+    <w:lsdException w:name="HTML Typewriter" w:semiHidden="1" w:unhideWhenUsed="1"/>
+    <w:lsdException w:name="HTML Variable" w:semiHidden="1" w:unhideWhenUsed="1"/>
+    <w:lsdException w:name="Normal Table" w:semiHidden="1" w:unhideWhenUsed="1"/>
+    <w:lsdException w:name="annotation subject" w:semiHidden="1" w:unhideWhenUsed="1"/>
+    <w:lsdException w:name="No List" w:semiHidden="1" w:unhideWhenUsed="1"/>
+    <w:lsdException w:name="Outline List 1" w:semiHidden="1" w:unhideWhenUsed="1"/>
+    <w:lsdException w:name="Outline List 2" w:semiHidden="1" w:unhideWhenUsed="1"/>
+    <w:lsdException w:name="Outline List 3" w:semiHidden="1" w:unhideWhenUsed="1"/>
+    <w:lsdException w:name="Table Simple 1" w:semiHidden="1" w:unhideWhenUsed="1"/>
+    <w:lsdException w:name="Table Simple 2" w:semiHidden="1" w:unhideWhenUsed="1"/>
+    <w:lsdException w:name="Table Simple 3" w:semiHidden="1" w:unhideWhenUsed="1"/>
+    <w:lsdException w:name="Table Classic 1" w:semiHidden="1" w:unhideWhenUsed="1"/>
+    <w:lsdException w:name="Table Classic 2" w:semiHidden="1" w:unhideWhenUsed="1"/>
+    <w:lsdException w:name="Table Classic 3" w:semiHidden="1" w:unhideWhenUsed="1"/>
+    <w:lsdException w:name="Table Classic 4" w:semiHidden="1" w:unhideWhenUsed="1"/>
+    <w:lsdException w:name="Table Colorful 1" w:semiHidden="1" w:unhideWhenUsed="1"/>
+    <w:lsdException w:name="Table Colorful 2" w:semiHidden="1" w:unhideWhenUsed="1"/>
+    <w:lsdException w:name="Table Colorful 3" w:semiHidden="1" w:unhideWhenUsed="1"/>
+    <w:lsdException w:name="Table Columns 1" w:semiHidden="1" w:unhideWhenUsed="1"/>
+    <w:lsdException w:name="Table Columns 2" w:semiHidden="1" w:unhideWhenUsed="1"/>
+    <w:lsdException w:name="Table Columns 3" w:semiHidden="1" w:unhideWhenUsed="1"/>
+    <w:lsdException w:name="Table Columns 4" w:semiHidden="1" w:unhideWhenUsed="1"/>
+    <w:lsdException w:name="Table Columns 5" w:semiHidden="1" w:unhideWhenUsed="1"/>
+    <w:lsdException w:name="Table Grid 1" w:semiHidden="1" w:unhideWhenUsed="1"/>
+    <w:lsdException w:name="Table Grid 2" w:semiHidden="1" w:unhideWhenUsed="1"/>
+    <w:lsdException w:name="Table Grid 3" w:semiHidden="1" w:unhideWhenUsed="1"/>
+    <w:lsdException w:name="Table Grid 4" w:semiHidden="1" w:unhideWhenUsed="1"/>
+    <w:lsdException w:name="Table Grid 5" w:semiHidden="1" w:unhideWhenUsed="1"/>
+    <w:lsdException w:name="Table Grid 6" w:semiHidden="1" w:unhideWhenUsed="1"/>
+    <w:lsdException w:name="Table Grid 7" w:semiHidden="1" w:unhideWhenUsed="1"/>
+    <w:lsdException w:name="Table Grid 8" w:semiHidden="1" w:unhideWhenUsed="1"/>
+    <w:lsdException w:name="Table List 1" w:semiHidden="1" w:unhideWhenUsed="1"/>
+    <w:lsdException w:name="Table List 2" w:semiHidden="1" w:unhideWhenUsed="1"/>
+    <w:lsdException w:name="Table List 3" w:semiHidden="1" w:unhideWhenUsed="1"/>
+    <w:lsdException w:name="Table List 4" w:semiHidden="1" w:unhideWhenUsed="1"/>
+    <w:lsdException w:name="Table List 5" w:semiHidden="1" w:unhideWhenUsed="1"/>
+    <w:lsdException w:name="Table List 6" w:semiHidden="1" w:unhideWhenUsed="1"/>
+    <w:lsdException w:name="Table List 7" w:semiHidden="1" w:unhideWhenUsed="1"/>
+    <w:lsdException w:name="Table List 8" w:semiHidden="1" w:unhideWhenUsed="1"/>
+    <w:lsdException w:name="Table 3D effects 1" w:semiHidden="1" w:unhideWhenUsed="1"/>
+    <w:lsdException w:name="Table 3D effects 2" w:semiHidden="1" w:unhideWhenUsed="1"/>
+    <w:lsdException w:name="Table 3D effects 3" w:semiHidden="1" w:unhideWhenUsed="1"/>
+    <w:lsdException w:name="Table Contemporary" w:semiHidden="1" w:unhideWhenUsed="1"/>
+    <w:lsdException w:name="Table Elegant" w:semiHidden="1" w:unhideWhenUsed="1"/>
+    <w:lsdException w:name="Table Professional" w:semiHidden="1" w:unhideWhenUsed="1"/>
+    <w:lsdException w:name="Table Subtle 1" w:semiHidden="1" w:unhideWhenUsed="1"/>
+    <w:lsdException w:name="Table Subtle 2" w:semiHidden="1" w:unhideWhenUsed="1"/>
+    <w:lsdException w:name="Table Web 1" w:semiHidden="1" w:unhideWhenUsed="1"/>
+    <w:lsdException w:name="Table Web 2" w:semiHidden="1" w:unhideWhenUsed="1"/>
+    <w:lsdException w:name="Table Web 3" w:semiHidden="1" w:unhideWhenUsed="1"/>
+    <w:lsdException w:name="Balloon Text" w:semiHidden="1" w:unhideWhenUsed="1"/>
+    <w:lsdException w:name="Table Grid" w:semiHidden="1" w:uiPriority="59" w:unhideWhenUsed="1"/>
+    <w:lsdException w:name="Table Theme" w:semiHidden="1" w:unhideWhenUsed="1"/>
+    <w:lsdException w:name="Placeholder Text" w:semiHidden="1"/>
+    <w:lsdException w:name="No Spacing" w:uiPriority="1" w:qFormat="1"/>
+    <w:lsdException w:name="Light Shading" w:uiPriority="60"/>
+    <w:lsdException w:name="Light List" w:uiPriority="61"/>
+    <w:lsdException w:name="Light Grid" w:uiPriority="62"/>
+    <w:lsdException w:name="Medium Shading 1" w:uiPriority="63"/>
+    <w:lsdException w:name="Medium Shading 2" w:uiPriority="64"/>
+    <w:lsdException w:name="Medium List 1" w:uiPriority="65"/>
+    <w:lsdException w:name="Medium List 2" w:uiPriority="66"/>
+    <w:lsdException w:name="Medium Grid 1" w:uiPriority="67"/>
+    <w:lsdException w:name="Medium Grid 2" w:uiPriority="68"/>
+    <w:lsdException w:name="Medium Grid 3" w:uiPriority="69"/>
+    <w:lsdException w:name="Dark List" w:uiPriority="70"/>
+    <w:lsdException w:name="Colorful Shading" w:uiPriority="71"/>
+    <w:lsdException w:name="Colorful List" w:uiPriority="72"/>
+    <w:lsdException w:name="Colorful Grid" w:uiPriority="73"/>
+    <w:lsdException w:name="Light Shading Accent 1" w:uiPriority="60"/>
+    <w:lsdException w:name="Light List Accent 1" w:uiPriority="61"/>
+    <w:lsdException w:name="Light Grid Accent 1" w:uiPriority="62"/>
+    <w:lsdException w:name="Medium Shading 1 Accent 1" w:uiPriority="63"/>
+    <w:lsdException w:name="Medium Shading 2 Accent 1" w:uiPriority="64"/>
+    <w:lsdException w:name="Medium List 1 Accent 1" w:uiPriority="65"/>
+    <w:lsdException w:name="Revision" w:semiHidden="1"/>
+    <w:lsdException w:name="List Paragraph" w:uiPriority="34" w:qFormat="1"/>
+    <w:lsdException w:name="Quote" w:uiPriority="29" w:qFormat="1"/>
+    <w:lsdException w:name="Intense Quote" w:uiPriority="30" w:qFormat="1"/>
+    <w:lsdException w:name="Medium List 2 Accent 1" w:uiPriority="66"/>
+    <w:lsdException w:name="Medium Grid 1 Accent 1" w:uiPriority="67"/>
+    <w:lsdException w:name="Medium Grid 2 Accent 1" w:uiPriority="68"/>
+    <w:lsdException w:name="Medium Grid 3 Accent 1" w:uiPriority="69"/>
+    <w:lsdException w:name="Dark List Accent 1" w:uiPriority="70"/>
+    <w:lsdException w:name="Colorful Shading Accent 1" w:uiPriority="71"/>
+    <w:lsdException w:name="Colorful List Accent 1" w:uiPriority="72"/>
+    <w:lsdException w:name="Colorful Grid Accent 1" w:uiPriority="73"/>
+    <w:lsdException w:name="Light Shading Accent 2" w:uiPriority="60"/>
+    <w:lsdException w:name="Light List Accent 2" w:uiPriority="61"/>
+    <w:lsdException w:name="Light Grid Accent 2" w:uiPriority="62"/>
+    <w:lsdException w:name="Medium Shading 1 Accent 2" w:uiPriority="63"/>
+    <w:lsdException w:name="Medium Shading 2 Accent 2" w:uiPriority="64"/>
+    <w:lsdException w:name="Medium List 1 Accent 2" w:uiPriority="65"/>
+    <w:lsdException w:name="Medium List 2 Accent 2" w:uiPriority="66"/>
+    <w:lsdException w:name="Medium Grid 1 Accent 2" w:uiPriority="67"/>
+    <w:lsdException w:name="Medium Grid 2 Accent 2" w:uiPriority="68"/>
+    <w:lsdException w:name="Medium Grid 3 Accent 2" w:uiPriority="69"/>
+    <w:lsdException w:name="Dark List Accent 2" w:uiPriority="70"/>
+    <w:lsdException w:name="Colorful Shading Accent 2" w:uiPriority="71"/>
+    <w:lsdException w:name="Colorful List Accent 2" w:uiPriority="72"/>
+    <w:lsdException w:name="Colorful Grid Accent 2" w:uiPriority="73"/>
+    <w:lsdException w:name="Light Shading Accent 3" w:uiPriority="60"/>
+    <w:lsdException w:name="Light List Accent 3" w:uiPriority="61"/>
+    <w:lsdException w:name="Light Grid Accent 3" w:uiPriority="62"/>
+    <w:lsdException w:name="Medium Shading 1 Accent 3" w:uiPriority="63"/>
+    <w:lsdException w:name="Medium Shading 2 Accent 3" w:uiPriority="64"/>
+    <w:lsdException w:name="Medium List 1 Accent 3" w:uiPriority="65"/>
+    <w:lsdException w:name="Medium List 2 Accent 3" w:uiPriority="66"/>
+    <w:lsdException w:name="Medium Grid 1 Accent 3" w:uiPriority="67"/>
+    <w:lsdException w:name="Medium Grid 2 Accent 3" w:uiPriority="68"/>
+    <w:lsdException w:name="Medium Grid 3 Accent 3" w:uiPriority="69"/>
+    <w:lsdException w:name="Dark List Accent 3" w:uiPriority="70"/>
+    <w:lsdException w:name="Colorful Shading Accent 3" w:uiPriority="71"/>
+    <w:lsdException w:name="Colorful List Accent 3" w:uiPriority="72"/>
+    <w:lsdException w:name="Colorful Grid Accent 3" w:uiPriority="73"/>
+    <w:lsdException w:name="Light Shading Accent 4" w:uiPriority="60"/>
+    <w:lsdException w:name="Light List Accent 4" w:uiPriority="61"/>
+    <w:lsdException w:name="Light Grid Accent 4" w:uiPriority="62"/>
+    <w:lsdException w:name="Medium Shading 1 Accent 4" w:uiPriority="63"/>
+    <w:lsdException w:name="Medium Shading 2 Accent 4" w:uiPriority="64"/>
+    <w:lsdException w:name="Medium List 1 Accent 4" w:uiPriority="65"/>
+    <w:lsdException w:name="Medium List 2 Accent 4" w:uiPriority="66"/>
+    <w:lsdException w:name="Medium Grid 1 Accent 4" w:uiPriority="67"/>
+    <w:lsdException w:name="Medium Grid 2 Accent 4" w:uiPriority="68"/>
+    <w:lsdException w:name="Medium Grid 3 Accent 4" w:uiPriority="69"/>
+    <w:lsdException w:name="Dark List Accent 4" w:uiPriority="70"/>
+    <w:lsdException w:name="Colorful Shading Accent 4" w:uiPriority="71"/>
+    <w:lsdException w:name="Colorful List Accent 4" w:uiPriority="72"/>
+    <w:lsdException w:name="Colorful Grid Accent 4" w:uiPriority="73"/>
+    <w:lsdException w:name="Light Shading Accent 5" w:uiPriority="60"/>
+    <w:lsdException w:name="Light List Accent 5" w:uiPriority="61"/>
+    <w:lsdException w:name="Light Grid Accent 5" w:uiPriority="62"/>
+    <w:lsdException w:name="Medium Shading 1 Accent 5" w:uiPriority="63"/>
+    <w:lsdException w:name="Medium Shading 2 Accent 5" w:uiPriority="64"/>
+    <w:lsdException w:name="Medium List 1 Accent 5" w:uiPriority="65"/>
+    <w:lsdException w:name="Medium List 2 Accent 5" w:uiPriority="66"/>
+    <w:lsdException w:name="Medium Grid 1 Accent 5" w:uiPriority="67"/>
+    <w:lsdException w:name="Medium Grid 2 Accent 5" w:uiPriority="68"/>
+    <w:lsdException w:name="Medium Grid 3 Accent 5" w:uiPriority="69"/>
+    <w:lsdException w:name="Dark List Accent 5" w:uiPriority="70"/>
+    <w:lsdException w:name="Colorful Shading Accent 5" w:uiPriority="71"/>
+    <w:lsdException w:name="Colorful List Accent 5" w:uiPriority="72"/>
+    <w:lsdException w:name="Colorful Grid Accent 5" w:uiPriority="73"/>
+    <w:lsdException w:name="Light Shading Accent 6" w:uiPriority="60"/>
+    <w:lsdException w:name="Light List Accent 6" w:uiPriority="61"/>
+    <w:lsdException w:name="Light Grid Accent 6" w:uiPriority="62"/>
+    <w:lsdException w:name="Medium Shading 1 Accent 6" w:uiPriority="63"/>
+    <w:lsdException w:name="Medium Shading 2 Accent 6" w:uiPriority="64"/>
+    <w:lsdException w:name="Medium List 1 Accent 6" w:uiPriority="65"/>
+    <w:lsdException w:name="Medium List 2 Accent 6" w:uiPriority="66"/>
+    <w:lsdException w:name="Medium Grid 1 Accent 6" w:uiPriority="67"/>
+    <w:lsdException w:name="Medium Grid 2 Accent 6" w:uiPriority="68"/>
+    <w:lsdException w:name="Medium Grid 3 Accent 6" w:uiPriority="69"/>
+    <w:lsdException w:name="Dark List Accent 6" w:uiPriority="70"/>
+    <w:lsdException w:name="Colorful Shading Accent 6" w:uiPriority="71"/>
+    <w:lsdException w:name="Colorful List Accent 6" w:uiPriority="72"/>
+    <w:lsdException w:name="Colorful Grid Accent 6" w:uiPriority="73"/>
+    <w:lsdException w:name="Subtle Emphasis" w:uiPriority="19" w:qFormat="1"/>
+    <w:lsdException w:name="Intense Emphasis" w:uiPriority="21" w:qFormat="1"/>
+    <w:lsdException w:name="Subtle Reference" w:uiPriority="31" w:qFormat="1"/>
+    <w:lsdException w:name="Intense Reference" w:uiPriority="32" w:qFormat="1"/>
+    <w:lsdException w:name="Book Title" w:uiPriority="33" w:qFormat="1"/>
+    <w:lsdException w:name="Bibliography" w:semiHidden="1" w:uiPriority="37" w:unhideWhenUsed="1"/>
+    <w:lsdException w:name="TOC Heading" w:semiHidden="1" w:uiPriority="39" w:unhideWhenUsed="1" w:qFormat="1"/>
+    <w:lsdException w:name="Plain Table 1" w:uiPriority="41"/>
+    <w:lsdException w:name="Plain Table 2" w:uiPriority="42"/>
+    <w:lsdException w:name="Plain Table 3" w:uiPriority="43"/>
+    <w:lsdException w:name="Plain Table 4" w:uiPriority="44"/>
+    <w:lsdException w:name="Plain Table 5" w:uiPriority="45"/>
+    <w:lsdException w:name="Grid Table Light" w:uiPriority="40"/>
+    <w:lsdException w:name="Grid Table 1 Light" w:uiPriority="46"/>
+    <w:lsdException w:name="Grid Table 2" w:uiPriority="47"/>
+    <w:lsdException w:name="Grid Table 3" w:uiPriority="48"/>
+    <w:lsdException w:name="Grid Table 4" w:uiPriority="49"/>
+    <w:lsdException w:name="Grid Table 5 Dark" w:uiPriority="50"/>
+    <w:lsdException w:name="Grid Table 6 Colorful" w:uiPriority="51"/>
+    <w:lsdException w:name="Grid Table 7 Colorful" w:uiPriority="52"/>
+    <w:lsdException w:name="Grid Table 1 Light Accent 1" w:uiPriority="46"/>
+    <w:lsdException w:name="Grid Table 2 Accent 1" w:uiPriority="47"/>
+    <w:lsdException w:name="Grid Table 3 Accent 1" w:uiPriority="48"/>
+    <w:lsdException w:name="Grid Table 4 Accent 1" w:uiPriority="49"/>
+    <w:lsdException w:name="Grid Table 5 Dark Accent 1" w:uiPriority="50"/>
+    <w:lsdException w:name="Grid Table 6 Colorful Accent 1" w:uiPriority="51"/>
+    <w:lsdException w:name="Grid Table 7 Colorful Accent 1" w:uiPriority="52"/>
+    <w:lsdException w:name="Grid Table 1 Light Accent 2" w:uiPriority="46"/>
+    <w:lsdException w:name="Grid Table 2 Accent 2" w:uiPriority="47"/>
+    <w:lsdException w:name="Grid Table 3 Accent 2" w:uiPriority="48"/>
+    <w:lsdException w:name="Grid Table 4 Accent 2" w:uiPriority="49"/>
+    <w:lsdException w:name="Grid Table 5 Dark Accent 2" w:uiPriority="50"/>
+    <w:lsdException w:name="Grid Table 6 Colorful Accent 2" w:uiPriority="51"/>
+    <w:lsdException w:name="Grid Table 7 Colorful Accent 2" w:uiPriority="52"/>
+    <w:lsdException w:name="Grid Table 1 Light Accent 3" w:uiPriority="46"/>
+    <w:lsdException w:name="Grid Table 2 Accent 3" w:uiPriority="47"/>
+    <w:lsdException w:name="Grid Table 3 Accent 3" w:uiPriority="48"/>
+    <w:lsdException w:name="Grid Table 4 Accent 3" w:uiPriority="49"/>
+    <w:lsdException w:name="Grid Table 5 Dark Accent 3" w:uiPriority="50"/>
+    <w:lsdException w:name="Grid Table 6 Colorful Accent 3" w:uiPriority="51"/>
+    <w:lsdException w:name="Grid Table 7 Colorful Accent 3" w:uiPriority="52"/>
+    <w:lsdException w:name="Grid Table 1 Light Accent 4" w:uiPriority="46"/>
+    <w:lsdException w:name="Grid Table 2 Accent 4" w:uiPriority="47"/>
+    <w:lsdException w:name="Grid Table 3 Accent 4" w:uiPriority="48"/>
+    <w:lsdException w:name="Grid Table 4 Accent 4" w:uiPriority="49"/>
+    <w:lsdException w:name="Grid Table 5 Dark Accent 4" w:uiPriority="50"/>
+    <w:lsdException w:name="Grid Table 6 Colorful Accent 4" w:uiPriority="51"/>
+    <w:lsdException w:name="Grid Table 7 Colorful Accent 4" w:uiPriority="52"/>
+    <w:lsdException w:name="Grid Table 1 Light Accent 5" w:uiPriority="46"/>
+    <w:lsdException w:name="Grid Table 2 Accent 5" w:uiPriority="47"/>
+    <w:lsdException w:name="Grid Table 3 Accent 5" w:uiPriority="48"/>
+    <w:lsdException w:name="Grid Table 4 Accent 5" w:uiPriority="49"/>
+    <w:lsdException w:name="Grid Table 5 Dark Accent 5" w:uiPriority="50"/>
+    <w:lsdException w:name="Grid Table 6 Colorful Accent 5" w:uiPriority="51"/>
+    <w:lsdException w:name="Grid Table 7 Colorful Accent 5" w:uiPriority="52"/>
+    <w:lsdException w:name="Grid Table 1 Light Accent 6" w:uiPriority="46"/>
+    <w:lsdException w:name="Grid Table 2 Accent 6" w:uiPriority="47"/>
+    <w:lsdException w:name="Grid Table 3 Accent 6" w:uiPriority="48"/>
+    <w:lsdException w:name="Grid Table 4 Accent 6" w:uiPriority="49"/>
+    <w:lsdException w:name="Grid Table 5 Dark Accent 6" w:uiPriority="50"/>
+    <w:lsdException w:name="Grid Table 6 Colorful Accent 6" w:uiPriority="51"/>
+    <w:lsdException w:name="Grid Table 7 Colorful Accent 6" w:uiPriority="52"/>
+    <w:lsdException w:name="List Table 1 Light" w:uiPriority="46"/>
+    <w:lsdException w:name="List Table 2" w:uiPriority="47"/>
+    <w:lsdException w:name="List Table 3" w:uiPriority="48"/>
+    <w:lsdException w:name="List Table 4" w:uiPriority="49"/>
+    <w:lsdException w:name="List Table 5 Dark" w:uiPriority="50"/>
+    <w:lsdException w:name="List Table 6 Colorful" w:uiPriority="51"/>
+    <w:lsdException w:name="List Table 7 Colorful" w:uiPriority="52"/>
+    <w:lsdException w:name="List Table 1 Light Accent 1" w:uiPriority="46"/>
+    <w:lsdException w:name="List Table 2 Accent 1" w:uiPriority="47"/>
+    <w:lsdException w:name="List Table 3 Accent 1" w:uiPriority="48"/>
+    <w:lsdException w:name="List Table 4 Accent 1" w:uiPriority="49"/>
+    <w:lsdException w:name="List Table 5 Dark Accent 1" w:uiPriority="50"/>
+    <w:lsdException w:name="List Table 6 Colorful Accent 1" w:uiPriority="51"/>
+    <w:lsdException w:name="List Table 7 Colorful Accent 1" w:uiPriority="52"/>
+    <w:lsdException w:name="List Table 1 Light Accent 2" w:uiPriority="46"/>
+    <w:lsdException w:name="List Table 2 Accent 2" w:uiPriority="47"/>
+    <w:lsdException w:name="List Table 3 Accent 2" w:uiPriority="48"/>
+    <w:lsdException w:name="List Table 4 Accent 2" w:uiPriority="49"/>
+    <w:lsdException w:name="List Table 5 Dark Accent 2" w:uiPriority="50"/>
+    <w:lsdException w:name="List Table 6 Colorful Accent 2" w:uiPriority="51"/>
+    <w:lsdException w:name="List Table 7 Colorful Accent 2" w:uiPriority="52"/>
+    <w:lsdException w:name="List Table 1 Light Accent 3" w:uiPriority="46"/>
+    <w:lsdException w:name="List Table 2 Accent 3" w:uiPriority="47"/>
+    <w:lsdException w:name="List Table 3 Accent 3" w:uiPriority="48"/>
+    <w:lsdException w:name="List Table 4 Accent 3" w:uiPriority="49"/>
+    <w:lsdException w:name="List Table 5 Dark Accent 3" w:uiPriority="50"/>
+    <w:lsdException w:name="List Table 6 Colorful Accent 3" w:uiPriority="51"/>
+    <w:lsdException w:name="List Table 7 Colorful Accent 3" w:uiPriority="52"/>
+    <w:lsdException w:name="List Table 1 Light Accent 4" w:uiPriority="46"/>
+    <w:lsdException w:name="List Table 2 Accent 4" w:uiPriority="47"/>
+    <w:lsdException w:name="List Table 3 Accent 4" w:uiPriority="48"/>
+    <w:lsdException w:name="List Table 4 Accent 4" w:uiPriority="49"/>
+    <w:lsdException w:name="List Table 5 Dark Accent 4" w:uiPriority="50"/>
+    <w:lsdException w:name="List Table 6 Colorful Accent 4" w:uiPriority="51"/>
+    <w:lsdException w:name="List Table 7 Colorful Accent 4" w:uiPriority="52"/>
+    <w:lsdException w:name="List Table 1 Light Accent 5" w:uiPriority="46"/>
+    <w:lsdException w:name="List Table 2 Accent 5" w:uiPriority="47"/>
+    <w:lsdException w:name="List Table 3 Accent 5" w:uiPriority="48"/>
+    <w:lsdException w:name="List Table 4 Accent 5" w:uiPriority="49"/>
+    <w:lsdException w:name="List Table 5 Dark Accent 5" w:uiPriority="50"/>
+    <w:lsdException w:name="List Table 6 Colorful Accent 5" w:uiPriority="51"/>
+    <w:lsdException w:name="List Table 7 Colorful Accent 5" w:uiPriority="52"/>
+    <w:lsdException w:name="List Table 1 Light Accent 6" w:uiPriority="46"/>
+    <w:lsdException w:name="List Table 2 Accent 6" w:uiPriority="47"/>
+    <w:lsdException w:name="List Table 3 Accent 6" w:uiPriority="48"/>
+    <w:lsdException w:name="List Table 4 Accent 6" w:uiPriority="49"/>
+    <w:lsdException w:name="List Table 5 Dark Accent 6" w:uiPriority="50"/>
+    <w:lsdException w:name="List Table 6 Colorful Accent 6" w:uiPriority="51"/>
+    <w:lsdException w:name="List Table 7 Colorful Accent 6" w:uiPriority="52"/>
+    <w:lsdException w:name="Mention" w:semiHidden="1" w:unhideWhenUsed="1"/>
+    <w:lsdException w:name="Smart Hyperlink" w:semiHidden="1" w:unhideWhenUsed="1"/>
+    <w:lsdException w:name="Hashtag" w:semiHidden="1" w:unhideWhenUsed="1"/>
+    <w:lsdException w:name="Unresolved Mention" w:semiHidden="1" w:unhideWhenUsed="1"/>
+    <w:lsdException w:name="Smart Link" w:semiHidden="1" w:unhideWhenUsed="1"/>
   </w:latentStyles>
   <w:style w:type="paragraph" w:default="1" w:styleId="Normal">
     <w:name w:val="Normal"/>
@@ -2674,6 +4601,7 @@
   <w:style w:type="character" w:default="1" w:styleId="DefaultParagraphFont">
     <w:name w:val="Default Paragraph Font"/>
     <w:uiPriority w:val="1"/>
+    <w:semiHidden/>
     <w:unhideWhenUsed/>
   </w:style>
   <w:style w:type="table" w:default="1" w:styleId="TableNormal">
@@ -2836,389 +4764,10 @@
       <w:szCs w:val="26"/>
     </w:rPr>
   </w:style>
-</w:styles>
-</file>
-
-<file path=word/stylesWithEffects.xml><?xml version="1.0" encoding="utf-8"?>
-<w:styles xmlns:wpc="http://schemas.microsoft.com/office/word/2010/wordprocessingCanvas" xmlns:mc="http://schemas.openxmlformats.org/markup-compatibility/2006" xmlns:o="urn:schemas-microsoft-com:office:office" xmlns:r="http://schemas.openxmlformats.org/officeDocument/2006/relationships" xmlns:m="http://schemas.openxmlformats.org/officeDocument/2006/math" xmlns:v="urn:schemas-microsoft-com:vml" xmlns:wp14="http://schemas.microsoft.com/office/word/2010/wordprocessingDrawing" xmlns:wp="http://schemas.openxmlformats.org/drawingml/2006/wordprocessingDrawing" xmlns:w10="urn:schemas-microsoft-com:office:word" xmlns:w="http://schemas.openxmlformats.org/wordprocessingml/2006/main" xmlns:w14="http://schemas.microsoft.com/office/word/2010/wordml" xmlns:wpg="http://schemas.microsoft.com/office/word/2010/wordprocessingGroup" xmlns:wpi="http://schemas.microsoft.com/office/word/2010/wordprocessingInk" xmlns:wne="http://schemas.microsoft.com/office/word/2006/wordml" xmlns:wps="http://schemas.microsoft.com/office/word/2010/wordprocessingShape" mc:Ignorable="w14 wp14">
-  <w:docDefaults>
-    <w:rPrDefault>
-      <w:rPr>
-        <w:rFonts w:asciiTheme="minorHAnsi" w:eastAsiaTheme="minorHAnsi" w:hAnsiTheme="minorHAnsi" w:cstheme="minorBidi"/>
-        <w:sz w:val="22"/>
-        <w:szCs w:val="22"/>
-        <w:lang w:val="en-SG" w:eastAsia="en-US" w:bidi="ar-SA"/>
-      </w:rPr>
-    </w:rPrDefault>
-    <w:pPrDefault>
-      <w:pPr>
-        <w:spacing w:after="200" w:line="276" w:lineRule="auto"/>
-      </w:pPr>
-    </w:pPrDefault>
-  </w:docDefaults>
-  <w:latentStyles w:defLockedState="0" w:defUIPriority="99" w:defSemiHidden="1" w:defUnhideWhenUsed="1" w:defQFormat="0" w:count="267">
-    <w:lsdException w:name="Normal" w:semiHidden="0" w:uiPriority="0" w:unhideWhenUsed="0" w:qFormat="1"/>
-    <w:lsdException w:name="heading 1" w:semiHidden="0" w:uiPriority="9" w:unhideWhenUsed="0" w:qFormat="1"/>
-    <w:lsdException w:name="heading 2" w:uiPriority="9" w:qFormat="1"/>
-    <w:lsdException w:name="heading 3" w:uiPriority="9" w:qFormat="1"/>
-    <w:lsdException w:name="heading 4" w:uiPriority="9" w:qFormat="1"/>
-    <w:lsdException w:name="heading 5" w:uiPriority="9" w:qFormat="1"/>
-    <w:lsdException w:name="heading 6" w:uiPriority="9" w:qFormat="1"/>
-    <w:lsdException w:name="heading 7" w:uiPriority="9" w:qFormat="1"/>
-    <w:lsdException w:name="heading 8" w:uiPriority="9" w:qFormat="1"/>
-    <w:lsdException w:name="heading 9" w:uiPriority="9" w:qFormat="1"/>
-    <w:lsdException w:name="toc 1" w:uiPriority="39"/>
-    <w:lsdException w:name="toc 2" w:uiPriority="39"/>
-    <w:lsdException w:name="toc 3" w:uiPriority="39"/>
-    <w:lsdException w:name="toc 4" w:uiPriority="39"/>
-    <w:lsdException w:name="toc 5" w:uiPriority="39"/>
-    <w:lsdException w:name="toc 6" w:uiPriority="39"/>
-    <w:lsdException w:name="toc 7" w:uiPriority="39"/>
-    <w:lsdException w:name="toc 8" w:uiPriority="39"/>
-    <w:lsdException w:name="toc 9" w:uiPriority="39"/>
-    <w:lsdException w:name="caption" w:uiPriority="35" w:qFormat="1"/>
-    <w:lsdException w:name="Title" w:semiHidden="0" w:uiPriority="10" w:unhideWhenUsed="0" w:qFormat="1"/>
-    <w:lsdException w:name="Default Paragraph Font" w:uiPriority="1"/>
-    <w:lsdException w:name="Subtitle" w:semiHidden="0" w:uiPriority="11" w:unhideWhenUsed="0" w:qFormat="1"/>
-    <w:lsdException w:name="Strong" w:semiHidden="0" w:uiPriority="22" w:unhideWhenUsed="0" w:qFormat="1"/>
-    <w:lsdException w:name="Emphasis" w:semiHidden="0" w:uiPriority="20" w:unhideWhenUsed="0" w:qFormat="1"/>
-    <w:lsdException w:name="Table Grid" w:semiHidden="0" w:uiPriority="59" w:unhideWhenUsed="0"/>
-    <w:lsdException w:name="Placeholder Text" w:unhideWhenUsed="0"/>
-    <w:lsdException w:name="No Spacing" w:semiHidden="0" w:uiPriority="1" w:unhideWhenUsed="0" w:qFormat="1"/>
-    <w:lsdException w:name="Light Shading" w:semiHidden="0" w:uiPriority="60" w:unhideWhenUsed="0"/>
-    <w:lsdException w:name="Light List" w:semiHidden="0" w:uiPriority="61" w:unhideWhenUsed="0"/>
-    <w:lsdException w:name="Light Grid" w:semiHidden="0" w:uiPriority="62" w:unhideWhenUsed="0"/>
-    <w:lsdException w:name="Medium Shading 1" w:semiHidden="0" w:uiPriority="63" w:unhideWhenUsed="0"/>
-    <w:lsdException w:name="Medium Shading 2" w:semiHidden="0" w:uiPriority="64" w:unhideWhenUsed="0"/>
-    <w:lsdException w:name="Medium List 1" w:semiHidden="0" w:uiPriority="65" w:unhideWhenUsed="0"/>
-    <w:lsdException w:name="Medium List 2" w:semiHidden="0" w:uiPriority="66" w:unhideWhenUsed="0"/>
-    <w:lsdException w:name="Medium Grid 1" w:semiHidden="0" w:uiPriority="67" w:unhideWhenUsed="0"/>
-    <w:lsdException w:name="Medium Grid 2" w:semiHidden="0" w:uiPriority="68" w:unhideWhenUsed="0"/>
-    <w:lsdException w:name="Medium Grid 3" w:semiHidden="0" w:uiPriority="69" w:unhideWhenUsed="0"/>
-    <w:lsdException w:name="Dark List" w:semiHidden="0" w:uiPriority="70" w:unhideWhenUsed="0"/>
-    <w:lsdException w:name="Colorful Shading" w:semiHidden="0" w:uiPriority="71" w:unhideWhenUsed="0"/>
-    <w:lsdException w:name="Colorful List" w:semiHidden="0" w:uiPriority="72" w:unhideWhenUsed="0"/>
-    <w:lsdException w:name="Colorful Grid" w:semiHidden="0" w:uiPriority="73" w:unhideWhenUsed="0"/>
-    <w:lsdException w:name="Light Shading Accent 1" w:semiHidden="0" w:uiPriority="60" w:unhideWhenUsed="0"/>
-    <w:lsdException w:name="Light List Accent 1" w:semiHidden="0" w:uiPriority="61" w:unhideWhenUsed="0"/>
-    <w:lsdException w:name="Light Grid Accent 1" w:semiHidden="0" w:uiPriority="62" w:unhideWhenUsed="0"/>
-    <w:lsdException w:name="Medium Shading 1 Accent 1" w:semiHidden="0" w:uiPriority="63" w:unhideWhenUsed="0"/>
-    <w:lsdException w:name="Medium Shading 2 Accent 1" w:semiHidden="0" w:uiPriority="64" w:unhideWhenUsed="0"/>
-    <w:lsdException w:name="Medium List 1 Accent 1" w:semiHidden="0" w:uiPriority="65" w:unhideWhenUsed="0"/>
-    <w:lsdException w:name="Revision" w:unhideWhenUsed="0"/>
-    <w:lsdException w:name="List Paragraph" w:semiHidden="0" w:uiPriority="34" w:unhideWhenUsed="0" w:qFormat="1"/>
-    <w:lsdException w:name="Quote" w:semiHidden="0" w:uiPriority="29" w:unhideWhenUsed="0" w:qFormat="1"/>
-    <w:lsdException w:name="Intense Quote" w:semiHidden="0" w:uiPriority="30" w:unhideWhenUsed="0" w:qFormat="1"/>
-    <w:lsdException w:name="Medium List 2 Accent 1" w:semiHidden="0" w:uiPriority="66" w:unhideWhenUsed="0"/>
-    <w:lsdException w:name="Medium Grid 1 Accent 1" w:semiHidden="0" w:uiPriority="67" w:unhideWhenUsed="0"/>
-    <w:lsdException w:name="Medium Grid 2 Accent 1" w:semiHidden="0" w:uiPriority="68" w:unhideWhenUsed="0"/>
-    <w:lsdException w:name="Medium Grid 3 Accent 1" w:semiHidden="0" w:uiPriority="69" w:unhideWhenUsed="0"/>
-    <w:lsdException w:name="Dark List Accent 1" w:semiHidden="0" w:uiPriority="70" w:unhideWhenUsed="0"/>
-    <w:lsdException w:name="Colorful Shading Accent 1" w:semiHidden="0" w:uiPriority="71" w:unhideWhenUsed="0"/>
-    <w:lsdException w:name="Colorful List Accent 1" w:semiHidden="0" w:uiPriority="72" w:unhideWhenUsed="0"/>
-    <w:lsdException w:name="Colorful Grid Accent 1" w:semiHidden="0" w:uiPriority="73" w:unhideWhenUsed="0"/>
-    <w:lsdException w:name="Light Shading Accent 2" w:semiHidden="0" w:uiPriority="60" w:unhideWhenUsed="0"/>
-    <w:lsdException w:name="Light List Accent 2" w:semiHidden="0" w:uiPriority="61" w:unhideWhenUsed="0"/>
-    <w:lsdException w:name="Light Grid Accent 2" w:semiHidden="0" w:uiPriority="62" w:unhideWhenUsed="0"/>
-    <w:lsdException w:name="Medium Shading 1 Accent 2" w:semiHidden="0" w:uiPriority="63" w:unhideWhenUsed="0"/>
-    <w:lsdException w:name="Medium Shading 2 Accent 2" w:semiHidden="0" w:uiPriority="64" w:unhideWhenUsed="0"/>
-    <w:lsdException w:name="Medium List 1 Accent 2" w:semiHidden="0" w:uiPriority="65" w:unhideWhenUsed="0"/>
-    <w:lsdException w:name="Medium List 2 Accent 2" w:semiHidden="0" w:uiPriority="66" w:unhideWhenUsed="0"/>
-    <w:lsdException w:name="Medium Grid 1 Accent 2" w:semiHidden="0" w:uiPriority="67" w:unhideWhenUsed="0"/>
-    <w:lsdException w:name="Medium Grid 2 Accent 2" w:semiHidden="0" w:uiPriority="68" w:unhideWhenUsed="0"/>
-    <w:lsdException w:name="Medium Grid 3 Accent 2" w:semiHidden="0" w:uiPriority="69" w:unhideWhenUsed="0"/>
-    <w:lsdException w:name="Dark List Accent 2" w:semiHidden="0" w:uiPriority="70" w:unhideWhenUsed="0"/>
-    <w:lsdException w:name="Colorful Shading Accent 2" w:semiHidden="0" w:uiPriority="71" w:unhideWhenUsed="0"/>
-    <w:lsdException w:name="Colorful List Accent 2" w:semiHidden="0" w:uiPriority="72" w:unhideWhenUsed="0"/>
-    <w:lsdException w:name="Colorful Grid Accent 2" w:semiHidden="0" w:uiPriority="73" w:unhideWhenUsed="0"/>
-    <w:lsdException w:name="Light Shading Accent 3" w:semiHidden="0" w:uiPriority="60" w:unhideWhenUsed="0"/>
-    <w:lsdException w:name="Light List Accent 3" w:semiHidden="0" w:uiPriority="61" w:unhideWhenUsed="0"/>
-    <w:lsdException w:name="Light Grid Accent 3" w:semiHidden="0" w:uiPriority="62" w:unhideWhenUsed="0"/>
-    <w:lsdException w:name="Medium Shading 1 Accent 3" w:semiHidden="0" w:uiPriority="63" w:unhideWhenUsed="0"/>
-    <w:lsdException w:name="Medium Shading 2 Accent 3" w:semiHidden="0" w:uiPriority="64" w:unhideWhenUsed="0"/>
-    <w:lsdException w:name="Medium List 1 Accent 3" w:semiHidden="0" w:uiPriority="65" w:unhideWhenUsed="0"/>
-    <w:lsdException w:name="Medium List 2 Accent 3" w:semiHidden="0" w:uiPriority="66" w:unhideWhenUsed="0"/>
-    <w:lsdException w:name="Medium Grid 1 Accent 3" w:semiHidden="0" w:uiPriority="67" w:unhideWhenUsed="0"/>
-    <w:lsdException w:name="Medium Grid 2 Accent 3" w:semiHidden="0" w:uiPriority="68" w:unhideWhenUsed="0"/>
-    <w:lsdException w:name="Medium Grid 3 Accent 3" w:semiHidden="0" w:uiPriority="69" w:unhideWhenUsed="0"/>
-    <w:lsdException w:name="Dark List Accent 3" w:semiHidden="0" w:uiPriority="70" w:unhideWhenUsed="0"/>
-    <w:lsdException w:name="Colorful Shading Accent 3" w:semiHidden="0" w:uiPriority="71" w:unhideWhenUsed="0"/>
-    <w:lsdException w:name="Colorful List Accent 3" w:semiHidden="0" w:uiPriority="72" w:unhideWhenUsed="0"/>
-    <w:lsdException w:name="Colorful Grid Accent 3" w:semiHidden="0" w:uiPriority="73" w:unhideWhenUsed="0"/>
-    <w:lsdException w:name="Light Shading Accent 4" w:semiHidden="0" w:uiPriority="60" w:unhideWhenUsed="0"/>
-    <w:lsdException w:name="Light List Accent 4" w:semiHidden="0" w:uiPriority="61" w:unhideWhenUsed="0"/>
-    <w:lsdException w:name="Light Grid Accent 4" w:semiHidden="0" w:uiPriority="62" w:unhideWhenUsed="0"/>
-    <w:lsdException w:name="Medium Shading 1 Accent 4" w:semiHidden="0" w:uiPriority="63" w:unhideWhenUsed="0"/>
-    <w:lsdException w:name="Medium Shading 2 Accent 4" w:semiHidden="0" w:uiPriority="64" w:unhideWhenUsed="0"/>
-    <w:lsdException w:name="Medium List 1 Accent 4" w:semiHidden="0" w:uiPriority="65" w:unhideWhenUsed="0"/>
-    <w:lsdException w:name="Medium List 2 Accent 4" w:semiHidden="0" w:uiPriority="66" w:unhideWhenUsed="0"/>
-    <w:lsdException w:name="Medium Grid 1 Accent 4" w:semiHidden="0" w:uiPriority="67" w:unhideWhenUsed="0"/>
-    <w:lsdException w:name="Medium Grid 2 Accent 4" w:semiHidden="0" w:uiPriority="68" w:unhideWhenUsed="0"/>
-    <w:lsdException w:name="Medium Grid 3 Accent 4" w:semiHidden="0" w:uiPriority="69" w:unhideWhenUsed="0"/>
-    <w:lsdException w:name="Dark List Accent 4" w:semiHidden="0" w:uiPriority="70" w:unhideWhenUsed="0"/>
-    <w:lsdException w:name="Colorful Shading Accent 4" w:semiHidden="0" w:uiPriority="71" w:unhideWhenUsed="0"/>
-    <w:lsdException w:name="Colorful List Accent 4" w:semiHidden="0" w:uiPriority="72" w:unhideWhenUsed="0"/>
-    <w:lsdException w:name="Colorful Grid Accent 4" w:semiHidden="0" w:uiPriority="73" w:unhideWhenUsed="0"/>
-    <w:lsdException w:name="Light Shading Accent 5" w:semiHidden="0" w:uiPriority="60" w:unhideWhenUsed="0"/>
-    <w:lsdException w:name="Light List Accent 5" w:semiHidden="0" w:uiPriority="61" w:unhideWhenUsed="0"/>
-    <w:lsdException w:name="Light Grid Accent 5" w:semiHidden="0" w:uiPriority="62" w:unhideWhenUsed="0"/>
-    <w:lsdException w:name="Medium Shading 1 Accent 5" w:semiHidden="0" w:uiPriority="63" w:unhideWhenUsed="0"/>
-    <w:lsdException w:name="Medium Shading 2 Accent 5" w:semiHidden="0" w:uiPriority="64" w:unhideWhenUsed="0"/>
-    <w:lsdException w:name="Medium List 1 Accent 5" w:semiHidden="0" w:uiPriority="65" w:unhideWhenUsed="0"/>
-    <w:lsdException w:name="Medium List 2 Accent 5" w:semiHidden="0" w:uiPriority="66" w:unhideWhenUsed="0"/>
-    <w:lsdException w:name="Medium Grid 1 Accent 5" w:semiHidden="0" w:uiPriority="67" w:unhideWhenUsed="0"/>
-    <w:lsdException w:name="Medium Grid 2 Accent 5" w:semiHidden="0" w:uiPriority="68" w:unhideWhenUsed="0"/>
-    <w:lsdException w:name="Medium Grid 3 Accent 5" w:semiHidden="0" w:uiPriority="69" w:unhideWhenUsed="0"/>
-    <w:lsdException w:name="Dark List Accent 5" w:semiHidden="0" w:uiPriority="70" w:unhideWhenUsed="0"/>
-    <w:lsdException w:name="Colorful Shading Accent 5" w:semiHidden="0" w:uiPriority="71" w:unhideWhenUsed="0"/>
-    <w:lsdException w:name="Colorful List Accent 5" w:semiHidden="0" w:uiPriority="72" w:unhideWhenUsed="0"/>
-    <w:lsdException w:name="Colorful Grid Accent 5" w:semiHidden="0" w:uiPriority="73" w:unhideWhenUsed="0"/>
-    <w:lsdException w:name="Light Shading Accent 6" w:semiHidden="0" w:uiPriority="60" w:unhideWhenUsed="0"/>
-    <w:lsdException w:name="Light List Accent 6" w:semiHidden="0" w:uiPriority="61" w:unhideWhenUsed="0"/>
-    <w:lsdException w:name="Light Grid Accent 6" w:semiHidden="0" w:uiPriority="62" w:unhideWhenUsed="0"/>
-    <w:lsdException w:name="Medium Shading 1 Accent 6" w:semiHidden="0" w:uiPriority="63" w:unhideWhenUsed="0"/>
-    <w:lsdException w:name="Medium Shading 2 Accent 6" w:semiHidden="0" w:uiPriority="64" w:unhideWhenUsed="0"/>
-    <w:lsdException w:name="Medium List 1 Accent 6" w:semiHidden="0" w:uiPriority="65" w:unhideWhenUsed="0"/>
-    <w:lsdException w:name="Medium List 2 Accent 6" w:semiHidden="0" w:uiPriority="66" w:unhideWhenUsed="0"/>
-    <w:lsdException w:name="Medium Grid 1 Accent 6" w:semiHidden="0" w:uiPriority="67" w:unhideWhenUsed="0"/>
-    <w:lsdException w:name="Medium Grid 2 Accent 6" w:semiHidden="0" w:uiPriority="68" w:unhideWhenUsed="0"/>
-    <w:lsdException w:name="Medium Grid 3 Accent 6" w:semiHidden="0" w:uiPriority="69" w:unhideWhenUsed="0"/>
-    <w:lsdException w:name="Dark List Accent 6" w:semiHidden="0" w:uiPriority="70" w:unhideWhenUsed="0"/>
-    <w:lsdException w:name="Colorful Shading Accent 6" w:semiHidden="0" w:uiPriority="71" w:unhideWhenUsed="0"/>
-    <w:lsdException w:name="Colorful List Accent 6" w:semiHidden="0" w:uiPriority="72" w:unhideWhenUsed="0"/>
-    <w:lsdException w:name="Colorful Grid Accent 6" w:semiHidden="0" w:uiPriority="73" w:unhideWhenUsed="0"/>
-    <w:lsdException w:name="Subtle Emphasis" w:semiHidden="0" w:uiPriority="19" w:unhideWhenUsed="0" w:qFormat="1"/>
-    <w:lsdException w:name="Intense Emphasis" w:semiHidden="0" w:uiPriority="21" w:unhideWhenUsed="0" w:qFormat="1"/>
-    <w:lsdException w:name="Subtle Reference" w:semiHidden="0" w:uiPriority="31" w:unhideWhenUsed="0" w:qFormat="1"/>
-    <w:lsdException w:name="Intense Reference" w:semiHidden="0" w:uiPriority="32" w:unhideWhenUsed="0" w:qFormat="1"/>
-    <w:lsdException w:name="Book Title" w:semiHidden="0" w:uiPriority="33" w:unhideWhenUsed="0" w:qFormat="1"/>
-    <w:lsdException w:name="Bibliography" w:uiPriority="37"/>
-    <w:lsdException w:name="TOC Heading" w:uiPriority="39" w:qFormat="1"/>
-  </w:latentStyles>
-  <w:style w:type="paragraph" w:default="1" w:styleId="Normal">
-    <w:name w:val="Normal"/>
-    <w:qFormat/>
-    <w:rsid w:val="00D36237"/>
-    <w:pPr>
-      <w:jc w:val="both"/>
-    </w:pPr>
-    <w:rPr>
-      <w:rFonts w:ascii="Arial" w:hAnsi="Arial"/>
-      <w:sz w:val="24"/>
-    </w:rPr>
-  </w:style>
-  <w:style w:type="paragraph" w:styleId="Heading1">
-    <w:name w:val="heading 1"/>
-    <w:basedOn w:val="Normal"/>
-    <w:next w:val="Normal"/>
-    <w:link w:val="Heading1Char"/>
-    <w:uiPriority w:val="9"/>
-    <w:qFormat/>
-    <w:rsid w:val="00CD2759"/>
-    <w:pPr>
-      <w:keepNext/>
-      <w:keepLines/>
-      <w:shd w:val="clear" w:color="auto" w:fill="B8CCE4" w:themeFill="accent1" w:themeFillTint="66"/>
-      <w:spacing w:before="480" w:after="0"/>
-      <w:outlineLvl w:val="0"/>
-    </w:pPr>
-    <w:rPr>
-      <w:rFonts w:eastAsiaTheme="majorEastAsia" w:cs="Arial"/>
-      <w:bCs/>
-      <w:sz w:val="28"/>
-      <w:szCs w:val="28"/>
-    </w:rPr>
-  </w:style>
-  <w:style w:type="paragraph" w:styleId="Heading2">
-    <w:name w:val="heading 2"/>
-    <w:basedOn w:val="Normal"/>
-    <w:next w:val="Normal"/>
-    <w:link w:val="Heading2Char"/>
-    <w:uiPriority w:val="9"/>
-    <w:unhideWhenUsed/>
-    <w:qFormat/>
-    <w:rsid w:val="00EE084B"/>
-    <w:pPr>
-      <w:keepNext/>
-      <w:keepLines/>
-      <w:pBdr>
-        <w:top w:val="single" w:sz="4" w:space="1" w:color="auto"/>
-        <w:left w:val="single" w:sz="4" w:space="4" w:color="auto"/>
-      </w:pBdr>
-      <w:spacing w:before="200" w:after="0"/>
-      <w:outlineLvl w:val="1"/>
-    </w:pPr>
-    <w:rPr>
-      <w:rFonts w:eastAsiaTheme="majorEastAsia" w:cs="Arial"/>
-      <w:bCs/>
-      <w:sz w:val="26"/>
-      <w:szCs w:val="26"/>
-    </w:rPr>
-  </w:style>
-  <w:style w:type="character" w:default="1" w:styleId="DefaultParagraphFont">
-    <w:name w:val="Default Paragraph Font"/>
-    <w:uiPriority w:val="1"/>
-    <w:unhideWhenUsed/>
-  </w:style>
-  <w:style w:type="table" w:default="1" w:styleId="TableNormal">
-    <w:name w:val="Normal Table"/>
-    <w:uiPriority w:val="99"/>
-    <w:semiHidden/>
-    <w:unhideWhenUsed/>
-    <w:tblPr>
-      <w:tblInd w:w="0" w:type="dxa"/>
-      <w:tblCellMar>
-        <w:top w:w="0" w:type="dxa"/>
-        <w:left w:w="108" w:type="dxa"/>
-        <w:bottom w:w="0" w:type="dxa"/>
-        <w:right w:w="108" w:type="dxa"/>
-      </w:tblCellMar>
-    </w:tblPr>
-  </w:style>
-  <w:style w:type="numbering" w:default="1" w:styleId="NoList">
-    <w:name w:val="No List"/>
-    <w:uiPriority w:val="99"/>
-    <w:semiHidden/>
-    <w:unhideWhenUsed/>
-  </w:style>
-  <w:style w:type="table" w:styleId="TableGrid">
-    <w:name w:val="Table Grid"/>
-    <w:basedOn w:val="TableNormal"/>
-    <w:uiPriority w:val="59"/>
-    <w:rsid w:val="00EF48F8"/>
-    <w:pPr>
-      <w:spacing w:after="0" w:line="240" w:lineRule="auto"/>
-    </w:pPr>
-    <w:tblPr>
-      <w:tblBorders>
-        <w:top w:val="single" w:sz="4" w:space="0" w:color="auto"/>
-        <w:left w:val="single" w:sz="4" w:space="0" w:color="auto"/>
-        <w:bottom w:val="single" w:sz="4" w:space="0" w:color="auto"/>
-        <w:right w:val="single" w:sz="4" w:space="0" w:color="auto"/>
-        <w:insideH w:val="single" w:sz="4" w:space="0" w:color="auto"/>
-        <w:insideV w:val="single" w:sz="4" w:space="0" w:color="auto"/>
-      </w:tblBorders>
-    </w:tblPr>
-  </w:style>
-  <w:style w:type="paragraph" w:styleId="ListParagraph">
-    <w:name w:val="List Paragraph"/>
-    <w:basedOn w:val="Normal"/>
-    <w:uiPriority w:val="34"/>
-    <w:qFormat/>
-    <w:rsid w:val="00EF48F8"/>
-    <w:pPr>
-      <w:ind w:left="720"/>
-      <w:contextualSpacing/>
-    </w:pPr>
-  </w:style>
-  <w:style w:type="paragraph" w:styleId="Header">
-    <w:name w:val="header"/>
-    <w:basedOn w:val="Normal"/>
-    <w:link w:val="HeaderChar"/>
-    <w:uiPriority w:val="99"/>
-    <w:unhideWhenUsed/>
-    <w:rsid w:val="00EF48F8"/>
-    <w:pPr>
-      <w:tabs>
-        <w:tab w:val="center" w:pos="4513"/>
-        <w:tab w:val="right" w:pos="9026"/>
-      </w:tabs>
-      <w:spacing w:after="0" w:line="240" w:lineRule="auto"/>
-    </w:pPr>
-  </w:style>
-  <w:style w:type="character" w:customStyle="1" w:styleId="HeaderChar">
-    <w:name w:val="Header Char"/>
+  <w:style w:type="character" w:customStyle="1" w:styleId="termtext">
+    <w:name w:val="termtext"/>
     <w:basedOn w:val="DefaultParagraphFont"/>
-    <w:link w:val="Header"/>
-    <w:uiPriority w:val="99"/>
-    <w:rsid w:val="00EF48F8"/>
-    <w:rPr>
-      <w:rFonts w:ascii="Arial" w:hAnsi="Arial"/>
-      <w:sz w:val="24"/>
-    </w:rPr>
-  </w:style>
-  <w:style w:type="paragraph" w:styleId="Footer">
-    <w:name w:val="footer"/>
-    <w:basedOn w:val="Normal"/>
-    <w:link w:val="FooterChar"/>
-    <w:uiPriority w:val="99"/>
-    <w:unhideWhenUsed/>
-    <w:rsid w:val="00EF48F8"/>
-    <w:pPr>
-      <w:tabs>
-        <w:tab w:val="center" w:pos="4513"/>
-        <w:tab w:val="right" w:pos="9026"/>
-      </w:tabs>
-      <w:spacing w:after="0" w:line="240" w:lineRule="auto"/>
-    </w:pPr>
-  </w:style>
-  <w:style w:type="character" w:customStyle="1" w:styleId="FooterChar">
-    <w:name w:val="Footer Char"/>
-    <w:basedOn w:val="DefaultParagraphFont"/>
-    <w:link w:val="Footer"/>
-    <w:uiPriority w:val="99"/>
-    <w:rsid w:val="00EF48F8"/>
-    <w:rPr>
-      <w:rFonts w:ascii="Arial" w:hAnsi="Arial"/>
-      <w:sz w:val="24"/>
-    </w:rPr>
-  </w:style>
-  <w:style w:type="paragraph" w:styleId="BalloonText">
-    <w:name w:val="Balloon Text"/>
-    <w:basedOn w:val="Normal"/>
-    <w:link w:val="BalloonTextChar"/>
-    <w:uiPriority w:val="99"/>
-    <w:semiHidden/>
-    <w:unhideWhenUsed/>
-    <w:rsid w:val="00EF48F8"/>
-    <w:pPr>
-      <w:spacing w:after="0" w:line="240" w:lineRule="auto"/>
-    </w:pPr>
-    <w:rPr>
-      <w:rFonts w:ascii="Tahoma" w:hAnsi="Tahoma" w:cs="Tahoma"/>
-      <w:sz w:val="16"/>
-      <w:szCs w:val="16"/>
-    </w:rPr>
-  </w:style>
-  <w:style w:type="character" w:customStyle="1" w:styleId="BalloonTextChar">
-    <w:name w:val="Balloon Text Char"/>
-    <w:basedOn w:val="DefaultParagraphFont"/>
-    <w:link w:val="BalloonText"/>
-    <w:uiPriority w:val="99"/>
-    <w:semiHidden/>
-    <w:rsid w:val="00EF48F8"/>
-    <w:rPr>
-      <w:rFonts w:ascii="Tahoma" w:hAnsi="Tahoma" w:cs="Tahoma"/>
-      <w:sz w:val="16"/>
-      <w:szCs w:val="16"/>
-    </w:rPr>
-  </w:style>
-  <w:style w:type="character" w:customStyle="1" w:styleId="Heading1Char">
-    <w:name w:val="Heading 1 Char"/>
-    <w:basedOn w:val="DefaultParagraphFont"/>
-    <w:link w:val="Heading1"/>
-    <w:uiPriority w:val="9"/>
-    <w:rsid w:val="00CD2759"/>
-    <w:rPr>
-      <w:rFonts w:ascii="Arial" w:eastAsiaTheme="majorEastAsia" w:hAnsi="Arial" w:cs="Arial"/>
-      <w:bCs/>
-      <w:sz w:val="28"/>
-      <w:szCs w:val="28"/>
-      <w:shd w:val="clear" w:color="auto" w:fill="B8CCE4" w:themeFill="accent1" w:themeFillTint="66"/>
-    </w:rPr>
-  </w:style>
-  <w:style w:type="character" w:customStyle="1" w:styleId="Heading2Char">
-    <w:name w:val="Heading 2 Char"/>
-    <w:basedOn w:val="DefaultParagraphFont"/>
-    <w:link w:val="Heading2"/>
-    <w:uiPriority w:val="9"/>
-    <w:rsid w:val="00EE084B"/>
-    <w:rPr>
-      <w:rFonts w:ascii="Arial" w:eastAsiaTheme="majorEastAsia" w:hAnsi="Arial" w:cs="Arial"/>
-      <w:bCs/>
-      <w:sz w:val="26"/>
-      <w:szCs w:val="26"/>
-    </w:rPr>
+    <w:rsid w:val="009D1EDA"/>
   </w:style>
 </w:styles>
 </file>

</xml_diff>